<commit_message>
update text and figures
</commit_message>
<xml_diff>
--- a/man/ecosystems/ms_ecosystems.docx
+++ b/man/ecosystems/ms_ecosystems.docx
@@ -132,176 +132,213 @@
     </w:p>
     <w:p>
       <w:pPr>
-        <w:pStyle w:val="Author"/>
-      </w:pPr>
-      <w:r>
-        <w:t xml:space="preserve">A.J.</w:t>
-      </w:r>
-      <w:r>
-        <w:t xml:space="preserve"> </w:t>
-      </w:r>
-      <w:r>
-        <w:t xml:space="preserve">Perez-Luque</w:t>
+        <w:pStyle w:val="Ttulo2"/>
+      </w:pPr>
+      <w:bookmarkStart w:id="20" w:name="short-title"/>
+      <w:r>
+        <w:rPr>
+          <w:b/>
+        </w:rPr>
+        <w:t xml:space="preserve">Short Title</w:t>
+      </w:r>
+      <w:bookmarkEnd w:id="20"/>
+    </w:p>
+    <w:p>
+      <w:pPr>
+        <w:pStyle w:val="FirstParagraph"/>
+      </w:pPr>
+      <w:r>
+        <w:t xml:space="preserve">Resilience of relict oaks in the rear-edge (max. 45 characters)</w:t>
+      </w:r>
+    </w:p>
+    <w:p>
+      <w:pPr>
+        <w:pStyle w:val="Ttulo2"/>
+      </w:pPr>
+      <w:bookmarkStart w:id="22" w:name="authors"/>
+      <w:r>
+        <w:t xml:space="preserve">Authors</w:t>
+      </w:r>
+      <w:r>
+        <w:rPr>
+          <w:rStyle w:val="FootnoteReference"/>
+        </w:rPr>
+        <w:footnoteReference w:id="21"/>
+      </w:r>
+      <w:bookmarkEnd w:id="22"/>
+    </w:p>
+    <w:p>
+      <w:pPr>
+        <w:pStyle w:val="Textodecuerpo"/>
+      </w:pPr>
+      <w:r>
+        <w:t xml:space="preserve">A.J. Perez-Luque</w:t>
       </w:r>
       <w:r>
         <w:rPr>
           <w:vertAlign w:val="superscript"/>
         </w:rPr>
-        <w:t xml:space="preserve">1,2</w:t>
-      </w:r>
-      <w:r>
-        <w:t xml:space="preserve">;</w:t>
-      </w:r>
-      <w:r>
-        <w:t xml:space="preserve"> </w:t>
-      </w:r>
-      <w:r>
-        <w:t xml:space="preserve">G.</w:t>
-      </w:r>
-      <w:r>
-        <w:t xml:space="preserve"> </w:t>
-      </w:r>
-      <w:r>
-        <w:t xml:space="preserve">Gea-Izquierdo</w:t>
+        <w:t xml:space="preserve">1,2,a</w:t>
+      </w:r>
+      <w:r>
+        <w:t xml:space="preserve">; G. Gea-Izquierdo</w:t>
       </w:r>
       <w:r>
         <w:rPr>
           <w:vertAlign w:val="superscript"/>
         </w:rPr>
+        <w:t xml:space="preserve">3,b</w:t>
+      </w:r>
+      <w:r>
+        <w:t xml:space="preserve"> </w:t>
+      </w:r>
+      <w:r>
+        <w:t xml:space="preserve">and Zamora, R.</w:t>
+      </w:r>
+      <w:r>
+        <w:rPr>
+          <w:vertAlign w:val="superscript"/>
+        </w:rPr>
+        <w:t xml:space="preserve">1,2,c</w:t>
+      </w:r>
+    </w:p>
+    <w:p>
+      <w:pPr>
+        <w:pStyle w:val="Textodecuerpo"/>
+      </w:pPr>
+      <w:r>
+        <w:rPr>
+          <w:vertAlign w:val="superscript"/>
+        </w:rPr>
+        <w:t xml:space="preserve">1</w:t>
+      </w:r>
+      <w:r>
+        <w:t xml:space="preserve"> </w:t>
+      </w:r>
+      <w:r>
+        <w:t xml:space="preserve">Instituto Interuniversitario de Investigación del Sistema Tierra en Andalucía (CEAMA), Universidad de Granada. Avda. del Mediterráneo s/n, E-18006 Granada, Spain</w:t>
+      </w:r>
+    </w:p>
+    <w:p>
+      <w:pPr>
+        <w:pStyle w:val="Textodecuerpo"/>
+      </w:pPr>
+      <w:r>
+        <w:rPr>
+          <w:vertAlign w:val="superscript"/>
+        </w:rPr>
+        <w:t xml:space="preserve">2</w:t>
+      </w:r>
+      <w:r>
+        <w:t xml:space="preserve"> </w:t>
+      </w:r>
+      <w:r>
+        <w:t xml:space="preserve">Grupo de Ecología Terrestre, Departamento de Ecología, Facultad de Ciencias, Universidad de Granada, Avda. Fuentenueva s/n, E-18071 Granada, Spain</w:t>
+      </w:r>
+    </w:p>
+    <w:p>
+      <w:pPr>
+        <w:pStyle w:val="Textodecuerpo"/>
+      </w:pPr>
+      <w:r>
+        <w:rPr>
+          <w:vertAlign w:val="superscript"/>
+        </w:rPr>
         <w:t xml:space="preserve">3</w:t>
       </w:r>
       <w:r>
         <w:t xml:space="preserve"> </w:t>
       </w:r>
       <w:r>
-        <w:t xml:space="preserve">and</w:t>
-      </w:r>
-      <w:r>
-        <w:t xml:space="preserve"> </w:t>
-      </w:r>
-      <w:r>
-        <w:t xml:space="preserve">Zamora,</w:t>
-      </w:r>
-      <w:r>
-        <w:t xml:space="preserve"> </w:t>
-      </w:r>
-      <w:r>
-        <w:t xml:space="preserve">R.</w:t>
-      </w:r>
+        <w:t xml:space="preserve">INIA-CIFOR. Ctra. La Coruña km 7.5. E-28040 Madrid, Spain</w:t>
+      </w:r>
+    </w:p>
+    <w:p>
+      <w:pPr>
+        <w:pStyle w:val="Textodecuerpo"/>
+      </w:pPr>
       <w:r>
         <w:rPr>
           <w:vertAlign w:val="superscript"/>
         </w:rPr>
-        <w:t xml:space="preserve">1,2</w:t>
-      </w:r>
+        <w:t xml:space="preserve">a</w:t>
+      </w:r>
+      <w:r>
+        <w:t xml:space="preserve"> </w:t>
+      </w:r>
+      <w:hyperlink r:id="rId23">
+        <w:r>
+          <w:rPr>
+            <w:rStyle w:val="Hipervnculo"/>
+          </w:rPr>
+          <w:t xml:space="preserve">ajperez@ugr.es</w:t>
+        </w:r>
+      </w:hyperlink>
+    </w:p>
+    <w:p>
+      <w:pPr>
+        <w:pStyle w:val="Textodecuerpo"/>
+      </w:pPr>
+      <w:r>
+        <w:rPr>
+          <w:vertAlign w:val="superscript"/>
+        </w:rPr>
+        <w:t xml:space="preserve">b</w:t>
+      </w:r>
+      <w:r>
+        <w:t xml:space="preserve"> </w:t>
+      </w:r>
+      <w:hyperlink r:id="rId24">
+        <w:r>
+          <w:rPr>
+            <w:rStyle w:val="Hipervnculo"/>
+          </w:rPr>
+          <w:t xml:space="preserve">gea.guillermo@inia.es</w:t>
+        </w:r>
+      </w:hyperlink>
+    </w:p>
+    <w:p>
+      <w:pPr>
+        <w:pStyle w:val="Textodecuerpo"/>
+      </w:pPr>
+      <w:r>
+        <w:rPr>
+          <w:vertAlign w:val="superscript"/>
+        </w:rPr>
+        <w:t xml:space="preserve">c</w:t>
+      </w:r>
+      <w:r>
+        <w:t xml:space="preserve"> </w:t>
+      </w:r>
+      <w:hyperlink r:id="rId25">
+        <w:r>
+          <w:rPr>
+            <w:rStyle w:val="Hipervnculo"/>
+          </w:rPr>
+          <w:t xml:space="preserve">rzamora@ugr.es</w:t>
+        </w:r>
+      </w:hyperlink>
     </w:p>
     <w:p>
       <w:pPr>
         <w:pStyle w:val="Ttulo2"/>
       </w:pPr>
-      <w:bookmarkStart w:id="20" w:name="short-title-resilience-of-relict-oaks-in-the-rear-edge-maximo-45-caracteres"/>
-      <w:r>
-        <w:rPr>
-          <w:b/>
-        </w:rPr>
-        <w:t xml:space="preserve">Short Title</w:t>
-      </w:r>
-      <w:r>
-        <w:t xml:space="preserve">: Resilience of relict oaks in the rear-edge (máximo 45 caracteres)</w:t>
-      </w:r>
-      <w:bookmarkEnd w:id="20"/>
-    </w:p>
-    <w:p>
-      <w:pPr>
-        <w:pStyle w:val="FirstParagraph"/>
-      </w:pPr>
-      <w:r>
-        <w:rPr>
-          <w:vertAlign w:val="superscript"/>
-        </w:rPr>
-        <w:t xml:space="preserve">1</w:t>
-      </w:r>
-      <w:r>
-        <w:t xml:space="preserve"> </w:t>
-      </w:r>
-      <w:r>
-        <w:t xml:space="preserve">Instituto Interuniversitario de Investigación del Sistema Tierra en Andalucía (CEAMA), Universidad de Granada. Avda. del Mediterráneo s/n, E-18006 Granada, Spain</w:t>
-      </w:r>
-    </w:p>
-    <w:p>
-      <w:pPr>
-        <w:pStyle w:val="Textodecuerpo"/>
-      </w:pPr>
-      <w:r>
-        <w:rPr>
-          <w:vertAlign w:val="superscript"/>
-        </w:rPr>
-        <w:t xml:space="preserve">2</w:t>
-      </w:r>
-      <w:r>
-        <w:t xml:space="preserve"> </w:t>
-      </w:r>
-      <w:r>
-        <w:t xml:space="preserve">Grupo de Ecología Terrestre, Departamento de Ecología, Facultad de Ciencias, Universidad de Granada, Avda. Fuentenueva s/n, E-18071 Granada, Spain</w:t>
-      </w:r>
-    </w:p>
-    <w:p>
-      <w:pPr>
-        <w:pStyle w:val="Textodecuerpo"/>
-      </w:pPr>
-      <w:r>
-        <w:rPr>
-          <w:vertAlign w:val="superscript"/>
-        </w:rPr>
-        <w:t xml:space="preserve">3</w:t>
-      </w:r>
-      <w:r>
-        <w:t xml:space="preserve"> </w:t>
-      </w:r>
-      <w:r>
-        <w:t xml:space="preserve">INIA-CIFOR. Ctra. La Coruña km 7.5. E-28040 Madrid, Spain</w:t>
-      </w:r>
-    </w:p>
-    <w:p>
-      <w:pPr>
-        <w:pStyle w:val="Ttulo2"/>
-      </w:pPr>
-      <w:bookmarkStart w:id="21" w:name="author-contributions"/>
-      <w:r>
-        <w:rPr>
-          <w:b/>
-        </w:rPr>
-        <w:t xml:space="preserve">Author Contributions</w:t>
-      </w:r>
-      <w:bookmarkEnd w:id="21"/>
-    </w:p>
-    <w:p>
-      <w:pPr>
-        <w:pStyle w:val="FirstParagraph"/>
-      </w:pPr>
-      <w:r>
-        <w:t xml:space="preserve">AJPL, GGI and RZ conceived of or desing the study. AJPL, GGI and RZ conducted field work and collected the data. AJPL and GGI conducted lab work and led article preparation. AJPL analyzed data and wrote the paper. GGI and RZ contributed in the writing process. All authors contribute to the drafts and gave final approval for publication.</w:t>
-      </w:r>
-    </w:p>
-    <w:p>
-      <w:pPr>
-        <w:pStyle w:val="Ttulo1"/>
-      </w:pPr>
-      <w:bookmarkStart w:id="22" w:name="abstract"/>
-      <w:r>
-        <w:t xml:space="preserve">Abstract</w:t>
-      </w:r>
-      <w:bookmarkEnd w:id="22"/>
-    </w:p>
-    <w:p>
-      <w:pPr>
+      <w:bookmarkStart w:id="26" w:name="manuscript-highlights"/>
+      <w:r>
+        <w:t xml:space="preserve">Manuscript highlights</w:t>
+      </w:r>
+      <w:bookmarkEnd w:id="26"/>
+    </w:p>
+    <w:p>
+      <w:pPr>
+        <w:pStyle w:val="Compact"/>
         <w:numPr>
           <w:numId w:val="1001"/>
           <w:ilvl w:val="0"/>
         </w:numPr>
       </w:pPr>
       <w:r>
-        <w:t xml:space="preserve">Global change challenges forest ecosystems particularly in species-specific dry locations where land-use legacies have modified the forest structure as result of intensive human-pressures in the past. We analyzed forest resilience of adult trees to drought and climate change of relict Mediterranean</w:t>
+        <w:t xml:space="preserve">Forest resilience of</w:t>
       </w:r>
       <w:r>
         <w:t xml:space="preserve"> </w:t>
@@ -316,93 +353,52 @@
         <w:t xml:space="preserve"> </w:t>
       </w:r>
       <w:r>
-        <w:t xml:space="preserve">Willd. populations in the Southern Iberian Peninsula. Forest resilience was analyzed using both dendroecological growth estimates and greenness (NDVI) as proxies for secondary and primary growth respectively. Additionally forest history were inferred from an exhaustive review of historical documents.</w:t>
-      </w:r>
-    </w:p>
-    <w:p>
-      <w:pPr>
+        <w:t xml:space="preserve">rear-edge forests were analyzed at tree and stand-level</w:t>
+      </w:r>
+    </w:p>
+    <w:p>
+      <w:pPr>
+        <w:pStyle w:val="Compact"/>
         <w:numPr>
           <w:numId w:val="1001"/>
           <w:ilvl w:val="0"/>
         </w:numPr>
       </w:pPr>
       <w:r>
-        <w:t xml:space="preserve">Intense land-use were likely expressed by disturbance chronologies, reflecting the origin of the current forest structure and land-use legacies. Trees expressed a high sensitivity to drought. Resilience indices of primary and secondary growth expressed that trees showed high resilience both to recent drought events and to long-term climatic changes. Response to climate and resilience following a water-stress gradient. We found a positive growth trend since the end of the 1970s, that was strongest in the high-elevation stand and non-significant in the most xeric site. Northern populations were less resilient to drought both in primary and secondary growth than Southern populations where lower altitudes were also less resilient than those at high-altitudes.</w:t>
-      </w:r>
-    </w:p>
-    <w:p>
-      <w:pPr>
+        <w:t xml:space="preserve">Response to climate and resilience following a water-stress gradient</w:t>
+      </w:r>
+    </w:p>
+    <w:p>
+      <w:pPr>
+        <w:pStyle w:val="Compact"/>
         <w:numPr>
           <w:numId w:val="1001"/>
           <w:ilvl w:val="0"/>
         </w:numPr>
       </w:pPr>
       <w:r>
-        <w:t xml:space="preserve">Despite being considered relict stands at the dry rear-edge for the species, the trees showed high resilience in response to drought. Yet, there were a divergent response to a changing climate along very short climatic gradients. The oaks were more sensitive to water availability expressed at the most xeric sites whereas they exhibited positive growth trends only in the coldest and more humid stands. These results suggest that stand dynamics, particularly at the lowest elevations (</w:t>
-      </w:r>
-      <w:r>
-        <w:rPr>
-          <w:i/>
-        </w:rPr>
-        <w:t xml:space="preserve">i.e.</w:t>
-      </w:r>
-      <w:r>
-        <w:t xml:space="preserve"> </w:t>
-      </w:r>
-      <w:r>
-        <w:t xml:space="preserve">the altitudinal rear-edge), need to be monitored under future expected drier and warmer climatic scenarios bearing in mind that management legacies likely play a key role in current stand dynamics.</w:t>
+        <w:t xml:space="preserve">Trees and stand expressed a high sensitivity to drought and to land-use legacies</w:t>
       </w:r>
     </w:p>
     <w:p>
       <w:pPr>
         <w:pStyle w:val="Ttulo2"/>
       </w:pPr>
-      <w:bookmarkStart w:id="23" w:name="keywords"/>
-      <w:r>
-        <w:t xml:space="preserve">keywords</w:t>
-      </w:r>
-      <w:bookmarkEnd w:id="23"/>
-    </w:p>
-    <w:p>
-      <w:pPr>
-        <w:pStyle w:val="FirstParagraph"/>
-      </w:pPr>
-      <w:r>
-        <w:t xml:space="preserve">extreme drought, resilience, rear-edge,</w:t>
-      </w:r>
-      <w:r>
-        <w:t xml:space="preserve"> </w:t>
-      </w:r>
-      <w:r>
-        <w:rPr>
-          <w:i/>
-        </w:rPr>
-        <w:t xml:space="preserve">Quercus pyrenaica</w:t>
-      </w:r>
-      <w:r>
-        <w:t xml:space="preserve">, tree-growth, dendrocronology, remote-sensing</w:t>
-      </w:r>
-    </w:p>
-    <w:p>
-      <w:pPr>
-        <w:pStyle w:val="Ttulo2"/>
-      </w:pPr>
-      <w:bookmarkStart w:id="24" w:name="manuscript-highlights"/>
-      <w:r>
-        <w:t xml:space="preserve">Manuscript highlights</w:t>
-      </w:r>
-      <w:bookmarkEnd w:id="24"/>
-    </w:p>
-    <w:p>
-      <w:pPr>
-        <w:pStyle w:val="Compact"/>
+      <w:bookmarkStart w:id="27" w:name="abstract"/>
+      <w:r>
+        <w:t xml:space="preserve">Abstract</w:t>
+      </w:r>
+      <w:bookmarkEnd w:id="27"/>
+    </w:p>
+    <w:p>
+      <w:pPr>
         <w:numPr>
           <w:numId w:val="1002"/>
           <w:ilvl w:val="0"/>
         </w:numPr>
       </w:pPr>
       <w:r>
-        <w:t xml:space="preserve">Forest resilience of</w:t>
+        <w:t xml:space="preserve">Global change challenges forest ecosystems particularly in species-specific dry locations where land-use legacies have modified the forest structure as result of intensive human-pressures in the past. We analyzed forest resilience of adult trees to drought and climate change of relict Mediterranean</w:t>
       </w:r>
       <w:r>
         <w:t xml:space="preserve"> </w:t>
@@ -417,42 +413,82 @@
         <w:t xml:space="preserve"> </w:t>
       </w:r>
       <w:r>
-        <w:t xml:space="preserve">rear-edge forests were analyzed at tree and stand-level</w:t>
-      </w:r>
-    </w:p>
-    <w:p>
-      <w:pPr>
-        <w:pStyle w:val="Compact"/>
+        <w:t xml:space="preserve">Willd. populations in the Southern Iberian Peninsula. Forest resilience was analyzed using both dendroecological growth estimates and greenness (NDVI) as proxies for secondary and primary growth respectively. Additionally forest history were inferred from an exhaustive review of historical documents.</w:t>
+      </w:r>
+    </w:p>
+    <w:p>
+      <w:pPr>
         <w:numPr>
           <w:numId w:val="1002"/>
           <w:ilvl w:val="0"/>
         </w:numPr>
       </w:pPr>
       <w:r>
-        <w:t xml:space="preserve">Response to climate and resilience following a water-stress gradient</w:t>
-      </w:r>
-    </w:p>
-    <w:p>
-      <w:pPr>
-        <w:pStyle w:val="Compact"/>
+        <w:t xml:space="preserve">Intense land-use were likely expressed by disturbance chronologies, reflecting the origin of the current forest structure and land-use legacies. Trees expressed a high sensitivity to drought. Resilience indices of primary and secondary growth expressed that trees showed high resilience both to recent drought events and to long-term climatic changes. Response to climate and resilience following a water-stress gradient. We found a positive growth trend since the end of the 1970s, that was strongest in the high-elevation stand and non-significant in the most xeric site. Northern populations were less resilient to drought both in primary and secondary growth than Southern populations where lower altitudes were also less resilient than those at high-altitudes.</w:t>
+      </w:r>
+    </w:p>
+    <w:p>
+      <w:pPr>
         <w:numPr>
           <w:numId w:val="1002"/>
           <w:ilvl w:val="0"/>
         </w:numPr>
       </w:pPr>
       <w:r>
-        <w:t xml:space="preserve">Trees and stand expressed a high sensitivity to drought and to land-use legacies</w:t>
+        <w:t xml:space="preserve">Despite being considered relict stands at the dry rear-edge for the species, the trees showed high resilience in response to drought. Yet, there were a divergent response to a changing climate along very short climatic gradients. The oaks were more sensitive to water availability expressed at the most xeric sites whereas they exhibited positive growth trends only in the coldest and more humid stands. These results suggest that stand dynamics, particularly at the lowest elevations (</w:t>
+      </w:r>
+      <w:r>
+        <w:rPr>
+          <w:i/>
+        </w:rPr>
+        <w:t xml:space="preserve">i.e.</w:t>
+      </w:r>
+      <w:r>
+        <w:t xml:space="preserve"> </w:t>
+      </w:r>
+      <w:r>
+        <w:t xml:space="preserve">the altitudinal rear-edge), need to be monitored under future expected drier and warmer climatic scenarios bearing in mind that management legacies likely play a key role in current stand dynamics.</w:t>
+      </w:r>
+    </w:p>
+    <w:p>
+      <w:pPr>
+        <w:pStyle w:val="Ttulo2"/>
+      </w:pPr>
+      <w:bookmarkStart w:id="28" w:name="keywords"/>
+      <w:r>
+        <w:t xml:space="preserve">Keywords</w:t>
+      </w:r>
+      <w:bookmarkEnd w:id="28"/>
+    </w:p>
+    <w:p>
+      <w:pPr>
+        <w:pStyle w:val="FirstParagraph"/>
+      </w:pPr>
+      <w:r>
+        <w:t xml:space="preserve">extreme drought, resilience, rear-edge,</w:t>
+      </w:r>
+      <w:r>
+        <w:t xml:space="preserve"> </w:t>
+      </w:r>
+      <w:r>
+        <w:rPr>
+          <w:i/>
+        </w:rPr>
+        <w:t xml:space="preserve">Quercus pyrenaica</w:t>
+      </w:r>
+      <w:r>
+        <w:t xml:space="preserve">, tree-growth, dendrocronology, remote-sensing</w:t>
       </w:r>
     </w:p>
     <w:p>
       <w:pPr>
         <w:pStyle w:val="Ttulo1"/>
       </w:pPr>
-      <w:bookmarkStart w:id="25" w:name="introduction"/>
+      <w:bookmarkStart w:id="29" w:name="introduction"/>
       <w:r>
         <w:t xml:space="preserve">Introduction</w:t>
       </w:r>
-      <w:bookmarkEnd w:id="25"/>
+      <w:bookmarkEnd w:id="29"/>
     </w:p>
     <w:p>
       <w:pPr>
@@ -912,21 +948,21 @@
       <w:pPr>
         <w:pStyle w:val="Ttulo1"/>
       </w:pPr>
-      <w:bookmarkStart w:id="26" w:name="materials-and-methods"/>
+      <w:bookmarkStart w:id="30" w:name="materials-and-methods"/>
       <w:r>
         <w:t xml:space="preserve">Materials and methods</w:t>
       </w:r>
-      <w:bookmarkEnd w:id="26"/>
+      <w:bookmarkEnd w:id="30"/>
     </w:p>
     <w:p>
       <w:pPr>
         <w:pStyle w:val="Ttulo2"/>
       </w:pPr>
-      <w:bookmarkStart w:id="27" w:name="tree-species-and-study-site"/>
+      <w:bookmarkStart w:id="31" w:name="tree-species-and-study-site"/>
       <w:r>
         <w:t xml:space="preserve">Tree species and study site</w:t>
       </w:r>
-      <w:bookmarkEnd w:id="27"/>
+      <w:bookmarkEnd w:id="31"/>
     </w:p>
     <w:p>
       <w:pPr>
@@ -1128,11 +1164,11 @@
       <w:pPr>
         <w:pStyle w:val="Ttulo2"/>
       </w:pPr>
-      <w:bookmarkStart w:id="28" w:name="drought-episodes"/>
+      <w:bookmarkStart w:id="32" w:name="drought-episodes"/>
       <w:r>
         <w:t xml:space="preserve">Drought episodes</w:t>
       </w:r>
-      <w:bookmarkEnd w:id="28"/>
+      <w:bookmarkEnd w:id="32"/>
     </w:p>
     <w:p>
       <w:pPr>
@@ -1192,7 +1228,7 @@
       <w:r>
         <w:t xml:space="preserve">. We used SPEI-12 months scale for all 0.5º grid cells covering Sierra Nevada obtained from Global SPEI Database (</w:t>
       </w:r>
-      <w:hyperlink r:id="rId29">
+      <w:hyperlink r:id="rId33">
         <w:r>
           <w:rPr>
             <w:rStyle w:val="Hipervnculo"/>
@@ -1281,11 +1317,11 @@
       <w:pPr>
         <w:pStyle w:val="Ttulo2"/>
       </w:pPr>
-      <w:bookmarkStart w:id="30" w:name="greenness-data"/>
+      <w:bookmarkStart w:id="34" w:name="greenness-data"/>
       <w:r>
         <w:t xml:space="preserve">Greenness data</w:t>
       </w:r>
-      <w:bookmarkEnd w:id="30"/>
+      <w:bookmarkEnd w:id="34"/>
     </w:p>
     <w:p>
       <w:pPr>
@@ -2317,11 +2353,11 @@
       <w:pPr>
         <w:pStyle w:val="Ttulo2"/>
       </w:pPr>
-      <w:bookmarkStart w:id="31" w:name="field-sampling-and-dendrochronological-methods"/>
+      <w:bookmarkStart w:id="35" w:name="field-sampling-and-dendrochronological-methods"/>
       <w:r>
         <w:t xml:space="preserve">Field sampling and dendrochronological methods</w:t>
       </w:r>
-      <w:bookmarkEnd w:id="31"/>
+      <w:bookmarkEnd w:id="35"/>
     </w:p>
     <w:p>
       <w:pPr>
@@ -2966,11 +3002,11 @@
       <w:pPr>
         <w:pStyle w:val="Ttulo3"/>
       </w:pPr>
-      <w:bookmarkStart w:id="32" w:name="climate-and-growth"/>
+      <w:bookmarkStart w:id="36" w:name="climate-and-growth"/>
       <w:r>
         <w:t xml:space="preserve">Climate and growth</w:t>
       </w:r>
-      <w:bookmarkEnd w:id="32"/>
+      <w:bookmarkEnd w:id="36"/>
     </w:p>
     <w:p>
       <w:pPr>
@@ -3025,11 +3061,11 @@
       <w:pPr>
         <w:pStyle w:val="Ttulo3"/>
       </w:pPr>
-      <w:bookmarkStart w:id="33" w:name="disturbance-analyses"/>
+      <w:bookmarkStart w:id="37" w:name="disturbance-analyses"/>
       <w:r>
         <w:t xml:space="preserve">Disturbance analyses</w:t>
       </w:r>
-      <w:bookmarkEnd w:id="33"/>
+      <w:bookmarkEnd w:id="37"/>
     </w:p>
     <w:p>
       <w:pPr>
@@ -3210,11 +3246,11 @@
       <w:pPr>
         <w:pStyle w:val="Ttulo2"/>
       </w:pPr>
-      <w:bookmarkStart w:id="34" w:name="assessing-ecosystem-and-tree-individual-resilience-to-drought"/>
+      <w:bookmarkStart w:id="38" w:name="assessing-ecosystem-and-tree-individual-resilience-to-drought"/>
       <w:r>
         <w:t xml:space="preserve">Assessing ecosystem and tree individual resilience to drought</w:t>
       </w:r>
-      <w:bookmarkEnd w:id="34"/>
+      <w:bookmarkEnd w:id="38"/>
     </w:p>
     <w:p>
       <w:pPr>
@@ -3522,11 +3558,11 @@
       <w:pPr>
         <w:pStyle w:val="Ttulo2"/>
       </w:pPr>
-      <w:bookmarkStart w:id="35" w:name="statistical-analysis"/>
+      <w:bookmarkStart w:id="39" w:name="statistical-analysis"/>
       <w:r>
         <w:t xml:space="preserve">Statistical analysis</w:t>
       </w:r>
-      <w:bookmarkEnd w:id="35"/>
+      <w:bookmarkEnd w:id="39"/>
     </w:p>
     <w:p>
       <w:pPr>
@@ -3573,21 +3609,21 @@
       <w:pPr>
         <w:pStyle w:val="Ttulo1"/>
       </w:pPr>
-      <w:bookmarkStart w:id="36" w:name="results"/>
+      <w:bookmarkStart w:id="40" w:name="results"/>
       <w:r>
         <w:t xml:space="preserve">Results</w:t>
       </w:r>
-      <w:bookmarkEnd w:id="36"/>
+      <w:bookmarkEnd w:id="40"/>
     </w:p>
     <w:p>
       <w:pPr>
         <w:pStyle w:val="Ttulo2"/>
       </w:pPr>
-      <w:bookmarkStart w:id="37" w:name="time-trends-in-vegetation-greenness"/>
+      <w:bookmarkStart w:id="41" w:name="time-trends-in-vegetation-greenness"/>
       <w:r>
         <w:t xml:space="preserve">Time trends in vegetation greenness</w:t>
       </w:r>
-      <w:bookmarkEnd w:id="37"/>
+      <w:bookmarkEnd w:id="41"/>
     </w:p>
     <w:p>
       <w:pPr>
@@ -3699,11 +3735,11 @@
       <w:pPr>
         <w:pStyle w:val="Ttulo2"/>
       </w:pPr>
-      <w:bookmarkStart w:id="38" w:name="analysis-of-radial-growth-trends-and-disturbances"/>
+      <w:bookmarkStart w:id="42" w:name="analysis-of-radial-growth-trends-and-disturbances"/>
       <w:r>
         <w:t xml:space="preserve">Analysis of radial growth trends and disturbances</w:t>
       </w:r>
-      <w:bookmarkEnd w:id="38"/>
+      <w:bookmarkEnd w:id="42"/>
     </w:p>
     <w:p>
       <w:pPr>
@@ -3733,11 +3769,11 @@
       <w:pPr>
         <w:pStyle w:val="Ttulo2"/>
       </w:pPr>
-      <w:bookmarkStart w:id="39" w:name="resilience-to-drought-events-at-the-ecosystem-and-individual-tree-levels"/>
+      <w:bookmarkStart w:id="43" w:name="resilience-to-drought-events-at-the-ecosystem-and-individual-tree-levels"/>
       <w:r>
         <w:t xml:space="preserve">Resilience to drought events at the ecosystem and individual tree levels</w:t>
       </w:r>
-      <w:bookmarkEnd w:id="39"/>
+      <w:bookmarkEnd w:id="43"/>
     </w:p>
     <w:p>
       <w:pPr>
@@ -3842,11 +3878,11 @@
       <w:pPr>
         <w:pStyle w:val="Ttulo2"/>
       </w:pPr>
-      <w:bookmarkStart w:id="40" w:name="tree-growth-response-to-climate"/>
+      <w:bookmarkStart w:id="44" w:name="tree-growth-response-to-climate"/>
       <w:r>
         <w:t xml:space="preserve">Tree-growth response to climate</w:t>
       </w:r>
-      <w:bookmarkEnd w:id="40"/>
+      <w:bookmarkEnd w:id="44"/>
     </w:p>
     <w:p>
       <w:pPr>
@@ -3875,21 +3911,21 @@
       <w:pPr>
         <w:pStyle w:val="Ttulo1"/>
       </w:pPr>
-      <w:bookmarkStart w:id="41" w:name="discussion"/>
+      <w:bookmarkStart w:id="45" w:name="discussion"/>
       <w:r>
         <w:t xml:space="preserve">Discussion</w:t>
       </w:r>
-      <w:bookmarkEnd w:id="41"/>
+      <w:bookmarkEnd w:id="45"/>
     </w:p>
     <w:p>
       <w:pPr>
         <w:pStyle w:val="Ttulo2"/>
       </w:pPr>
-      <w:bookmarkStart w:id="42" w:name="rear-edge-oaks-show-high-resilience-in-response-both-to-recent-drought-events-and-long-term-climatic-variability."/>
+      <w:bookmarkStart w:id="46" w:name="rear-edge-oaks-show-high-resilience-in-response-both-to-recent-drought-events-and-long-term-climatic-variability."/>
       <w:r>
         <w:t xml:space="preserve">Rear-edge oaks show high resilience in response both to recent drought events and long-term climatic variability.</w:t>
       </w:r>
-      <w:bookmarkEnd w:id="42"/>
+      <w:bookmarkEnd w:id="46"/>
     </w:p>
     <w:p>
       <w:pPr>
@@ -4480,11 +4516,11 @@
       <w:pPr>
         <w:pStyle w:val="Ttulo2"/>
       </w:pPr>
-      <w:bookmarkStart w:id="43" w:name="microenvironment-shapes-differential-sensitivity-to-climate-and-drought-of-rear-edge-oaks"/>
+      <w:bookmarkStart w:id="47" w:name="microenvironment-shapes-differential-sensitivity-to-climate-and-drought-of-rear-edge-oaks"/>
       <w:r>
         <w:t xml:space="preserve">Microenvironment shapes differential sensitivity to climate and drought of rear-edge oaks</w:t>
       </w:r>
-      <w:bookmarkEnd w:id="43"/>
+      <w:bookmarkEnd w:id="47"/>
     </w:p>
     <w:p>
       <w:pPr>
@@ -4654,11 +4690,11 @@
       <w:pPr>
         <w:pStyle w:val="Ttulo2"/>
       </w:pPr>
-      <w:bookmarkStart w:id="44" w:name="land-use-legacies-shape-distribution-and-sensitivity-to-climate-change-at-the-read-edge"/>
+      <w:bookmarkStart w:id="48" w:name="land-use-legacies-shape-distribution-and-sensitivity-to-climate-change-at-the-read-edge"/>
       <w:r>
         <w:t xml:space="preserve">Land-use legacies shape distribution and sensitivity to climate change at the read-edge</w:t>
       </w:r>
-      <w:bookmarkEnd w:id="44"/>
+      <w:bookmarkEnd w:id="48"/>
     </w:p>
     <w:p>
       <w:pPr>
@@ -5042,11 +5078,11 @@
       <w:pPr>
         <w:pStyle w:val="Ttulo1"/>
       </w:pPr>
-      <w:bookmarkStart w:id="45" w:name="conclussions"/>
+      <w:bookmarkStart w:id="49" w:name="conclussions"/>
       <w:r>
         <w:t xml:space="preserve">Conclussions</w:t>
       </w:r>
-      <w:bookmarkEnd w:id="45"/>
+      <w:bookmarkEnd w:id="49"/>
     </w:p>
     <w:p>
       <w:pPr>
@@ -5120,11 +5156,11 @@
       <w:pPr>
         <w:pStyle w:val="Ttulo1"/>
       </w:pPr>
-      <w:bookmarkStart w:id="46" w:name="acknowledgments"/>
+      <w:bookmarkStart w:id="50" w:name="acknowledgments"/>
       <w:r>
         <w:t xml:space="preserve">Acknowledgments</w:t>
       </w:r>
-      <w:bookmarkEnd w:id="46"/>
+      <w:bookmarkEnd w:id="50"/>
     </w:p>
     <w:p>
       <w:pPr>
@@ -5181,7 +5217,7 @@
       <w:r>
         <w:t xml:space="preserve">(</w:t>
       </w:r>
-      <w:hyperlink r:id="rId47">
+      <w:hyperlink r:id="rId51">
         <w:r>
           <w:rPr>
             <w:rStyle w:val="Hipervnculo"/>
@@ -5197,14 +5233,14 @@
       <w:pPr>
         <w:pStyle w:val="Ttulo1"/>
       </w:pPr>
-      <w:bookmarkStart w:id="48" w:name="references"/>
+      <w:bookmarkStart w:id="52" w:name="references"/>
       <w:r>
         <w:t xml:space="preserve">References</w:t>
       </w:r>
-      <w:bookmarkEnd w:id="48"/>
-    </w:p>
-    <w:bookmarkStart w:id="151" w:name="refs"/>
-    <w:bookmarkStart w:id="49" w:name="ref-AlcarazSegura2009"/>
+      <w:bookmarkEnd w:id="52"/>
+    </w:p>
+    <w:bookmarkStart w:id="155" w:name="refs"/>
+    <w:bookmarkStart w:id="53" w:name="ref-AlcarazSegura2009"/>
     <w:p>
       <w:pPr>
         <w:pStyle w:val="Bibliografa"/>
@@ -5213,8 +5249,8 @@
         <w:t xml:space="preserve">Alcaraz-Segura D, Cabello J, Paruelo JM, Delibes M. 2009. Use of descriptors of ecosystem functioning for monitoring a national park network: A remote sensing approach. Environmental Management 43:38–48.</w:t>
       </w:r>
     </w:p>
-    <w:bookmarkEnd w:id="49"/>
-    <w:bookmarkStart w:id="50" w:name="ref-Alcaraz2016obsnev_ndvi"/>
+    <w:bookmarkEnd w:id="53"/>
+    <w:bookmarkStart w:id="54" w:name="ref-Alcaraz2016obsnev_ndvi"/>
     <w:p>
       <w:pPr>
         <w:pStyle w:val="Bibliografa"/>
@@ -5223,8 +5259,8 @@
         <w:t xml:space="preserve">Alcaraz-Segura D, Reyes A, Cabello J. 2016. Changes in vegetation productivity according to teledetection. In: Zamora R, Pérez-Luque A, Bonet F, Barea-Azcón J, Aspizua R, editors. Global change impacts in Sierra Nevada: Challenges for conservation. Consejería de Medio Ambiente y Ordenación del Territorio. Junta de Andalucía. pp 142–5.</w:t>
       </w:r>
     </w:p>
-    <w:bookmarkEnd w:id="50"/>
-    <w:bookmarkStart w:id="51" w:name="ref-Allen2010"/>
+    <w:bookmarkEnd w:id="54"/>
+    <w:bookmarkStart w:id="55" w:name="ref-Allen2010"/>
     <w:p>
       <w:pPr>
         <w:pStyle w:val="Bibliografa"/>
@@ -5233,8 +5269,8 @@
         <w:t xml:space="preserve">Allen CD, Macalady AK, Chenchouni H, Bachelet D, McDowell N, Vennetier M, Kitzberger T, Rigling A, Breshears DD, Hogg E (Ted), Gonzalez P, Fensham R, Zhang Z, Castro J, Demidova N, Lim J-H, Allard G, Running SW, Semerci A, Cobb N. 2010. A global overview of drought and heat-induced tree mortality reveals emerging climate change risks for forests. Forest Ecology and Management 259:660–84.</w:t>
       </w:r>
     </w:p>
-    <w:bookmarkEnd w:id="51"/>
-    <w:bookmarkStart w:id="52" w:name="ref-Babst2017"/>
+    <w:bookmarkEnd w:id="55"/>
+    <w:bookmarkStart w:id="56" w:name="ref-Babst2017"/>
     <w:p>
       <w:pPr>
         <w:pStyle w:val="Bibliografa"/>
@@ -5243,8 +5279,8 @@
         <w:t xml:space="preserve">Babst F, Poulter B, Bodesheim P, Mahecha M, C Frank D. 2017. Improved tree-ring archives will support earth-system science. Nature Ecology and Evolution 1:1–2.</w:t>
       </w:r>
     </w:p>
-    <w:bookmarkEnd w:id="52"/>
-    <w:bookmarkStart w:id="53" w:name="ref-Babst2013"/>
+    <w:bookmarkEnd w:id="56"/>
+    <w:bookmarkStart w:id="57" w:name="ref-Babst2013"/>
     <w:p>
       <w:pPr>
         <w:pStyle w:val="Bibliografa"/>
@@ -5253,8 +5289,8 @@
         <w:t xml:space="preserve">Babst F, Poulter B, Trouet V, Tan K, Neuwirth B, Wilson R, Carrer M, Grabner M, Tegel W, Levanic T, Panayotov M, Urbinati C, Bouriaud O, Ciais P, Frank D. 2013. Site‐ and species‐specific responses of forest growth to climate across the European continent. Global Ecology and Biogeography 22:706–17.</w:t>
       </w:r>
     </w:p>
-    <w:bookmarkEnd w:id="53"/>
-    <w:bookmarkStart w:id="54" w:name="ref-Bhuyan2017"/>
+    <w:bookmarkEnd w:id="57"/>
+    <w:bookmarkStart w:id="58" w:name="ref-Bhuyan2017"/>
     <w:p>
       <w:pPr>
         <w:pStyle w:val="Bibliografa"/>
@@ -5263,8 +5299,8 @@
         <w:t xml:space="preserve">Bhuyan U, Zang C, Menzel A. 2017. Different responses of multispecies tree ring growth to various drought indices across Europe. Dendrochronologia 44:1–8.</w:t>
       </w:r>
     </w:p>
-    <w:bookmarkEnd w:id="54"/>
-    <w:bookmarkStart w:id="56" w:name="ref-Biondi2008"/>
+    <w:bookmarkEnd w:id="58"/>
+    <w:bookmarkStart w:id="60" w:name="ref-Biondi2008"/>
     <w:p>
       <w:pPr>
         <w:pStyle w:val="Bibliografa"/>
@@ -5275,7 +5311,7 @@
       <w:r>
         <w:t xml:space="preserve"> </w:t>
       </w:r>
-      <w:hyperlink r:id="rId55">
+      <w:hyperlink r:id="rId59">
         <w:r>
           <w:rPr>
             <w:rStyle w:val="Hipervnculo"/>
@@ -5284,8 +5320,8 @@
         </w:r>
       </w:hyperlink>
     </w:p>
-    <w:bookmarkEnd w:id="56"/>
-    <w:bookmarkStart w:id="57" w:name="ref-Bonet2016obsnev_forest"/>
+    <w:bookmarkEnd w:id="60"/>
+    <w:bookmarkStart w:id="61" w:name="ref-Bonet2016obsnev_forest"/>
     <w:p>
       <w:pPr>
         <w:pStyle w:val="Bibliografa"/>
@@ -5294,8 +5330,8 @@
         <w:t xml:space="preserve">Bonet F, Aspizua R, Navarro J. 2016. History of Sierra Nevada forest management: Implications for adaptation to global change. In: Zamora R, Pérez-Luque A, Bonet F, Barea-Azcón J, Aspizua R, editors. Global change impacts in Sierra Nevada: Challenges for conservation. Consejería de Medio Ambiente y Ordenación del Territorio. Junta de Andalucía. pp 153–6.</w:t>
       </w:r>
     </w:p>
-    <w:bookmarkEnd w:id="57"/>
-    <w:bookmarkStart w:id="58" w:name="ref-Brewer2002"/>
+    <w:bookmarkEnd w:id="61"/>
+    <w:bookmarkStart w:id="62" w:name="ref-Brewer2002"/>
     <w:p>
       <w:pPr>
         <w:pStyle w:val="Bibliografa"/>
@@ -5304,8 +5340,8 @@
         <w:t xml:space="preserve">Brewer S, Cheddadi R, Beaulieu J de, Reille M. 2002. The spread of deciduous Quercus throughout Europe since the last glacial period. Forest Ecology and Management 156:27–48.</w:t>
       </w:r>
     </w:p>
-    <w:bookmarkEnd w:id="58"/>
-    <w:bookmarkStart w:id="59" w:name="ref-Bunn2010"/>
+    <w:bookmarkEnd w:id="62"/>
+    <w:bookmarkStart w:id="63" w:name="ref-Bunn2010"/>
     <w:p>
       <w:pPr>
         <w:pStyle w:val="Bibliografa"/>
@@ -5314,8 +5350,8 @@
         <w:t xml:space="preserve">Bunn AG. 2010. Statistical and visual crossdating in r using the dplR library. Dendrochronologia 28:251–8.</w:t>
       </w:r>
     </w:p>
-    <w:bookmarkEnd w:id="59"/>
-    <w:bookmarkStart w:id="61" w:name="ref-Calatrava2019"/>
+    <w:bookmarkEnd w:id="63"/>
+    <w:bookmarkStart w:id="65" w:name="ref-Calatrava2019"/>
     <w:p>
       <w:pPr>
         <w:pStyle w:val="Bibliografa"/>
@@ -5326,7 +5362,7 @@
       <w:r>
         <w:t xml:space="preserve"> </w:t>
       </w:r>
-      <w:hyperlink r:id="rId60">
+      <w:hyperlink r:id="rId64">
         <w:r>
           <w:rPr>
             <w:rStyle w:val="Hipervnculo"/>
@@ -5335,8 +5371,8 @@
         </w:r>
       </w:hyperlink>
     </w:p>
-    <w:bookmarkEnd w:id="61"/>
-    <w:bookmarkStart w:id="62" w:name="ref-CamachoOlmedo2002"/>
+    <w:bookmarkEnd w:id="65"/>
+    <w:bookmarkStart w:id="66" w:name="ref-CamachoOlmedo2002"/>
     <w:p>
       <w:pPr>
         <w:pStyle w:val="Bibliografa"/>
@@ -5345,8 +5381,8 @@
         <w:t xml:space="preserve">Camacho-Olmedo M, García-Martínez P, Jiménez-Olivencia Y, Menor-Toribio J, Paniza-Cabrera A. 2002. Dinámica evolutiva del paisaje vegetal de la Alta Alpujarra granadina en la segunda mitad del s. XX. Cuadernos Geográficos 32:25–42.</w:t>
       </w:r>
     </w:p>
-    <w:bookmarkEnd w:id="62"/>
-    <w:bookmarkStart w:id="63" w:name="ref-Camarero2015b"/>
+    <w:bookmarkEnd w:id="66"/>
+    <w:bookmarkStart w:id="67" w:name="ref-Camarero2015b"/>
     <w:p>
       <w:pPr>
         <w:pStyle w:val="Bibliografa"/>
@@ -5355,8 +5391,8 @@
         <w:t xml:space="preserve">Camarero J, Franquesa M, Sangüesa-Barreda G. 2015a. Timing of drought triggers distinct growth responses in holm oak: Implications to predict warming-induced forest defoliation and growth decline. Forests 6:1576–97.</w:t>
       </w:r>
     </w:p>
-    <w:bookmarkEnd w:id="63"/>
-    <w:bookmarkStart w:id="64" w:name="ref-Camarero2015"/>
+    <w:bookmarkEnd w:id="67"/>
+    <w:bookmarkStart w:id="68" w:name="ref-Camarero2015"/>
     <w:p>
       <w:pPr>
         <w:pStyle w:val="Bibliografa"/>
@@ -5365,8 +5401,8 @@
         <w:t xml:space="preserve">Camarero JJ, Gazol A, Sangüesa-Barreda G, Oliva J, Vicente-Serrano SM. 2015b. To die or not to die: Early warnings of tree dieback in response to a severe drought. Journal of Ecology 103:44–57.</w:t>
       </w:r>
     </w:p>
-    <w:bookmarkEnd w:id="64"/>
-    <w:bookmarkStart w:id="65" w:name="ref-Caminero2018"/>
+    <w:bookmarkEnd w:id="68"/>
+    <w:bookmarkStart w:id="69" w:name="ref-Caminero2018"/>
     <w:p>
       <w:pPr>
         <w:pStyle w:val="Bibliografa"/>
@@ -5390,8 +5426,8 @@
         <w:t xml:space="preserve">forests. Dendrochronologia 48:20–9.</w:t>
       </w:r>
     </w:p>
-    <w:bookmarkEnd w:id="65"/>
-    <w:bookmarkStart w:id="67" w:name="ref-Canellas2004"/>
+    <w:bookmarkEnd w:id="69"/>
+    <w:bookmarkStart w:id="71" w:name="ref-Canellas2004"/>
     <w:p>
       <w:pPr>
         <w:pStyle w:val="Bibliografa"/>
@@ -5402,7 +5438,7 @@
       <w:r>
         <w:t xml:space="preserve"> </w:t>
       </w:r>
-      <w:hyperlink r:id="rId66">
+      <w:hyperlink r:id="rId70">
         <w:r>
           <w:rPr>
             <w:rStyle w:val="Hipervnculo"/>
@@ -5411,8 +5447,8 @@
         </w:r>
       </w:hyperlink>
     </w:p>
-    <w:bookmarkEnd w:id="67"/>
-    <w:bookmarkStart w:id="69" w:name="ref-Cavin2017"/>
+    <w:bookmarkEnd w:id="71"/>
+    <w:bookmarkStart w:id="73" w:name="ref-Cavin2017"/>
     <w:p>
       <w:pPr>
         <w:pStyle w:val="Bibliografa"/>
@@ -5423,7 +5459,7 @@
       <w:r>
         <w:t xml:space="preserve"> </w:t>
       </w:r>
-      <w:hyperlink r:id="rId68">
+      <w:hyperlink r:id="rId72">
         <w:r>
           <w:rPr>
             <w:rStyle w:val="Hipervnculo"/>
@@ -5432,8 +5468,8 @@
         </w:r>
       </w:hyperlink>
     </w:p>
-    <w:bookmarkEnd w:id="69"/>
-    <w:bookmarkStart w:id="70" w:name="ref-Clark2016"/>
+    <w:bookmarkEnd w:id="73"/>
+    <w:bookmarkStart w:id="74" w:name="ref-Clark2016"/>
     <w:p>
       <w:pPr>
         <w:pStyle w:val="Bibliografa"/>
@@ -5442,8 +5478,8 @@
         <w:t xml:space="preserve">Clark JS, Iverson L, Woodall CW, Allen CD, Bell DM, Bragg DC, D’Amato AW, Davis FW, Hersh MH, Ibanez I, Jackson ST, Matthews S, Pederson N, Peters M, Schwartz MW, Waring KM, Zimmermann NE. 2016. The impacts of increasing drought on forest dynamics, structure, and biodiversity in the United States. Global Change Biology 22:2329–52.</w:t>
       </w:r>
     </w:p>
-    <w:bookmarkEnd w:id="70"/>
-    <w:bookmarkStart w:id="72" w:name="ref-CoboDiaz2017"/>
+    <w:bookmarkEnd w:id="74"/>
+    <w:bookmarkStart w:id="76" w:name="ref-CoboDiaz2017"/>
     <w:p>
       <w:pPr>
         <w:pStyle w:val="Bibliografa"/>
@@ -5469,7 +5505,7 @@
       <w:r>
         <w:t xml:space="preserve"> </w:t>
       </w:r>
-      <w:hyperlink r:id="rId71">
+      <w:hyperlink r:id="rId75">
         <w:r>
           <w:rPr>
             <w:rStyle w:val="Hipervnculo"/>
@@ -5478,8 +5514,8 @@
         </w:r>
       </w:hyperlink>
     </w:p>
-    <w:bookmarkEnd w:id="72"/>
-    <w:bookmarkStart w:id="73" w:name="ref-Cook1990"/>
+    <w:bookmarkEnd w:id="76"/>
+    <w:bookmarkStart w:id="77" w:name="ref-Cook1990"/>
     <w:p>
       <w:pPr>
         <w:pStyle w:val="Bibliografa"/>
@@ -5488,8 +5524,8 @@
         <w:t xml:space="preserve">Cook E, Kairukstis L. 1990. Methods of dendrochronology: Applications in the environmental sciences. Doredrecht: Springer</w:t>
       </w:r>
     </w:p>
-    <w:bookmarkEnd w:id="73"/>
-    <w:bookmarkStart w:id="74" w:name="ref-Corcuera2006"/>
+    <w:bookmarkEnd w:id="77"/>
+    <w:bookmarkStart w:id="78" w:name="ref-Corcuera2006"/>
     <w:p>
       <w:pPr>
         <w:pStyle w:val="Bibliografa"/>
@@ -5498,8 +5534,8 @@
         <w:t xml:space="preserve">Corcuera L, Camarero JJ, Sisó S, Gil-Pelegrín E. 2006. Radial-growth and wood-anatomical changes in overaged quercus pyrenaica coppice stands: Functional responses in a new mediterranean landscape. Trees 20:91–8.</w:t>
       </w:r>
     </w:p>
-    <w:bookmarkEnd w:id="74"/>
-    <w:bookmarkStart w:id="75" w:name="ref-Coulthard2017"/>
+    <w:bookmarkEnd w:id="78"/>
+    <w:bookmarkStart w:id="79" w:name="ref-Coulthard2017"/>
     <w:p>
       <w:pPr>
         <w:pStyle w:val="Bibliografa"/>
@@ -5508,8 +5544,8 @@
         <w:t xml:space="preserve">Coulthard BL, Touchan R, Anchukaitis KJ, Meko DM, Sivrikaya F. 2017. Tree growth and vegetation activity at the ecosystem-scale in the eastern Mediterranean. Environmental Research Letters 12:084008.</w:t>
       </w:r>
     </w:p>
-    <w:bookmarkEnd w:id="75"/>
-    <w:bookmarkStart w:id="76" w:name="ref-Cruz1991"/>
+    <w:bookmarkEnd w:id="79"/>
+    <w:bookmarkStart w:id="80" w:name="ref-Cruz1991"/>
     <w:p>
       <w:pPr>
         <w:pStyle w:val="Bibliografa"/>
@@ -5518,8 +5554,8 @@
         <w:t xml:space="preserve">Cruz M. 1991. Atlas historico-forestal de Andalucia: siglo XVIII. Granada: Universidad de Granada</w:t>
       </w:r>
     </w:p>
-    <w:bookmarkEnd w:id="76"/>
-    <w:bookmarkStart w:id="77" w:name="ref-Dai2011"/>
+    <w:bookmarkEnd w:id="80"/>
+    <w:bookmarkStart w:id="81" w:name="ref-Dai2011"/>
     <w:p>
       <w:pPr>
         <w:pStyle w:val="Bibliografa"/>
@@ -5528,8 +5564,8 @@
         <w:t xml:space="preserve">Dai A. 2011. Drought under global warming: A review. Wiley Interdisciplinary Reviews: Climate Change 2:45–65.</w:t>
       </w:r>
     </w:p>
-    <w:bookmarkEnd w:id="77"/>
-    <w:bookmarkStart w:id="78" w:name="ref-Dionisioetal2012IPoGEC"/>
+    <w:bookmarkEnd w:id="81"/>
+    <w:bookmarkStart w:id="82" w:name="ref-Dionisioetal2012IPoGEC"/>
     <w:p>
       <w:pPr>
         <w:pStyle w:val="Bibliografa"/>
@@ -5538,8 +5574,8 @@
         <w:t xml:space="preserve">Dionisio MA, Alcaraz-Segura D, Cabello J. 2012. Satellite-based monitoring of ecosystem functioning in protected areas: Recent trends in the oak forests (quercus pyrenaica willd.) of sierra nevada (spain). In: Young SS, Silvern SE, editors. International perspectives on global environmental change. pp 355–74.</w:t>
       </w:r>
     </w:p>
-    <w:bookmarkEnd w:id="78"/>
-    <w:bookmarkStart w:id="79" w:name="ref-DoblasMiranda2017"/>
+    <w:bookmarkEnd w:id="82"/>
+    <w:bookmarkStart w:id="83" w:name="ref-DoblasMiranda2017"/>
     <w:p>
       <w:pPr>
         <w:pStyle w:val="Bibliografa"/>
@@ -5548,8 +5584,8 @@
         <w:t xml:space="preserve">Doblas-Miranda E, Alonso R, Arnan X, Bermejo V, Brotons L, Heras J de las, Estiarte M, Hódar J, Llorens P, Lloret F, López-Serrano F, Martínez-Vilalta J, Moya D, Penuelas J, Pino J, Rodrigo A, Roura-Pascual N, Valladares F, Vilà M, Zamora R, Retana J. 2017. A review of the combination among global change factors in forests, shrublands and pastures of the Mediterranean region: Beyond drought effects. Global and Planetary Change 148:42–54.</w:t>
       </w:r>
     </w:p>
-    <w:bookmarkEnd w:id="79"/>
-    <w:bookmarkStart w:id="80" w:name="ref-Dorado2017"/>
+    <w:bookmarkEnd w:id="83"/>
+    <w:bookmarkStart w:id="84" w:name="ref-Dorado2017"/>
     <w:p>
       <w:pPr>
         <w:pStyle w:val="Bibliografa"/>
@@ -5558,8 +5594,8 @@
         <w:t xml:space="preserve">Dorado-Liñán I, Cañellas I, Valbuena-Carabaña M, Gil L, Gea-Izquierdo G. 2017a. Coexistence in the Mediterranean-temperate transitional border: Multi-century dynamics of a mixed old-growth forest under global change. Dendrochronologia 44:48–57.</w:t>
       </w:r>
     </w:p>
-    <w:bookmarkEnd w:id="80"/>
-    <w:bookmarkStart w:id="81" w:name="ref-Dorado2017b"/>
+    <w:bookmarkEnd w:id="84"/>
+    <w:bookmarkStart w:id="85" w:name="ref-Dorado2017b"/>
     <w:p>
       <w:pPr>
         <w:pStyle w:val="Bibliografa"/>
@@ -5568,8 +5604,8 @@
         <w:t xml:space="preserve">Dorado-Liñán I, Zorita E, Martínez-Sancho E, Gea-Izquierdo G, Filippo AD, Gutiérrez E, Levanic T, Piovesan G, Vacchiano G, Zang C, Zlatanov T, Menzel A. 2017b. Large-scale atmospheric circulation enhances the Mediterranean east-west tree growth contrast at rear-edge deciduous forests. Agricultural and Forest Meteorology 239:86–95.</w:t>
       </w:r>
     </w:p>
-    <w:bookmarkEnd w:id="81"/>
-    <w:bookmarkStart w:id="82" w:name="ref-Franco1990"/>
+    <w:bookmarkEnd w:id="85"/>
+    <w:bookmarkStart w:id="86" w:name="ref-Franco1990"/>
     <w:p>
       <w:pPr>
         <w:pStyle w:val="Bibliografa"/>
@@ -5593,8 +5629,8 @@
         <w:t xml:space="preserve">L. In: Castroviejo A, Laínz M, López-González G, Montserrat P, Muñoz-Garmendia F, Paiva J, Villar L, editors. Flora Ibérica. Vol. 2. Madrid: Real Jardín Botánico, CSIC. pp 15–36.</w:t>
       </w:r>
     </w:p>
-    <w:bookmarkEnd w:id="82"/>
-    <w:bookmarkStart w:id="83" w:name="ref-Fritts1976"/>
+    <w:bookmarkEnd w:id="86"/>
+    <w:bookmarkStart w:id="87" w:name="ref-Fritts1976"/>
     <w:p>
       <w:pPr>
         <w:pStyle w:val="Bibliografa"/>
@@ -5603,8 +5639,8 @@
         <w:t xml:space="preserve">Fritts HC. 1976. Tree rings and climate. London: Academic Press</w:t>
       </w:r>
     </w:p>
-    <w:bookmarkEnd w:id="83"/>
-    <w:bookmarkStart w:id="84" w:name="ref-GarciaHerrera2007"/>
+    <w:bookmarkEnd w:id="87"/>
+    <w:bookmarkStart w:id="88" w:name="ref-GarciaHerrera2007"/>
     <w:p>
       <w:pPr>
         <w:pStyle w:val="Bibliografa"/>
@@ -5613,8 +5649,8 @@
         <w:t xml:space="preserve">Garcı'a-Herrera R, Hernández E, Barriopedro D, Paredes D, Trigo RM, Trigo IF, Mendes MA. 2007. The outstanding 2004/05 drought in the Iberian Peninsula: Associated atmospheric circulation. Journal of Hydrometeorology 8:483–98.</w:t>
       </w:r>
     </w:p>
-    <w:bookmarkEnd w:id="84"/>
-    <w:bookmarkStart w:id="85" w:name="ref-GarciaAlix2017"/>
+    <w:bookmarkEnd w:id="88"/>
+    <w:bookmarkStart w:id="89" w:name="ref-GarciaAlix2017"/>
     <w:p>
       <w:pPr>
         <w:pStyle w:val="Bibliografa"/>
@@ -5623,8 +5659,8 @@
         <w:t xml:space="preserve">García-Alix A, Jiménez-Espejo FJ, Toney JL, Jiménez-Moreno G, Ramos-Román MJ, Anderson RS, Ruano P, Queralt I, Delgado Huertas A, Kuroda J. 2017. Alpine bogs of southern spain show human-induced environmental change superimposed on long-term natural variations. Scientific Reports 7:7439.</w:t>
       </w:r>
     </w:p>
-    <w:bookmarkEnd w:id="85"/>
-    <w:bookmarkStart w:id="86" w:name="ref-GarciaGonzalez2017"/>
+    <w:bookmarkEnd w:id="89"/>
+    <w:bookmarkStart w:id="90" w:name="ref-GarciaGonzalez2017"/>
     <w:p>
       <w:pPr>
         <w:pStyle w:val="Bibliografa"/>
@@ -5648,8 +5684,8 @@
         <w:t xml:space="preserve">Willd. is a powerful indicator of soil water excess at growth resumption. European Journal of Forest Research 136:329–44.</w:t>
       </w:r>
     </w:p>
-    <w:bookmarkEnd w:id="86"/>
-    <w:bookmarkStart w:id="87" w:name="ref-Gazol2018"/>
+    <w:bookmarkEnd w:id="90"/>
+    <w:bookmarkStart w:id="91" w:name="ref-Gazol2018"/>
     <w:p>
       <w:pPr>
         <w:pStyle w:val="Bibliografa"/>
@@ -5658,8 +5694,8 @@
         <w:t xml:space="preserve">Gazol A, Camarero JJ, Vicente-Serrano SM, Sánchez-Salguero R, Gutiérrez E, Luis M de, Sangüesa-Barreda G, Novak K, Rozas V, Tíscar PA, Linares JC, Martín-Hernández N, Martínez del Castillo E, Ribas M, García-González I, Silla F, Camisón A, Génova M, Olano JM, Longares LA, Hevia A, Tomás-Burguera M, Galván JD. 2018. Forest resilience to drought varies across biomes. Global Change Biology:1–16.</w:t>
       </w:r>
     </w:p>
-    <w:bookmarkEnd w:id="87"/>
-    <w:bookmarkStart w:id="89" w:name="ref-GeaIzquierdo2014"/>
+    <w:bookmarkEnd w:id="91"/>
+    <w:bookmarkStart w:id="93" w:name="ref-GeaIzquierdo2014"/>
     <w:p>
       <w:pPr>
         <w:pStyle w:val="Bibliografa"/>
@@ -5670,7 +5706,7 @@
       <w:r>
         <w:t xml:space="preserve"> </w:t>
       </w:r>
-      <w:hyperlink r:id="rId88">
+      <w:hyperlink r:id="rId92">
         <w:r>
           <w:rPr>
             <w:rStyle w:val="Hipervnculo"/>
@@ -5679,8 +5715,8 @@
         </w:r>
       </w:hyperlink>
     </w:p>
-    <w:bookmarkEnd w:id="89"/>
-    <w:bookmarkStart w:id="91" w:name="ref-GeaIzquierdo2013"/>
+    <w:bookmarkEnd w:id="93"/>
+    <w:bookmarkStart w:id="95" w:name="ref-GeaIzquierdo2013"/>
     <w:p>
       <w:pPr>
         <w:pStyle w:val="Bibliografa"/>
@@ -5691,7 +5727,7 @@
       <w:r>
         <w:t xml:space="preserve"> </w:t>
       </w:r>
-      <w:hyperlink r:id="rId90">
+      <w:hyperlink r:id="rId94">
         <w:r>
           <w:rPr>
             <w:rStyle w:val="Hipervnculo"/>
@@ -5700,8 +5736,8 @@
         </w:r>
       </w:hyperlink>
     </w:p>
-    <w:bookmarkEnd w:id="91"/>
-    <w:bookmarkStart w:id="92" w:name="ref-Gea-Izquierdo2015"/>
+    <w:bookmarkEnd w:id="95"/>
+    <w:bookmarkStart w:id="96" w:name="ref-Gea-Izquierdo2015"/>
     <w:p>
       <w:pPr>
         <w:pStyle w:val="Bibliografa"/>
@@ -5710,8 +5746,8 @@
         <w:t xml:space="preserve">Gea-Izquierdo G, Montes F, Gavilán RG, Cañellas I, Rubio A. 2015. Is this the end? Dynamics of a relict stand from pervasively deforested ancient Iberian pine forests. European Journal of Forest Research 134:525–36.</w:t>
       </w:r>
     </w:p>
-    <w:bookmarkEnd w:id="92"/>
-    <w:bookmarkStart w:id="93" w:name="ref-GonzalezGonzalez2014"/>
+    <w:bookmarkEnd w:id="96"/>
+    <w:bookmarkStart w:id="97" w:name="ref-GonzalezGonzalez2014"/>
     <w:p>
       <w:pPr>
         <w:pStyle w:val="Bibliografa"/>
@@ -5750,8 +5786,8 @@
         <w:t xml:space="preserve">at the Atlantic–Mediterranean boundary. Trees 28:237–52.</w:t>
       </w:r>
     </w:p>
-    <w:bookmarkEnd w:id="93"/>
-    <w:bookmarkStart w:id="94" w:name="ref-Gouveia2017"/>
+    <w:bookmarkEnd w:id="97"/>
+    <w:bookmarkStart w:id="98" w:name="ref-Gouveia2017"/>
     <w:p>
       <w:pPr>
         <w:pStyle w:val="Bibliografa"/>
@@ -5760,8 +5796,8 @@
         <w:t xml:space="preserve">Gouveia C, Trigo R, Beguería S, Vicente-Serrano S. 2017. Drought impacts on vegetation activity in the Mediterranean region: An assessment using remote sensing data and multi-scale drought indicators. Global and Planetary Change 151:15–27.</w:t>
       </w:r>
     </w:p>
-    <w:bookmarkEnd w:id="94"/>
-    <w:bookmarkStart w:id="95" w:name="ref-Hampe2005"/>
+    <w:bookmarkEnd w:id="98"/>
+    <w:bookmarkStart w:id="99" w:name="ref-Hampe2005"/>
     <w:p>
       <w:pPr>
         <w:pStyle w:val="Bibliografa"/>
@@ -5770,8 +5806,8 @@
         <w:t xml:space="preserve">Hampe A, Petit RJ. 2005. Conserving biodiversity under climate change: The rear edge matters. Ecology Letters 8:461–7.</w:t>
       </w:r>
     </w:p>
-    <w:bookmarkEnd w:id="95"/>
-    <w:bookmarkStart w:id="96" w:name="ref-Hartman2018"/>
+    <w:bookmarkEnd w:id="99"/>
+    <w:bookmarkStart w:id="100" w:name="ref-Hartman2018"/>
     <w:p>
       <w:pPr>
         <w:pStyle w:val="Bibliografa"/>
@@ -5780,8 +5816,8 @@
         <w:t xml:space="preserve">Hartmann H, Moura CF, Anderegg WRL, Ruehr NK, Salmon Y, Allen CD, Arndt SK, Breshears DD, Davi H, Galbraith D, Ruthrof KX, Wunder J, Adams HD, Bloemen J, Cailleret M, Cobb R, Gessler A, Grams TEE, Jansen S, Kautz M, Lloret F, O’Brien M. 2018. Research frontiers for improving our understanding of drought-induced tree and forest mortality. New Phytologist 218:15–28.</w:t>
       </w:r>
     </w:p>
-    <w:bookmarkEnd w:id="96"/>
-    <w:bookmarkStart w:id="98" w:name="ref-Haylock2008"/>
+    <w:bookmarkEnd w:id="100"/>
+    <w:bookmarkStart w:id="102" w:name="ref-Haylock2008"/>
     <w:p>
       <w:pPr>
         <w:pStyle w:val="Bibliografa"/>
@@ -5792,7 +5828,7 @@
       <w:r>
         <w:t xml:space="preserve"> </w:t>
       </w:r>
-      <w:hyperlink r:id="rId97">
+      <w:hyperlink r:id="rId101">
         <w:r>
           <w:rPr>
             <w:rStyle w:val="Hipervnculo"/>
@@ -5801,8 +5837,8 @@
         </w:r>
       </w:hyperlink>
     </w:p>
-    <w:bookmarkEnd w:id="98"/>
-    <w:bookmarkStart w:id="99" w:name="ref-Herrero2014"/>
+    <w:bookmarkEnd w:id="102"/>
+    <w:bookmarkStart w:id="103" w:name="ref-Herrero2014"/>
     <w:p>
       <w:pPr>
         <w:pStyle w:val="Bibliografa"/>
@@ -5811,8 +5847,8 @@
         <w:t xml:space="preserve">Herrero A, Zamora R. 2014. Plant responses to extreme climatic events: A field test of resilience capacity at the southern range edge. PLOS ONE 9:e87842.</w:t>
       </w:r>
     </w:p>
-    <w:bookmarkEnd w:id="99"/>
-    <w:bookmarkStart w:id="100" w:name="ref-Holling1973"/>
+    <w:bookmarkEnd w:id="103"/>
+    <w:bookmarkStart w:id="104" w:name="ref-Holling1973"/>
     <w:p>
       <w:pPr>
         <w:pStyle w:val="Bibliografa"/>
@@ -5821,8 +5857,8 @@
         <w:t xml:space="preserve">Holling CS. 1973. Resilience and stability of ecological systems. Annual Review of Ecology and Systematics 4:1–23.</w:t>
       </w:r>
     </w:p>
-    <w:bookmarkEnd w:id="100"/>
-    <w:bookmarkStart w:id="101" w:name="ref-Holmes1983"/>
+    <w:bookmarkEnd w:id="104"/>
+    <w:bookmarkStart w:id="105" w:name="ref-Holmes1983"/>
     <w:p>
       <w:pPr>
         <w:pStyle w:val="Bibliografa"/>
@@ -5831,8 +5867,8 @@
         <w:t xml:space="preserve">Holmes RL. 1983. Computer-assisted quality control in tree-ring dating and measurement. Tree-Ring Bulletin 43:69–78.</w:t>
       </w:r>
     </w:p>
-    <w:bookmarkEnd w:id="101"/>
-    <w:bookmarkStart w:id="102" w:name="ref-Huang2018"/>
+    <w:bookmarkEnd w:id="105"/>
+    <w:bookmarkStart w:id="106" w:name="ref-Huang2018"/>
     <w:p>
       <w:pPr>
         <w:pStyle w:val="Bibliografa"/>
@@ -5841,8 +5877,8 @@
         <w:t xml:space="preserve">Huang M, Wang X, Keenan TF, Piao S. 2018. Drought timing influences the legacy of tree growth recovery. Global Change Biology 24:3546–59.</w:t>
       </w:r>
     </w:p>
-    <w:bookmarkEnd w:id="102"/>
-    <w:bookmarkStart w:id="103" w:name="ref-JimenezOlivencia2015"/>
+    <w:bookmarkEnd w:id="106"/>
+    <w:bookmarkStart w:id="107" w:name="ref-JimenezOlivencia2015"/>
     <w:p>
       <w:pPr>
         <w:pStyle w:val="Bibliografa"/>
@@ -5851,8 +5887,8 @@
         <w:t xml:space="preserve">Jiménez-Olivencia Y, Porcel L, Caballero A. 2015. Medio siglo en la evolución de los paisajes naturales y agrarios de Sierra Nevada (España). Boletín de la Asociación de Geógrafos Españoles 68:205–32.</w:t>
       </w:r>
     </w:p>
-    <w:bookmarkEnd w:id="103"/>
-    <w:bookmarkStart w:id="104" w:name="ref-JimenezSerrano2004"/>
+    <w:bookmarkEnd w:id="107"/>
+    <w:bookmarkStart w:id="108" w:name="ref-JimenezSerrano2004"/>
     <w:p>
       <w:pPr>
         <w:pStyle w:val="Bibliografa"/>
@@ -5861,8 +5897,8 @@
         <w:t xml:space="preserve">Jiménez-Serrano B, Serrano-Gutiérrez J. 2004. El Catastro del Marqués de la Ensenada en el antiguo Reino de Granada.</w:t>
       </w:r>
     </w:p>
-    <w:bookmarkEnd w:id="104"/>
-    <w:bookmarkStart w:id="105" w:name="ref-Jump2010"/>
+    <w:bookmarkEnd w:id="108"/>
+    <w:bookmarkStart w:id="109" w:name="ref-Jump2010"/>
     <w:p>
       <w:pPr>
         <w:pStyle w:val="Bibliografa"/>
@@ -5871,8 +5907,8 @@
         <w:t xml:space="preserve">Jump AS, Cavin L, Hunter PD. 2010. Monitoring and managing responses to climate change at the retreating range edge of forest trees. Journal of Environmental Monitoring 12:1791–8.</w:t>
       </w:r>
     </w:p>
-    <w:bookmarkEnd w:id="105"/>
-    <w:bookmarkStart w:id="107" w:name="ref-Lloret2011"/>
+    <w:bookmarkEnd w:id="109"/>
+    <w:bookmarkStart w:id="111" w:name="ref-Lloret2011"/>
     <w:p>
       <w:pPr>
         <w:pStyle w:val="Bibliografa"/>
@@ -5883,7 +5919,7 @@
       <w:r>
         <w:t xml:space="preserve"> </w:t>
       </w:r>
-      <w:hyperlink r:id="rId106">
+      <w:hyperlink r:id="rId110">
         <w:r>
           <w:rPr>
             <w:rStyle w:val="Hipervnculo"/>
@@ -5892,8 +5928,8 @@
         </w:r>
       </w:hyperlink>
     </w:p>
-    <w:bookmarkEnd w:id="107"/>
-    <w:bookmarkStart w:id="109" w:name="ref-Lloret2004"/>
+    <w:bookmarkEnd w:id="111"/>
+    <w:bookmarkStart w:id="113" w:name="ref-Lloret2004"/>
     <w:p>
       <w:pPr>
         <w:pStyle w:val="Bibliografa"/>
@@ -5904,7 +5940,7 @@
       <w:r>
         <w:t xml:space="preserve"> </w:t>
       </w:r>
-      <w:hyperlink r:id="rId108">
+      <w:hyperlink r:id="rId112">
         <w:r>
           <w:rPr>
             <w:rStyle w:val="Hipervnculo"/>
@@ -5913,8 +5949,8 @@
         </w:r>
       </w:hyperlink>
     </w:p>
-    <w:bookmarkEnd w:id="109"/>
-    <w:bookmarkStart w:id="110" w:name="ref-Loriteetal2008ABG"/>
+    <w:bookmarkEnd w:id="113"/>
+    <w:bookmarkStart w:id="114" w:name="ref-Loriteetal2008ABG"/>
     <w:p>
       <w:pPr>
         <w:pStyle w:val="Bibliografa"/>
@@ -5923,8 +5959,8 @@
         <w:t xml:space="preserve">Lorite J, Salazar C, Peñas J, Valle F. 2008. Phytosociological review on the forests of quercus pyrenaica willd. Acta Botanica Gallica 155:219–33.</w:t>
       </w:r>
     </w:p>
-    <w:bookmarkEnd w:id="110"/>
-    <w:bookmarkStart w:id="111" w:name="ref-MartinezVilalta2018"/>
+    <w:bookmarkEnd w:id="114"/>
+    <w:bookmarkStart w:id="115" w:name="ref-MartinezVilalta2018"/>
     <w:p>
       <w:pPr>
         <w:pStyle w:val="Bibliografa"/>
@@ -5933,8 +5969,8 @@
         <w:t xml:space="preserve">Martínez-Vilalta J. 2018. The rear window: Structural and functional plasticity in tree responses to climate change inferred from growth rings. Tree Physiology.</w:t>
       </w:r>
     </w:p>
-    <w:bookmarkEnd w:id="111"/>
-    <w:bookmarkStart w:id="112" w:name="ref-MartinezVilalta2016"/>
+    <w:bookmarkEnd w:id="115"/>
+    <w:bookmarkStart w:id="116" w:name="ref-MartinezVilalta2016"/>
     <w:p>
       <w:pPr>
         <w:pStyle w:val="Bibliografa"/>
@@ -5943,8 +5979,8 @@
         <w:t xml:space="preserve">Martínez-Vilalta J, Lloret F. 2016. Drought-induced vegetation shifts in terrestrial ecosystems: The key role of regeneration dynamics. Global and Planetary Change 144:94–108.</w:t>
       </w:r>
     </w:p>
-    <w:bookmarkEnd w:id="112"/>
-    <w:bookmarkStart w:id="113" w:name="ref-Navarro2013"/>
+    <w:bookmarkEnd w:id="116"/>
+    <w:bookmarkStart w:id="117" w:name="ref-Navarro2013"/>
     <w:p>
       <w:pPr>
         <w:pStyle w:val="Bibliografa"/>
@@ -5953,8 +5989,8 @@
         <w:t xml:space="preserve">Navarro-González I, Pérez-Luque AJ, Bonet FJ, Zamora R. 2013. The weight of the past: Land-use legacies and recolonization of pine plantations by oak trees. Ecological Applications 23:1267–76.</w:t>
       </w:r>
     </w:p>
-    <w:bookmarkEnd w:id="113"/>
-    <w:bookmarkStart w:id="115" w:name="ref-Nowacki1997"/>
+    <w:bookmarkEnd w:id="117"/>
+    <w:bookmarkStart w:id="119" w:name="ref-Nowacki1997"/>
     <w:p>
       <w:pPr>
         <w:pStyle w:val="Bibliografa"/>
@@ -5965,7 +6001,7 @@
       <w:r>
         <w:t xml:space="preserve"> </w:t>
       </w:r>
-      <w:hyperlink r:id="rId114">
+      <w:hyperlink r:id="rId118">
         <w:r>
           <w:rPr>
             <w:rStyle w:val="Hipervnculo"/>
@@ -5974,8 +6010,8 @@
         </w:r>
       </w:hyperlink>
     </w:p>
-    <w:bookmarkEnd w:id="115"/>
-    <w:bookmarkStart w:id="116" w:name="ref-Olalde2002"/>
+    <w:bookmarkEnd w:id="119"/>
+    <w:bookmarkStart w:id="120" w:name="ref-Olalde2002"/>
     <w:p>
       <w:pPr>
         <w:pStyle w:val="Bibliografa"/>
@@ -5984,8 +6020,8 @@
         <w:t xml:space="preserve">Olalde M, Herrán A, Espinel S, Goicoechea PG. 2002. White oaks phylogeography in the Iberian Peninsula. Forest Ecology and Management 156:89–102.</w:t>
       </w:r>
     </w:p>
-    <w:bookmarkEnd w:id="116"/>
-    <w:bookmarkStart w:id="117" w:name="ref-Pascoa2017"/>
+    <w:bookmarkEnd w:id="120"/>
+    <w:bookmarkStart w:id="121" w:name="ref-Pascoa2017"/>
     <w:p>
       <w:pPr>
         <w:pStyle w:val="Bibliografa"/>
@@ -5994,8 +6030,8 @@
         <w:t xml:space="preserve">Páscoa P, Gouveia C, Russo A, Trigo R. 2017. Drought trends in the Iberian Peninsula over the last 112 years. Advances in Meteorology:ID4653126.</w:t>
       </w:r>
     </w:p>
-    <w:bookmarkEnd w:id="117"/>
-    <w:bookmarkStart w:id="119" w:name="ref-PenaGallardo2018"/>
+    <w:bookmarkEnd w:id="121"/>
+    <w:bookmarkStart w:id="123" w:name="ref-PenaGallardo2018"/>
     <w:p>
       <w:pPr>
         <w:pStyle w:val="Bibliografa"/>
@@ -6006,7 +6042,7 @@
       <w:r>
         <w:t xml:space="preserve"> </w:t>
       </w:r>
-      <w:hyperlink r:id="rId118">
+      <w:hyperlink r:id="rId122">
         <w:r>
           <w:rPr>
             <w:rStyle w:val="Hipervnculo"/>
@@ -6015,8 +6051,8 @@
         </w:r>
       </w:hyperlink>
     </w:p>
-    <w:bookmarkEnd w:id="119"/>
-    <w:bookmarkStart w:id="120" w:name="ref-Penuelas2000"/>
+    <w:bookmarkEnd w:id="123"/>
+    <w:bookmarkStart w:id="124" w:name="ref-Penuelas2000"/>
     <w:p>
       <w:pPr>
         <w:pStyle w:val="Bibliografa"/>
@@ -6025,8 +6061,8 @@
         <w:t xml:space="preserve">Peñuelas J, Filella I, Lloret F, Piñol J, Siscart D. 2000. Effects of a severe drought on water and nitrogen use by quercus ilex and phyllyrea latifolia. Biologia Plantarum 43:47–53.</w:t>
       </w:r>
     </w:p>
-    <w:bookmarkEnd w:id="120"/>
-    <w:bookmarkStart w:id="121" w:name="ref-Penuelas2001"/>
+    <w:bookmarkEnd w:id="124"/>
+    <w:bookmarkStart w:id="125" w:name="ref-Penuelas2001"/>
     <w:p>
       <w:pPr>
         <w:pStyle w:val="Bibliografa"/>
@@ -6035,8 +6071,8 @@
         <w:t xml:space="preserve">Peñuelas J, Lloret F, Montoya R. 2001. Severe drought effects on mediterranean woody flora in spain. Forest Science 47:214–8.</w:t>
       </w:r>
     </w:p>
-    <w:bookmarkEnd w:id="121"/>
-    <w:bookmarkStart w:id="122" w:name="ref-Penuelas2017"/>
+    <w:bookmarkEnd w:id="125"/>
+    <w:bookmarkStart w:id="126" w:name="ref-Penuelas2017"/>
     <w:p>
       <w:pPr>
         <w:pStyle w:val="Bibliografa"/>
@@ -6045,8 +6081,8 @@
         <w:t xml:space="preserve">Peñuelas J, Sardans J, Filella I, Estiarte M, Llusià J, Ogaya R, Carnicer J, Bartrons M, Rivas-Ubach A, Grau O, Peguero G, Margalef O, Pla-Rabés S, Stefanescu C, Asensio D, Preece C, Liu L, Verger A, Barbeta A, Achotegui-Castells A, Gargallo-Garriga A, Sperlich D, Farré-Armengol G, Fernández-Martínez M, Liu D, Zhang C, Urbina I, Camino-Serrano M, Vives-Ingla M, Stocker DB, Balzarolo M, Guerrieri R, Peaucelle M, Marañón-Jiménez S, Bórnez-Mejías K, Mu Z, Descals A, Castellanos A, Terradas J. 2017. Impacts of global change on Mediterranean forests and their services. Forests 8.</w:t>
       </w:r>
     </w:p>
-    <w:bookmarkEnd w:id="122"/>
-    <w:bookmarkStart w:id="123" w:name="ref-PerezLuque2015"/>
+    <w:bookmarkEnd w:id="126"/>
+    <w:bookmarkStart w:id="127" w:name="ref-PerezLuque2015"/>
     <w:p>
       <w:pPr>
         <w:pStyle w:val="Bibliografa"/>
@@ -6055,8 +6091,8 @@
         <w:t xml:space="preserve">Pérez-Luque AJ, Zamora R, Bonet FJ, Pérez-Pérez R. 2015a. Dataset of migrame project (global change, altitudinal range shift and colonization of degraded habitats in Mediterranean mountains). PhytoKeys 56:61–81.</w:t>
       </w:r>
     </w:p>
-    <w:bookmarkEnd w:id="123"/>
-    <w:bookmarkStart w:id="124" w:name="ref-PerezLuque2015onto"/>
+    <w:bookmarkEnd w:id="127"/>
+    <w:bookmarkStart w:id="128" w:name="ref-PerezLuque2015onto"/>
     <w:p>
       <w:pPr>
         <w:pStyle w:val="Bibliografa"/>
@@ -6080,8 +6116,8 @@
         <w:t xml:space="preserve">forests. International Journal of Applied Earth Observation and Geoinformation 37:142–51.</w:t>
       </w:r>
     </w:p>
-    <w:bookmarkEnd w:id="124"/>
-    <w:bookmarkStart w:id="126" w:name="ref-Piovesan2008"/>
+    <w:bookmarkEnd w:id="128"/>
+    <w:bookmarkStart w:id="130" w:name="ref-Piovesan2008"/>
     <w:p>
       <w:pPr>
         <w:pStyle w:val="Bibliografa"/>
@@ -6092,7 +6128,7 @@
       <w:r>
         <w:t xml:space="preserve"> </w:t>
       </w:r>
-      <w:hyperlink r:id="rId125">
+      <w:hyperlink r:id="rId129">
         <w:r>
           <w:rPr>
             <w:rStyle w:val="Hipervnculo"/>
@@ -6101,8 +6137,8 @@
         </w:r>
       </w:hyperlink>
     </w:p>
-    <w:bookmarkEnd w:id="126"/>
-    <w:bookmarkStart w:id="127" w:name="ref-Reyes2015"/>
+    <w:bookmarkEnd w:id="130"/>
+    <w:bookmarkStart w:id="131" w:name="ref-Reyes2015"/>
     <w:p>
       <w:pPr>
         <w:pStyle w:val="Bibliografa"/>
@@ -6111,8 +6147,8 @@
         <w:t xml:space="preserve">Reyes-Díez A, Alcaraz-Segura D, Cabello-Piñar J. 2015. Implicaciones del filtrado de calidad del índice de vegetación evi para el seguimiento funcional de ecosistemas. Revista de Teledeteccion 2015:11–29.</w:t>
       </w:r>
     </w:p>
-    <w:bookmarkEnd w:id="127"/>
-    <w:bookmarkStart w:id="128" w:name="ref-delRio2007"/>
+    <w:bookmarkEnd w:id="131"/>
+    <w:bookmarkStart w:id="132" w:name="ref-delRio2007"/>
     <w:p>
       <w:pPr>
         <w:pStyle w:val="Bibliografa"/>
@@ -6136,8 +6172,8 @@
         <w:t xml:space="preserve">forests in Spain. Phytocoenologia 37:541–60.</w:t>
       </w:r>
     </w:p>
-    <w:bookmarkEnd w:id="128"/>
-    <w:bookmarkStart w:id="129" w:name="ref-Rubino2004"/>
+    <w:bookmarkEnd w:id="132"/>
+    <w:bookmarkStart w:id="133" w:name="ref-Rubino2004"/>
     <w:p>
       <w:pPr>
         <w:pStyle w:val="Bibliografa"/>
@@ -6146,8 +6182,8 @@
         <w:t xml:space="preserve">Rubino D, McCarthy B. 2004. Comparative analysis of dendroecological methods used to assess disturbance events. Dendrochronologia 21:97–115.</w:t>
       </w:r>
     </w:p>
-    <w:bookmarkEnd w:id="129"/>
-    <w:bookmarkStart w:id="130" w:name="ref-Samanta2012"/>
+    <w:bookmarkEnd w:id="133"/>
+    <w:bookmarkStart w:id="134" w:name="ref-Samanta2012"/>
     <w:p>
       <w:pPr>
         <w:pStyle w:val="Bibliografa"/>
@@ -6156,8 +6192,8 @@
         <w:t xml:space="preserve">Samanta A, Ganguly S, Vermote E, Nemani RR, Myneni RB. 2012. Interpretation of variations in MODIS-measured greenness levels of amazon forests during 2000 to 2009. Environmental Research Letters 7:024018.</w:t>
       </w:r>
     </w:p>
-    <w:bookmarkEnd w:id="130"/>
-    <w:bookmarkStart w:id="131" w:name="ref-SanchezSalguero2012"/>
+    <w:bookmarkEnd w:id="134"/>
+    <w:bookmarkStart w:id="135" w:name="ref-SanchezSalguero2012"/>
     <w:p>
       <w:pPr>
         <w:pStyle w:val="Bibliografa"/>
@@ -6166,8 +6202,8 @@
         <w:t xml:space="preserve">Sánchez-Salguero R, Navarro-Cerrillo RM, Swetnam TW, Zavala MA. 2012. Is drought the main decline factor at the rear edge of Europe? The case of southern Iberian pine plantations. Forest Ecology and Management 271:158–69.</w:t>
       </w:r>
     </w:p>
-    <w:bookmarkEnd w:id="131"/>
-    <w:bookmarkStart w:id="132" w:name="ref-Spinoni2015"/>
+    <w:bookmarkEnd w:id="135"/>
+    <w:bookmarkStart w:id="136" w:name="ref-Spinoni2015"/>
     <w:p>
       <w:pPr>
         <w:pStyle w:val="Bibliografa"/>
@@ -6176,8 +6212,8 @@
         <w:t xml:space="preserve">Spinoni J, Naumann G, Vogt J, Barbosa P. 2015. European drought climatologies and trends based on a multi-indicator approach. Global and Planetary Change 127:50–7.</w:t>
       </w:r>
     </w:p>
-    <w:bookmarkEnd w:id="132"/>
-    <w:bookmarkStart w:id="133" w:name="ref-Spinoni2017a"/>
+    <w:bookmarkEnd w:id="136"/>
+    <w:bookmarkStart w:id="137" w:name="ref-Spinoni2017a"/>
     <w:p>
       <w:pPr>
         <w:pStyle w:val="Bibliografa"/>
@@ -6186,8 +6222,8 @@
         <w:t xml:space="preserve">Spinoni J, Vogt JV, Naumann G, Barbosa P, Dosio A. 2017. Will drought events become more frequent and severe in Europe? International Journal of Climatology.</w:t>
       </w:r>
     </w:p>
-    <w:bookmarkEnd w:id="133"/>
-    <w:bookmarkStart w:id="135" w:name="ref-Stagge2017"/>
+    <w:bookmarkEnd w:id="137"/>
+    <w:bookmarkStart w:id="139" w:name="ref-Stagge2017"/>
     <w:p>
       <w:pPr>
         <w:pStyle w:val="Bibliografa"/>
@@ -6198,7 +6234,7 @@
       <w:r>
         <w:t xml:space="preserve"> </w:t>
       </w:r>
-      <w:hyperlink r:id="rId134">
+      <w:hyperlink r:id="rId138">
         <w:r>
           <w:rPr>
             <w:rStyle w:val="Hipervnculo"/>
@@ -6207,8 +6243,8 @@
         </w:r>
       </w:hyperlink>
     </w:p>
-    <w:bookmarkEnd w:id="135"/>
-    <w:bookmarkStart w:id="137" w:name="ref-Stocker2019"/>
+    <w:bookmarkEnd w:id="139"/>
+    <w:bookmarkStart w:id="141" w:name="ref-Stocker2019"/>
     <w:p>
       <w:pPr>
         <w:pStyle w:val="Bibliografa"/>
@@ -6219,7 +6255,7 @@
       <w:r>
         <w:t xml:space="preserve"> </w:t>
       </w:r>
-      <w:hyperlink r:id="rId136">
+      <w:hyperlink r:id="rId140">
         <w:r>
           <w:rPr>
             <w:rStyle w:val="Hipervnculo"/>
@@ -6228,8 +6264,8 @@
         </w:r>
       </w:hyperlink>
     </w:p>
-    <w:bookmarkEnd w:id="137"/>
-    <w:bookmarkStart w:id="138" w:name="ref-Titos1990"/>
+    <w:bookmarkEnd w:id="141"/>
+    <w:bookmarkStart w:id="142" w:name="ref-Titos1990"/>
     <w:p>
       <w:pPr>
         <w:pStyle w:val="Bibliografa"/>
@@ -6238,8 +6274,8 @@
         <w:t xml:space="preserve">Titos M. 1990. Las minas de la Estrella. In: Titos M, editor. La aventura de Sierra-Nevada 1717-1915. Editorial Universidad de Granada. pp 226–36.</w:t>
       </w:r>
     </w:p>
-    <w:bookmarkEnd w:id="138"/>
-    <w:bookmarkStart w:id="139" w:name="ref-Trigo2013"/>
+    <w:bookmarkEnd w:id="142"/>
+    <w:bookmarkStart w:id="143" w:name="ref-Trigo2013"/>
     <w:p>
       <w:pPr>
         <w:pStyle w:val="Bibliografa"/>
@@ -6248,8 +6284,8 @@
         <w:t xml:space="preserve">Trigo RM, Añel JA, Barriopedro D, García-Herrera R, Gimeno L, Castillo R, Allen MR, Massey A. 2013. The record Winter drought of 2011-12 in the Iberian Peninsula. In: Peterson MPH T. C., Herring S, editors. Explaining extreme events of 2012 from a climate perspective. Vol. 94. pp S41–5.</w:t>
       </w:r>
     </w:p>
-    <w:bookmarkEnd w:id="139"/>
-    <w:bookmarkStart w:id="140" w:name="ref-Valbuena2013"/>
+    <w:bookmarkEnd w:id="143"/>
+    <w:bookmarkStart w:id="144" w:name="ref-Valbuena2013"/>
     <w:p>
       <w:pPr>
         <w:pStyle w:val="Bibliografa"/>
@@ -6270,8 +6306,8 @@
         <w:t xml:space="preserve">Willd.) at its southern boundary. Tree Genetics &amp; Genomes 9:1129–42.</w:t>
       </w:r>
     </w:p>
-    <w:bookmarkEnd w:id="140"/>
-    <w:bookmarkStart w:id="141" w:name="ref-Valbuena2017"/>
+    <w:bookmarkEnd w:id="144"/>
+    <w:bookmarkStart w:id="145" w:name="ref-Valbuena2017"/>
     <w:p>
       <w:pPr>
         <w:pStyle w:val="Bibliografa"/>
@@ -6292,8 +6328,8 @@
         <w:t xml:space="preserve">Willd.). Tree Genetics &amp; Genomes 13:28.</w:t>
       </w:r>
     </w:p>
-    <w:bookmarkEnd w:id="141"/>
-    <w:bookmarkStart w:id="142" w:name="ref-VicenteSerrano2010"/>
+    <w:bookmarkEnd w:id="145"/>
+    <w:bookmarkStart w:id="146" w:name="ref-VicenteSerrano2010"/>
     <w:p>
       <w:pPr>
         <w:pStyle w:val="Bibliografa"/>
@@ -6302,8 +6338,8 @@
         <w:t xml:space="preserve">Vicente-Serrano SM, Beguería S, López-Moreno JI. 2010. A multiscalar drought index sensitive to global warming: The standardized precipitation evapotranspiration index. Journal of Climate 23:1696–718.</w:t>
       </w:r>
     </w:p>
-    <w:bookmarkEnd w:id="142"/>
-    <w:bookmarkStart w:id="143" w:name="ref-VicenteSerrano2014b"/>
+    <w:bookmarkEnd w:id="146"/>
+    <w:bookmarkStart w:id="147" w:name="ref-VicenteSerrano2014b"/>
     <w:p>
       <w:pPr>
         <w:pStyle w:val="Bibliografa"/>
@@ -6312,8 +6348,8 @@
         <w:t xml:space="preserve">Vicente-Serrano SM, Camarero JJ, Azorin‐Molina C. 2014a. Diverse responses of forest growth to drought time‐scales in the northern hemisphere. Global Ecology and Biogeography 23:1019–30.</w:t>
       </w:r>
     </w:p>
-    <w:bookmarkEnd w:id="143"/>
-    <w:bookmarkStart w:id="144" w:name="ref-VicenteSerrano2013"/>
+    <w:bookmarkEnd w:id="147"/>
+    <w:bookmarkStart w:id="148" w:name="ref-VicenteSerrano2013"/>
     <w:p>
       <w:pPr>
         <w:pStyle w:val="Bibliografa"/>
@@ -6322,8 +6358,8 @@
         <w:t xml:space="preserve">Vicente-Serrano SM, Gouveia C, Camarero JJ, Beguería S, Trigo R, López-Moreno JI, Azorín-Molina C, Pasho E, Lorenzo-Lacruz J, Revuelto J, Morán-Tejeda E, Sanchez-Lorenzo A. 2013. Response of vegetation to drought time-scales across global land biomes. Proc Natl Acad Sci U S A 110:52–7.</w:t>
       </w:r>
     </w:p>
-    <w:bookmarkEnd w:id="144"/>
-    <w:bookmarkStart w:id="145" w:name="ref-VicenteSerrano2014"/>
+    <w:bookmarkEnd w:id="148"/>
+    <w:bookmarkStart w:id="149" w:name="ref-VicenteSerrano2014"/>
     <w:p>
       <w:pPr>
         <w:pStyle w:val="Bibliografa"/>
@@ -6332,8 +6368,8 @@
         <w:t xml:space="preserve">Vicente-Serrano SM, López-Moreno JI, Beguería S, Lorenzo-Lacruz J, Sanchez-Lorenzo A, García-Ruiz JM, Azorín-Molina C, Morán-Tejeda E, Revuelto J, Trigo R, Coelho F, Espejo F. 2014b. Evidence of increasing drought severity caused by temperature rise in southern Europe. Environmental Research Letters 9:044001.</w:t>
       </w:r>
     </w:p>
-    <w:bookmarkEnd w:id="145"/>
-    <w:bookmarkStart w:id="146" w:name="ref-VilaCabrera2019"/>
+    <w:bookmarkEnd w:id="149"/>
+    <w:bookmarkStart w:id="150" w:name="ref-VilaCabrera2019"/>
     <w:p>
       <w:pPr>
         <w:pStyle w:val="Bibliografa"/>
@@ -6342,8 +6378,8 @@
         <w:t xml:space="preserve">Vilà-Cabrera A, Premoli AC, Jump AS. 2019. Refining predictions of population decline at species’ rear edges. Global Change Biology 25:1549–60.</w:t>
       </w:r>
     </w:p>
-    <w:bookmarkEnd w:id="146"/>
-    <w:bookmarkStart w:id="147" w:name="ref-Vivero2000"/>
+    <w:bookmarkEnd w:id="150"/>
+    <w:bookmarkStart w:id="151" w:name="ref-Vivero2000"/>
     <w:p>
       <w:pPr>
         <w:pStyle w:val="Bibliografa"/>
@@ -6367,8 +6403,8 @@
         <w:t xml:space="preserve">Willd. In: Blanca G, Cabezudo B, Hernández-Bermejo J, Herrera C, Muñoz J, Valdés B, editors. Libro rojo de la flora silvestre amenzada de andalucía. II. Especies vulnerables. Sevilla: Consejería de Medio Ambiente, Junta de Andalucía. pp 303–6.</w:t>
       </w:r>
     </w:p>
-    <w:bookmarkEnd w:id="147"/>
-    <w:bookmarkStart w:id="148" w:name="ref-Wilcox2012"/>
+    <w:bookmarkEnd w:id="151"/>
+    <w:bookmarkStart w:id="152" w:name="ref-Wilcox2012"/>
     <w:p>
       <w:pPr>
         <w:pStyle w:val="Bibliografa"/>
@@ -6377,8 +6413,8 @@
         <w:t xml:space="preserve">Wilcox R. 2012. Introduction to robust estimation and hypothesis testing (third edition). Third Edition. Academic Press</w:t>
       </w:r>
     </w:p>
-    <w:bookmarkEnd w:id="148"/>
-    <w:bookmarkStart w:id="149" w:name="ref-Zang2015"/>
+    <w:bookmarkEnd w:id="152"/>
+    <w:bookmarkStart w:id="153" w:name="ref-Zang2015"/>
     <w:p>
       <w:pPr>
         <w:pStyle w:val="Bibliografa"/>
@@ -6387,8 +6423,8 @@
         <w:t xml:space="preserve">Zang C, Biondi F. 2015. Treeclim: An r package for the numerical calibration of proxy-climate relationships. Ecography 38:431–6.</w:t>
       </w:r>
     </w:p>
-    <w:bookmarkEnd w:id="149"/>
-    <w:bookmarkStart w:id="150" w:name="ref-Zhang2013"/>
+    <w:bookmarkEnd w:id="153"/>
+    <w:bookmarkStart w:id="154" w:name="ref-Zhang2013"/>
     <w:p>
       <w:pPr>
         <w:pStyle w:val="Bibliografa"/>
@@ -6397,8 +6433,8 @@
         <w:t xml:space="preserve">Zhang Y, Peng C, Li W, Fang X, Zhang T, Zhu Q, Chen H, Zhao P. 2013. Monitoring and estimating drought-induced impacts on forest structure, growth, function, and ecosystem services using remote-sensing data: Recent progress and future challenges. Environmental Reviews 21:103–15.</w:t>
       </w:r>
     </w:p>
-    <w:bookmarkEnd w:id="150"/>
-    <w:bookmarkEnd w:id="151"/>
+    <w:bookmarkEnd w:id="154"/>
+    <w:bookmarkEnd w:id="155"/>
     <w:sectPr>
       <w:footerReference w:type="even" r:id="rId10"/>
       <w:footerReference w:type="default" r:id="rId9"/>
@@ -6518,6 +6554,25 @@
     <w:p>
       <w:r>
         <w:separator/>
+      </w:r>
+    </w:p>
+  </w:footnote>
+  <w:footnote w:id="21">
+    <w:p>
+      <w:pPr>
+        <w:pStyle w:val="Textonotapie"/>
+      </w:pPr>
+      <w:r>
+        <w:rPr>
+          <w:rStyle w:val="FootnoteReference"/>
+        </w:rPr>
+        <w:footnoteRef/>
+      </w:r>
+      <w:r>
+        <w:t xml:space="preserve"> </w:t>
+      </w:r>
+      <w:r>
+        <w:t xml:space="preserve">Author Contributions. AJPL, GGI and RZ conceived of or design the study. AJPL, GGI and RZ conducted field work and collected the data. AJPL and GGI conducted lab work and led article preparation. AJPL analyzed data and wrote the paper. GGI and RZ contributed in the writing process. All authors contribute to the drafts and gave final approval for publication.</w:t>
       </w:r>
     </w:p>
   </w:footnote>

</xml_diff>

<commit_message>
update biblio and figures
</commit_message>
<xml_diff>
--- a/man/ecosystems/ms_ecosystems.docx
+++ b/man/ecosystems/ms_ecosystems.docx
@@ -382,7 +382,7 @@
         <w:t xml:space="preserve"> </w:t>
       </w:r>
       <w:r>
-        <w:t xml:space="preserve">Willd. populations in the southern Iberian Peninsula was analyzed in relation to historical records of land-use, combining dendroecological growth of adult trees and greenness (EVI) as proxies for secondary and primary growth.</w:t>
+        <w:t xml:space="preserve">populations in the southern Iberian Peninsula was analyzed in relation to historical records of land-use, combining dendroecological growth of adult trees and greenness (EVI) as proxies for secondary and primary growth.</w:t>
       </w:r>
     </w:p>
     <w:p>
@@ -485,7 +485,7 @@
         <w:t xml:space="preserve">Quercus pyrenaica</w:t>
       </w:r>
       <w:r>
-        <w:t xml:space="preserve">, tree growth, dendrochronology, remote sensing</w:t>
+        <w:t xml:space="preserve">, tree growth, dendroecology, remote sensing</w:t>
       </w:r>
     </w:p>
     <w:p>
@@ -542,7 +542,7 @@
         <w:t xml:space="preserve"> </w:t>
       </w:r>
       <w:r>
-        <w:t xml:space="preserve">center-periphery hypothesis; Sagarin and Gaines 2002; Pironon and others 2016)</w:t>
+        <w:t xml:space="preserve">center-periphery hypothesis; Sagarin and Gaines 2002; Pironon and others 2017)</w:t>
       </w:r>
       <w:r>
         <w:t xml:space="preserve">. It has been often assumed that geographically marginal populations represent ecological marginal populations. This means lower performance, higher vulnerability, and thus higher risk of extinction than for populations at the core of the species’ range</w:t>
@@ -551,7 +551,7 @@
         <w:t xml:space="preserve"> </w:t>
       </w:r>
       <w:r>
-        <w:t xml:space="preserve">(Rehm and others 2015; Pironon and others 2016; Vilà-Cabrera and others 2019; Oldfather and others 2020)</w:t>
+        <w:t xml:space="preserve">(Rehm and others 2015; Pironon and others 2017; Vilà-Cabrera and others 2019)</w:t>
       </w:r>
       <w:r>
         <w:t xml:space="preserve">. Nonetheless, recent reviews report that species- and population-specific responses do not always support this hypothesis</w:t>
@@ -560,7 +560,7 @@
         <w:t xml:space="preserve"> </w:t>
       </w:r>
       <w:r>
-        <w:t xml:space="preserve">(Sexton and others 2009; Abeli and others 2014)</w:t>
+        <w:t xml:space="preserve">(Sexton and others 2009; Abeli and others 2014; Oldfather and others 2020)</w:t>
       </w:r>
       <w:r>
         <w:t xml:space="preserve">. This is partly explained because rear-edge is a multidimensional concept including an ecological (</w:t>
@@ -678,7 +678,7 @@
         <w:t xml:space="preserve"> </w:t>
       </w:r>
       <w:r>
-        <w:t xml:space="preserve">(Sala 2000)</w:t>
+        <w:t xml:space="preserve">(Sala and others 2000)</w:t>
       </w:r>
       <w:r>
         <w:t xml:space="preserve">, particularly for regions with long land-use history like the Mediterranean Region</w:t>
@@ -738,10 +738,7 @@
         <w:t xml:space="preserve"> </w:t>
       </w:r>
       <w:r>
-        <w:t xml:space="preserve">(Vil</w:t>
-      </w:r>
-      <w:r>
-        <w:t xml:space="preserve">‘a-Cabrera and others 2017)</w:t>
+        <w:t xml:space="preserve">(Vilà-Cabrera and others 2017)</w:t>
       </w:r>
       <w:r>
         <w:t xml:space="preserve">. Consequently, anthropogenic habitat modification and its legacies represent a critical dimension of marginality as they may intensify, confound or delay climate driven population decline at rear edges</w:t>
@@ -765,7 +762,7 @@
         <w:t xml:space="preserve"> </w:t>
       </w:r>
       <w:r>
-        <w:t xml:space="preserve">logging) disturbances on oak forest at the southern geographical range. Thus, the incorporation of an historical perspective should aid to better interpret the responses of ecosystems to natural disturbances</w:t>
+        <w:t xml:space="preserve">logging) disturbances on oak forests at their southern geographical range. Thus, the incorporation of an historical perspective should aid to better interpret the responses of ecosystems to natural disturbances</w:t>
       </w:r>
       <w:r>
         <w:t xml:space="preserve"> </w:t>
@@ -1088,7 +1085,10 @@
         <w:t xml:space="preserve"> </w:t>
       </w:r>
       <w:r>
-        <w:t xml:space="preserve">(Río and others 2007)</w:t>
+        <w:t xml:space="preserve">(</w:t>
+      </w:r>
+      <w:r>
+        <w:t xml:space="preserve">del Río and others 2007)</w:t>
       </w:r>
       <w:r>
         <w:t xml:space="preserve">.</w:t>
@@ -1132,7 +1132,7 @@
         <w:t xml:space="preserve"> </w:t>
       </w:r>
       <w:r>
-        <w:t xml:space="preserve">(Olalde and others 2002a)</w:t>
+        <w:t xml:space="preserve">(Olalde and others 2002)</w:t>
       </w:r>
       <w:r>
         <w:t xml:space="preserve">. Eight Pyrenean oak patches (2400 ha) have been identified in this mountain range (Figure 1), from 1100 to 2000 m</w:t>
@@ -1314,7 +1314,7 @@
         <w:t xml:space="preserve"> </w:t>
       </w:r>
       <w:r>
-        <w:t xml:space="preserve">(Páscoa and others 2017; Spinoni and others 2017)</w:t>
+        <w:t xml:space="preserve">(Páscoa and others 2017; Spinoni and others 2018)</w:t>
       </w:r>
       <w:r>
         <w:t xml:space="preserve">. A drought event is considered only when SPEI values fall below that threshold for at least two consecutive months. For each drought event, we computed: the</w:t>
@@ -3195,9 +3195,9 @@
       <w:pPr>
         <w:pStyle w:val="Ttulo3"/>
       </w:pPr>
-      <w:bookmarkStart w:id="37" w:name="X871e60eafc1267618a9d0a5127bc38021b56c40"/>
-      <w:r>
-        <w:t xml:space="preserve">Assessing ecosystem and tree individual resilience to drought</w:t>
+      <w:bookmarkStart w:id="37" w:name="Xbcb8964c7169cbab9e216b7287e9a5bce05a96c"/>
+      <w:r>
+        <w:t xml:space="preserve">Assessing resilience to drought at the forest stand and individual-tree levels</w:t>
       </w:r>
       <w:bookmarkEnd w:id="37"/>
     </w:p>
@@ -3973,13 +3973,7 @@
         <w:pStyle w:val="FirstParagraph"/>
       </w:pPr>
       <w:r>
-        <w:t xml:space="preserve">///////</w:t>
-      </w:r>
-      <w:r>
-        <w:t xml:space="preserve"> </w:t>
-      </w:r>
-      <w:r>
-        <w:t xml:space="preserve">By using a combined approach of remote-sensing information and dendrochronology, we have quantified the drought impact on the</w:t>
+        <w:t xml:space="preserve">By using a combined approach of remote-sensing information and dendroecology, we have quantified growth of adult trees and greenness (EVI) as proxies for secondary and primary growth of relict Mediterranean</w:t>
       </w:r>
       <w:r>
         <w:t xml:space="preserve"> </w:t>
@@ -3994,13 +3988,58 @@
         <w:t xml:space="preserve"> </w:t>
       </w:r>
       <w:r>
-        <w:t xml:space="preserve">forests of Sierra Nevada and their resilience to several severe drought events in the recent decades.</w:t>
-      </w:r>
-      <w:r>
-        <w:t xml:space="preserve"> </w:t>
-      </w:r>
-      <w:r>
-        <w:t xml:space="preserve">//////</w:t>
+        <w:t xml:space="preserve">populations in the southern Iberian Peninsula. These relict oak populations driven by historical land-use have been resilient to climate change at their present rear edge. However, resistance, resilience, and forest recovery to extreme drought events were strongly influenced by mountain exposure, local environmental conditions, and management legacies. This means that the geographical and the ecological rear edges do not necessarily match and, at a small spatial scale, tree performance can vary markedly along the rear edge under climate change.</w:t>
+      </w:r>
+    </w:p>
+    <w:p>
+      <w:pPr>
+        <w:pStyle w:val="Ttulo3"/>
+      </w:pPr>
+      <w:bookmarkStart w:id="44" w:name="X1e83baf0fdb5c0fa72475b24500eaf1b181499f"/>
+      <w:r>
+        <w:t xml:space="preserve">High sensitivity and variability in the oak sensitivity to climate at the rear-edge</w:t>
+      </w:r>
+      <w:bookmarkEnd w:id="44"/>
+    </w:p>
+    <w:p>
+      <w:pPr>
+        <w:pStyle w:val="FirstParagraph"/>
+      </w:pPr>
+      <w:r>
+        <w:t xml:space="preserve">Severe drought negatively affects both primary and secondary growth of</w:t>
+      </w:r>
+      <w:r>
+        <w:t xml:space="preserve"> </w:t>
+      </w:r>
+      <w:r>
+        <w:rPr>
+          <w:i/>
+        </w:rPr>
+        <w:t xml:space="preserve">Q. pyrenaica</w:t>
+      </w:r>
+      <w:r>
+        <w:t xml:space="preserve"> </w:t>
+      </w:r>
+      <w:r>
+        <w:t xml:space="preserve">forests. This was expressed by the observed reduction in greenness and tree growth in response to the 2005 and 2012 drought events as well as by radial-growth suppression during extreme drought events</w:t>
+      </w:r>
+      <w:r>
+        <w:t xml:space="preserve"> </w:t>
+      </w:r>
+      <w:r>
+        <w:t xml:space="preserve">(Corcuera and others 2006; Gea-Izquierdo and Cañellas 2014)</w:t>
+      </w:r>
+      <w:r>
+        <w:t xml:space="preserve">. Furthermore, the greatest reduction of tree growth was detected during the 1995 drought, a characteristic negative precipitation anomaly that caused severe and extensive damage in the Mediterranean Iberian Peninsula</w:t>
+      </w:r>
+      <w:r>
+        <w:t xml:space="preserve"> </w:t>
+      </w:r>
+      <w:r>
+        <w:t xml:space="preserve">(Peñuelas and others 2001; Gazol and others 2018)</w:t>
+      </w:r>
+      <w:r>
+        <w:t xml:space="preserve">.</w:t>
       </w:r>
     </w:p>
     <w:p>
@@ -4008,25 +4047,273 @@
         <w:pStyle w:val="Textodecuerpo"/>
       </w:pPr>
       <w:r>
-        <w:t xml:space="preserve">Our results indicate that these relict oak populations driven by historical land use have been resilient to climate change at their present rear edge. However, resistance, resilience, and forest recovery to extreme drought events were strongly influenced by mountain exposure, local environmental conditions, and management legacies. This means that the geographical and the ecological rear edges do not necessarily match and, at a small spatial scale, tree performance can vary markedly along the rear edge under climate change</w:t>
+        <w:t xml:space="preserve">The tree responses to drought are site-dependent</w:t>
+      </w:r>
+      <w:r>
+        <w:t xml:space="preserve"> </w:t>
+      </w:r>
+      <w:r>
+        <w:t xml:space="preserve">(Babst and others 2013)</w:t>
+      </w:r>
+      <w:r>
+        <w:t xml:space="preserve">, particularly for rear-edge populations</w:t>
+      </w:r>
+      <w:r>
+        <w:t xml:space="preserve"> </w:t>
+      </w:r>
+      <w:r>
+        <w:t xml:space="preserve">(Cavin and Jump 2017; Dorado-Liñán and others 2017c)</w:t>
+      </w:r>
+      <w:r>
+        <w:t xml:space="preserve">. Greenness and tree growth were more affected by drought events in drier northern populations than in wetter southern oak populations of Sierra Nevada. The northern site showed higher browning intensity than the southern sites during the 2005 drought event, and stronger correlations of tree-growth with SPEI (hydrological year and summer) in the northern site can be interpreted as higher sensitivity to drought at drier sites</w:t>
+      </w:r>
+      <w:r>
+        <w:t xml:space="preserve"> </w:t>
+      </w:r>
+      <w:r>
+        <w:t xml:space="preserve">(Gea-Izquierdo and Cañellas 2014)</w:t>
+      </w:r>
+      <w:r>
+        <w:t xml:space="preserve">. Greenness was less sensitive to drought than tree growth, particularly for drier sites. These findings agree with previous works showing tree growth to be a more sensitive metric of forest resilience than is net primary productivity</w:t>
+      </w:r>
+      <w:r>
+        <w:t xml:space="preserve"> </w:t>
+      </w:r>
+      <w:r>
+        <w:t xml:space="preserve">(</w:t>
+      </w:r>
+      <w:r>
+        <w:rPr>
+          <w:i/>
+        </w:rPr>
+        <w:t xml:space="preserve">e.g.</w:t>
+      </w:r>
+      <w:r>
+        <w:t xml:space="preserve"> </w:t>
+      </w:r>
+      <w:r>
+        <w:t xml:space="preserve">Babst and others 2013; Coulthard and others 2017; Gazol and others 2018; Peña-Gallardo and others 2018)</w:t>
+      </w:r>
+      <w:r>
+        <w:t xml:space="preserve">, suggesting that the growth reduction could be mediated by sink more than by source limitations</w:t>
+      </w:r>
+      <w:r>
+        <w:t xml:space="preserve"> </w:t>
+      </w:r>
+      <w:r>
+        <w:t xml:space="preserve">(Körner 2013; Fatichi and others 2014)</w:t>
+      </w:r>
+      <w:r>
+        <w:t xml:space="preserve">. Tree-ring records complement remote-sensing data in longer time scales by reflecting tree-growth anomalies induced by climate or disturbance over decades to centuries</w:t>
+      </w:r>
+      <w:r>
+        <w:t xml:space="preserve"> </w:t>
+      </w:r>
+      <w:r>
+        <w:t xml:space="preserve">(Babst and others 2017)</w:t>
+      </w:r>
+      <w:r>
+        <w:t xml:space="preserve"> </w:t>
+      </w:r>
+      <w:r>
+        <w:t xml:space="preserve">and provide an accurate measure of growth responses to droughts</w:t>
+      </w:r>
+      <w:r>
+        <w:t xml:space="preserve"> </w:t>
+      </w:r>
+      <w:r>
+        <w:t xml:space="preserve">(Bhuyan and others 2017; Gazol and others 2018)</w:t>
+      </w:r>
+      <w:r>
+        <w:t xml:space="preserve">. On the other hand, trees at CA-High registered higher BAI than those located at lower elevations (CA-Low and SJ; Figure 4). This shows the high variability in the response to climate exhibited along a narrow gradient, which is especially noteworthy for southern sites, as these lie close to each other and both are considered to constitute the rear edge for the species.</w:t>
+      </w:r>
+    </w:p>
+    <w:p>
+      <w:pPr>
+        <w:pStyle w:val="Textodecuerpo"/>
+      </w:pPr>
+      <w:r>
+        <w:t xml:space="preserve">As with many other forest species under Mediterranean climates, moisture availability is generally the most limiting factor driving radial growth of</w:t>
+      </w:r>
+      <w:r>
+        <w:t xml:space="preserve"> </w:t>
+      </w:r>
+      <w:r>
+        <w:rPr>
+          <w:i/>
+        </w:rPr>
+        <w:t xml:space="preserve">Q. pyrenaica</w:t>
+      </w:r>
+      <w:r>
+        <w:t xml:space="preserve"> </w:t>
+      </w:r>
+      <w:r>
+        <w:t xml:space="preserve">along its distribution range in the Iberian Peninsula</w:t>
+      </w:r>
+      <w:r>
+        <w:t xml:space="preserve"> </w:t>
+      </w:r>
+      <w:r>
+        <w:t xml:space="preserve">(Gea-Izquierdo and Cañellas 2014)</w:t>
+      </w:r>
+      <w:r>
+        <w:t xml:space="preserve">. Thus, our results are consistent with those of previous studies highlighting the influence of precipitation on tree-ring growth in different oak species</w:t>
+      </w:r>
+      <w:r>
+        <w:t xml:space="preserve"> </w:t>
+      </w:r>
+      <w:r>
+        <w:t xml:space="preserve">(</w:t>
+      </w:r>
+      <w:r>
+        <w:rPr>
+          <w:i/>
+        </w:rPr>
+        <w:t xml:space="preserve">e.g.</w:t>
+      </w:r>
+      <w:r>
+        <w:t xml:space="preserve"> </w:t>
+      </w:r>
+      <w:r>
+        <w:t xml:space="preserve">Tessier and others 1994; Di Filippo and others 2010; Gea-Izquierdo and others 2011; García-González and Souto-Herrero 2017)</w:t>
+      </w:r>
+      <w:r>
+        <w:t xml:space="preserve">. A positive effect of moisture availability and negative of temperature expressing a limiting effect of high vapor pressure deficit and potential evapotranspiration can be expected at drought-limited rear-edges. Yet, at the rear-edge, growth of some tree species (</w:t>
+      </w:r>
+      <w:r>
+        <w:rPr>
+          <w:i/>
+        </w:rPr>
+        <w:t xml:space="preserve">e.g.</w:t>
+      </w:r>
+      <w:r>
+        <w:t xml:space="preserve"> </w:t>
+      </w:r>
+      <w:r>
+        <w:rPr>
+          <w:i/>
+        </w:rPr>
+        <w:t xml:space="preserve">Abies alba</w:t>
+      </w:r>
+      <w:r>
+        <w:t xml:space="preserve">) have been shown to be more sensitive to moisture-related variables</w:t>
+      </w:r>
+      <w:r>
+        <w:t xml:space="preserve"> </w:t>
+      </w:r>
+      <w:r>
+        <w:t xml:space="preserve">(Martínez-Sancho and Gutiérrez Merino 2019)</w:t>
+      </w:r>
+      <w:r>
+        <w:t xml:space="preserve">, others species were more sensitive to temperatures</w:t>
+      </w:r>
+      <w:r>
+        <w:t xml:space="preserve"> </w:t>
+      </w:r>
+      <w:r>
+        <w:t xml:space="preserve">(</w:t>
+      </w:r>
+      <w:r>
+        <w:rPr>
+          <w:i/>
+        </w:rPr>
+        <w:t xml:space="preserve">e.g.</w:t>
+      </w:r>
+      <w:r>
+        <w:t xml:space="preserve"> </w:t>
+      </w:r>
+      <w:r>
+        <w:rPr>
+          <w:i/>
+        </w:rPr>
+        <w:t xml:space="preserve">Pinus sylvestris</w:t>
+      </w:r>
+      <w:r>
+        <w:t xml:space="preserve">, Herrero and others 2013)</w:t>
+      </w:r>
+      <w:r>
+        <w:t xml:space="preserve">, and growth of other species responded simultaneously to both temperature and moisture related variables</w:t>
+      </w:r>
+      <w:r>
+        <w:t xml:space="preserve"> </w:t>
+      </w:r>
+      <w:r>
+        <w:t xml:space="preserve">(</w:t>
+      </w:r>
+      <w:r>
+        <w:rPr>
+          <w:i/>
+        </w:rPr>
+        <w:t xml:space="preserve">e.g.</w:t>
+      </w:r>
+      <w:r>
+        <w:t xml:space="preserve"> </w:t>
+      </w:r>
+      <w:r>
+        <w:rPr>
+          <w:i/>
+        </w:rPr>
+        <w:t xml:space="preserve">Fagus sylvatica</w:t>
+      </w:r>
+      <w:r>
+        <w:t xml:space="preserve">, Dorado-Liñán and others 2017b, 2017a;</w:t>
+      </w:r>
+      <w:r>
+        <w:t xml:space="preserve"> </w:t>
+      </w:r>
+      <w:r>
+        <w:rPr>
+          <w:i/>
+        </w:rPr>
+        <w:t xml:space="preserve">Pinus nigra</w:t>
+      </w:r>
+      <w:r>
+        <w:t xml:space="preserve"> </w:t>
+      </w:r>
+      <w:r>
+        <w:t xml:space="preserve">subsp.</w:t>
+      </w:r>
+      <w:r>
+        <w:t xml:space="preserve"> </w:t>
+      </w:r>
+      <w:r>
+        <w:rPr>
+          <w:i/>
+        </w:rPr>
+        <w:t xml:space="preserve">salzmanii</w:t>
+      </w:r>
+      <w:r>
+        <w:t xml:space="preserve">, Sánchez-Salguero and others 2012)</w:t>
+      </w:r>
+      <w:r>
+        <w:t xml:space="preserve">. This diversity in the response of tree species to precipitation and temperature suggests that vulnerability to climate change is not consistently expressed within the rear edge, therefore evidencing that geographically marginal forests are not necessarily climatically or ecologically marginal</w:t>
+      </w:r>
+      <w:r>
+        <w:t xml:space="preserve"> </w:t>
+      </w:r>
+      <w:r>
+        <w:t xml:space="preserve">(see Dorado-Liñán and others 2019 and references therein)</w:t>
+      </w:r>
+      <w:r>
+        <w:t xml:space="preserve">.</w:t>
       </w:r>
     </w:p>
     <w:p>
       <w:pPr>
         <w:pStyle w:val="Ttulo3"/>
       </w:pPr>
-      <w:bookmarkStart w:id="44" w:name="Xa5b07523877638b7172026db56311ab4c35177d"/>
-      <w:r>
-        <w:t xml:space="preserve">High sensitivity of oaks to recent drought events</w:t>
-      </w:r>
-      <w:bookmarkEnd w:id="44"/>
+      <w:bookmarkStart w:id="45" w:name="X9d9de8c637214e3a270e0a7424e877ff866aa4b"/>
+      <w:r>
+        <w:t xml:space="preserve">Relict oaks show high resilience to drought at different spatio-temporal scales: do the geographical an ecological rear-edges match?</w:t>
+      </w:r>
+      <w:bookmarkEnd w:id="45"/>
     </w:p>
     <w:p>
       <w:pPr>
         <w:pStyle w:val="FirstParagraph"/>
       </w:pPr>
       <w:r>
-        <w:t xml:space="preserve">Severe drought negatively affects both primary and secondary growth of</w:t>
+        <w:t xml:space="preserve">Despite the severe drought events in recent decades (Table S3), we found a positive trend for vegetation greenness of</w:t>
       </w:r>
       <w:r>
         <w:t xml:space="preserve"> </w:t>
@@ -4041,22 +4328,40 @@
         <w:t xml:space="preserve"> </w:t>
       </w:r>
       <w:r>
-        <w:t xml:space="preserve">forests. This was expressed by the observed reduction in greenness and tree growth in response to the 2005 and 2012 drought events as well as by the consistent radial-growth suppression for this oak species during extreme drought events</w:t>
-      </w:r>
-      <w:r>
-        <w:t xml:space="preserve"> </w:t>
-      </w:r>
-      <w:r>
-        <w:t xml:space="preserve">(Corcuera and others 2006; Gea-Izquierdo and Cañellas 2014)</w:t>
-      </w:r>
-      <w:r>
-        <w:t xml:space="preserve">. Furthermore, the greatest reduction of tree growth was detected during the 1995 drought, a characteristic negative precipitation anomaly that caused severe and extensive damage to the Mediterranean vegetation across the Iberian Peninsula</w:t>
-      </w:r>
-      <w:r>
-        <w:t xml:space="preserve"> </w:t>
-      </w:r>
-      <w:r>
-        <w:t xml:space="preserve">(Peñuelas and others 2001; Gazol and others 2018)</w:t>
+        <w:t xml:space="preserve">for the last 16 years. This is consistent with previous findings stressing a recent short-term increase in primary productivity for these forests coinciding with a rather wet decade in the 2000s after a dry decade in the 1990s</w:t>
+      </w:r>
+      <w:r>
+        <w:t xml:space="preserve"> </w:t>
+      </w:r>
+      <w:r>
+        <w:t xml:space="preserve">(Pérez-Luque and others 2015a)</w:t>
+      </w:r>
+      <w:r>
+        <w:t xml:space="preserve">. For tree growth, positive trends also appeared in the last decade, particularly for the southern high-elevation site (CA-High, Figure 4a). Similar long-term trends have been described for this species along its distribution range only at high-elevation wet and cold sites</w:t>
+      </w:r>
+      <w:r>
+        <w:t xml:space="preserve"> </w:t>
+      </w:r>
+      <w:r>
+        <w:t xml:space="preserve">(Gea-Izquierdo and Cañellas 2014)</w:t>
+      </w:r>
+      <w:r>
+        <w:t xml:space="preserve">. This could be related to a non-linear positive effect of warming for species at cold-limited high-elevation sites</w:t>
+      </w:r>
+      <w:r>
+        <w:t xml:space="preserve"> </w:t>
+      </w:r>
+      <w:r>
+        <w:t xml:space="preserve">(Salzer and others 2009; Gea-Izquierdo and Cañellas 2014)</w:t>
+      </w:r>
+      <w:r>
+        <w:t xml:space="preserve">. Importantly, for rear edges threatened by climate change, negative growth trends were expected, as shown for some temperate and Mediterranean species</w:t>
+      </w:r>
+      <w:r>
+        <w:t xml:space="preserve"> </w:t>
+      </w:r>
+      <w:r>
+        <w:t xml:space="preserve">(Sánchez-Salguero and others 2012; Camarero and others 2015b; Dorado-Liñán and others 2017b)</w:t>
       </w:r>
       <w:r>
         <w:t xml:space="preserve">.</w:t>
@@ -4067,16 +4372,48 @@
         <w:pStyle w:val="Textodecuerpo"/>
       </w:pPr>
       <w:r>
-        <w:t xml:space="preserve">Greenness and tree growth were more affected by drought events in drier northern populations than in wetter southern oak populations of Sierra Nevada. The northern site showed higher browning intensity than the southern sites during the 2005 drought event, and stronger correlations of tree-growth with SPEI (hydrological year and summer) in the northern site can be interpreted as higher sensitivity to drought at drier sites</w:t>
-      </w:r>
-      <w:r>
-        <w:t xml:space="preserve"> </w:t>
-      </w:r>
-      <w:r>
-        <w:t xml:space="preserve">(Gea-Izquierdo and Cañellas 2014)</w:t>
-      </w:r>
-      <w:r>
-        <w:t xml:space="preserve">. Greenness proved less sensitive to drought than did tree growth, particularly for drier sites. These findings agree with previous works showing tree growth to be a more sensitive metric of forest resilience than is net primary productivity</w:t>
+        <w:t xml:space="preserve">Although the 2012 drought event was more severe and intense than that of 2005 (Table S3), resilience values for greenness and tree growth were greater for 2012. This could be due to the different timing of the two droughts. The 2012 event was a winter drought</w:t>
+      </w:r>
+      <w:r>
+        <w:t xml:space="preserve"> </w:t>
+      </w:r>
+      <w:r>
+        <w:t xml:space="preserve">(Trigo and others 2013)</w:t>
+      </w:r>
+      <w:r>
+        <w:t xml:space="preserve"> </w:t>
+      </w:r>
+      <w:r>
+        <w:t xml:space="preserve">occurring earlier than the shorter 2005 drought. The latter matched the period of maximum growth for oak forests in late spring (Figure S4). This would highlight the importance of the timing of the drought as a key factor determining tree recovery after drought</w:t>
+      </w:r>
+      <w:r>
+        <w:t xml:space="preserve"> </w:t>
+      </w:r>
+      <w:r>
+        <w:t xml:space="preserve">(Camarero and others 2015a; Huang and others 2018)</w:t>
+      </w:r>
+      <w:r>
+        <w:t xml:space="preserve">. For tree growth, the highest values of resilience were found for the two most severe events (1995 and 1999; Table S3) and tree-growth resilience was positively related to drought severity (Figure 5a).</w:t>
+      </w:r>
+    </w:p>
+    <w:p>
+      <w:pPr>
+        <w:pStyle w:val="Textodecuerpo"/>
+      </w:pPr>
+      <w:r>
+        <w:t xml:space="preserve">The high drought-resilience values reported here, coinciding with high values of genetic resilience for those forests on Sierra Nevada reported elsewhere</w:t>
+      </w:r>
+      <w:r>
+        <w:t xml:space="preserve"> </w:t>
+      </w:r>
+      <w:r>
+        <w:t xml:space="preserve">(Valbuena-Carabaña and Gil 2013, 2017)</w:t>
+      </w:r>
+      <w:r>
+        <w:t xml:space="preserve"> </w:t>
+      </w:r>
+      <w:r>
+        <w:t xml:space="preserve">appear to indicate the strong local adaptation of this oak species. Our findings agree with those of studies showing that the assumed higher vulnerability of dry edges does not necessarily hold</w:t>
       </w:r>
       <w:r>
         <w:t xml:space="preserve"> </w:t>
@@ -4094,101 +4431,239 @@
         <w:t xml:space="preserve"> </w:t>
       </w:r>
       <w:r>
-        <w:t xml:space="preserve">Babst and others 2013; Coulthard and others 2017; Gazol and others 2018; Peña-Gallardo and others 2018)</w:t>
-      </w:r>
-      <w:r>
-        <w:t xml:space="preserve">, suggesting that the growth reduction could be mediated by sink more than by source limitations</w:t>
-      </w:r>
-      <w:r>
-        <w:t xml:space="preserve"> </w:t>
-      </w:r>
-      <w:r>
-        <w:t xml:space="preserve">(Körner 2013; Fatichi and others 2014)</w:t>
-      </w:r>
-      <w:r>
-        <w:t xml:space="preserve">. Tree-ring records complement remote-sensing data in longer time scales by reflecting tree-growth anomalies induced by climate or disturbance over decades to centuries</w:t>
-      </w:r>
-      <w:r>
-        <w:t xml:space="preserve"> </w:t>
-      </w:r>
-      <w:r>
-        <w:t xml:space="preserve">(Babst and others 2017)</w:t>
-      </w:r>
-      <w:r>
-        <w:t xml:space="preserve"> </w:t>
-      </w:r>
-      <w:r>
-        <w:t xml:space="preserve">and provide an accurate measure of growth responses to droughts</w:t>
-      </w:r>
-      <w:r>
-        <w:t xml:space="preserve"> </w:t>
-      </w:r>
-      <w:r>
-        <w:t xml:space="preserve">(Bhuyan and others 2017; Gazol and others 2018)</w:t>
+        <w:t xml:space="preserve">Cavin and Jump 2017)</w:t>
+      </w:r>
+      <w:r>
+        <w:t xml:space="preserve">. In our case, this can be explained by the fact that the current geographical rear-edge does not match with the potential ecologically rear-edge for the species because this has been determined mostly by human use.</w:t>
+      </w:r>
+      <w:r>
+        <w:t xml:space="preserve"> </w:t>
+      </w:r>
+      <w:r>
+        <w:t xml:space="preserve">Martínez-Vilalta (2018)</w:t>
+      </w:r>
+      <w:r>
+        <w:t xml:space="preserve"> </w:t>
+      </w:r>
+      <w:r>
+        <w:t xml:space="preserve">pointed out the importance of local adaptation and plasticity, and also of local environmental factors on the vulnerability shown by rear-edge populations. Our results highlight the ample small-scale variability at the ecological boundary and need to better define and delimit the rear-edges. All this, together with the characteristic high resprouting ability of the species, show the long-term persistence of these populations</w:t>
+      </w:r>
+      <w:r>
+        <w:t xml:space="preserve"> </w:t>
+      </w:r>
+      <w:r>
+        <w:t xml:space="preserve">(Bellingham and Sparrow 2000)</w:t>
+      </w:r>
+      <w:r>
+        <w:t xml:space="preserve">. It should be mentioned that we studied only adult individuals established decades or centuries ago, meaning that it needs to be assessed whether the high resilience observed is expressed at the species level or only in adult trees. The rear-edge might be different for different ontogenic stages. It is important to assess whether there is vulnerability if we analyzed seedling regeneration and recruitment, as in other Mediterranean species at their xeric limit</w:t>
+      </w:r>
+      <w:r>
+        <w:t xml:space="preserve"> </w:t>
+      </w:r>
+      <w:r>
+        <w:t xml:space="preserve">(Castro and others 2004; Vilà-Cabrera and others 2011; Gea-Izquierdo and others 2015)</w:t>
       </w:r>
       <w:r>
         <w:t xml:space="preserve">.</w:t>
       </w:r>
-      <w:r>
-        <w:t xml:space="preserve"> </w:t>
-      </w:r>
-      <w:r>
-        <w:rPr>
-          <w:strike/>
-        </w:rPr>
-        <w:t xml:space="preserve">It is well known that tree growth and tree responses to drought are site-dependent</w:t>
-      </w:r>
-      <w:r>
-        <w:rPr>
-          <w:strike/>
-        </w:rPr>
-        <w:t xml:space="preserve"> </w:t>
-      </w:r>
-      <w:r>
-        <w:rPr>
-          <w:strike/>
-        </w:rPr>
+    </w:p>
+    <w:p>
+      <w:pPr>
+        <w:pStyle w:val="Ttulo3"/>
+      </w:pPr>
+      <w:bookmarkStart w:id="46" w:name="X010b14a0f723a46f4382dddd1440dddf8867b78"/>
+      <w:r>
+        <w:t xml:space="preserve">Land-use legacies shape forest sensitivity to climate change of forests and the present rear-edge</w:t>
+      </w:r>
+      <w:bookmarkEnd w:id="46"/>
+    </w:p>
+    <w:p>
+      <w:pPr>
+        <w:pStyle w:val="FirstParagraph"/>
+      </w:pPr>
+      <w:r>
+        <w:t xml:space="preserve">The review of historical documents revealed that forest clearings, firewood removal, charcoal production, and mining have strongly affected the forests on Sierra Nevada (Table S4), where an estimated historical loss of broadleaf</w:t>
+      </w:r>
+      <w:r>
+        <w:t xml:space="preserve"> </w:t>
+      </w:r>
+      <w:r>
+        <w:rPr>
+          <w:i/>
+        </w:rPr>
+        <w:t xml:space="preserve">Quercus</w:t>
+      </w:r>
+      <w:r>
+        <w:t xml:space="preserve"> </w:t>
+      </w:r>
+      <w:r>
+        <w:t xml:space="preserve">species would approach 90% in tree cover at medium and low elevations</w:t>
+      </w:r>
+      <w:r>
+        <w:t xml:space="preserve"> </w:t>
+      </w:r>
+      <w:r>
+        <w:t xml:space="preserve">(Jiménez-Olivencia and others 2015)</w:t>
+      </w:r>
+      <w:r>
+        <w:t xml:space="preserve">. Together with the analysis of the disturbance chronologies, the observed notable differences in stand structure, tree size, and age suggest different forest histories and a different management origin (</w:t>
+      </w:r>
+      <w:r>
+        <w:rPr>
+          <w:i/>
+        </w:rPr>
+        <w:t xml:space="preserve">i.e.</w:t>
+      </w:r>
+      <w:r>
+        <w:t xml:space="preserve"> </w:t>
+      </w:r>
+      <w:r>
+        <w:t xml:space="preserve">land-use legacy) between northern (coppice) and southern populations (high forest, open woodland). On the northern slopes of Sierra Nevada (</w:t>
+      </w:r>
+      <w:r>
+        <w:rPr>
+          <w:i/>
+        </w:rPr>
+        <w:t xml:space="preserve">e.g.</w:t>
+      </w:r>
+      <w:r>
+        <w:t xml:space="preserve"> </w:t>
+      </w:r>
+      <w:r>
+        <w:t xml:space="preserve">SJ site), land uses have been historically distributed along an elevational gradient: grasslands and shrublands for cattle farming at the highest elevations; then forest stands with some croplands; and irrigated terraces with tree crops at the lowest elevations</w:t>
+      </w:r>
+      <w:r>
+        <w:t xml:space="preserve"> </w:t>
+      </w:r>
+      <w:r>
+        <w:t xml:space="preserve">(Jiménez-Olivencia and others 2015)</w:t>
+      </w:r>
+      <w:r>
+        <w:t xml:space="preserve">. In addition, other activities such as mining must have altered the forest structure,</w:t>
+      </w:r>
+      <w:r>
+        <w:t xml:space="preserve"> </w:t>
+      </w:r>
+      <w:r>
+        <w:rPr>
+          <w:i/>
+        </w:rPr>
+        <w:t xml:space="preserve">e.g.</w:t>
+      </w:r>
+      <w:r>
+        <w:t xml:space="preserve"> </w:t>
+      </w:r>
+      <w:r>
+        <w:t xml:space="preserve">the SJ site has many small mines and quarries that were exploited intermittently throughout history. The release growth event expressed in the 1940s concurs with a period of maximum mining activity in this area (1925 to 1957), during which timber use increased for mine tunnels and furnaces, these also requiring large amounts of firewood to melt the mineral (Table S4). This heavy exploitation of the neighboring forest resources must have affected a significant part of this oak woodland, as shown by growth of the remnant trees at the northern site (Figure S2b).</w:t>
+      </w:r>
+    </w:p>
+    <w:p>
+      <w:pPr>
+        <w:pStyle w:val="Textodecuerpo"/>
+      </w:pPr>
+      <w:r>
+        <w:t xml:space="preserve">On the other hand, woodlands on the southern slopes (</w:t>
+      </w:r>
+      <w:r>
+        <w:rPr>
+          <w:i/>
+        </w:rPr>
+        <w:t xml:space="preserve">e.g.</w:t>
+      </w:r>
+      <w:r>
+        <w:t xml:space="preserve"> </w:t>
+      </w:r>
+      <w:r>
+        <w:t xml:space="preserve">CA site) were mixed with a greater percentage of croplands along the elevational gradient where oaks grow</w:t>
+      </w:r>
+      <w:r>
+        <w:t xml:space="preserve"> </w:t>
+      </w:r>
+      <w:r>
+        <w:t xml:space="preserve">(Jiménez-Olivencia and others 2015)</w:t>
+      </w:r>
+      <w:r>
+        <w:t xml:space="preserve">. Firewood, charcoal, and acorns were intensively exploited at the southern sites, until at least the mid-20th century, when these activities sharply declined due mainly to rural abandonment and the use of gas and fossil fuels</w:t>
+      </w:r>
+      <w:r>
+        <w:t xml:space="preserve"> </w:t>
+      </w:r>
+      <w:r>
+        <w:t xml:space="preserve">(Valbuena-Carabaña and Gil 2013)</w:t>
+      </w:r>
+      <w:r>
+        <w:t xml:space="preserve">. At the CA-High site, the only positive release event found for the earliest years could be related with conversion from closed forest to an open silvopastoral system, a common management practice often applied in the past in many Iberian oak woodlands</w:t>
+      </w:r>
+      <w:r>
+        <w:t xml:space="preserve"> </w:t>
+      </w:r>
+      <w:r>
+        <w:t xml:space="preserve">(Cañellas and others 2004; Gea-Izquierdo and others 2011)</w:t>
+      </w:r>
+      <w:r>
+        <w:t xml:space="preserve"> </w:t>
+      </w:r>
+      <w:r>
+        <w:t xml:space="preserve">and which is documented for this site</w:t>
+      </w:r>
+      <w:r>
+        <w:t xml:space="preserve"> </w:t>
+      </w:r>
+      <w:r>
+        <w:t xml:space="preserve">(Valbuena-Carabaña and Gil 2013)</w:t>
+      </w:r>
+      <w:r>
+        <w:t xml:space="preserve">.</w:t>
+      </w:r>
+    </w:p>
+    <w:p>
+      <w:pPr>
+        <w:pStyle w:val="Textodecuerpo"/>
+      </w:pPr>
+      <w:r>
+        <w:t xml:space="preserve">The other release event observed for the SJ site during the period 1995-2000 was lower than during 1940, but also affected most trees (Figures 4b, S2b). No records of forest practices in this area over the last 30 years have been found</w:t>
+      </w:r>
+      <w:r>
+        <w:t xml:space="preserve"> </w:t>
+      </w:r>
+      <w:r>
+        <w:t xml:space="preserve">(Bonet and others 2016)</w:t>
+      </w:r>
+      <w:r>
+        <w:t xml:space="preserve">, and no logging was recorded during the period 1995 - 2000 (F.J. Cano-Manuel</w:t>
+      </w:r>
+      <w:r>
+        <w:t xml:space="preserve"> </w:t>
+      </w:r>
+      <w:r>
+        <w:rPr>
+          <w:i/>
+        </w:rPr>
+        <w:t xml:space="preserve">personal communication</w:t>
+      </w:r>
+      <w:r>
+        <w:t xml:space="preserve">). Therefore this release might be related to natural drought-induced mortality after 1995, as has been reported for other Mediterranean tree species after severe drought</w:t>
+      </w:r>
+      <w:r>
+        <w:t xml:space="preserve"> </w:t>
+      </w:r>
+      <w:r>
         <w:t xml:space="preserve">(</w:t>
       </w:r>
       <w:r>
         <w:rPr>
           <w:i/>
-          <w:strike/>
         </w:rPr>
         <w:t xml:space="preserve">e.g.</w:t>
       </w:r>
       <w:r>
-        <w:rPr>
-          <w:strike/>
-        </w:rPr>
-        <w:t xml:space="preserve"> </w:t>
-      </w:r>
-      <w:r>
-        <w:rPr>
-          <w:strike/>
-        </w:rPr>
-        <w:t xml:space="preserve">soil features, tree competition; Babst and others 2013)</w:t>
-      </w:r>
-      <w:r>
-        <w:rPr>
-          <w:strike/>
-        </w:rPr>
-        <w:t xml:space="preserve">, particularly for rear-edge populations</w:t>
-      </w:r>
-      <w:r>
-        <w:rPr>
-          <w:strike/>
-        </w:rPr>
-        <w:t xml:space="preserve"> </w:t>
-      </w:r>
-      <w:r>
-        <w:rPr>
-          <w:strike/>
-        </w:rPr>
-        <w:t xml:space="preserve">(Cavin and Jump 2017; Dorado-Liñán and others 2017b)</w:t>
-      </w:r>
-      <w:r>
-        <w:t xml:space="preserve">. On the other hand, trees at CA-High registered higher BAI than those located at lower elevations (CA-Low and SJ; Figure 4). This shows the high variability in the response to climate exhibited along a narrow gradient, which is especially noteworthy for southern sites, as these lie close to each other and overall both are considered to constitute the rear edge for the species.</w:t>
+        <w:t xml:space="preserve"> </w:t>
+      </w:r>
+      <w:r>
+        <w:t xml:space="preserve">Peñuelas and others 2001; Lloret and others 2004)</w:t>
+      </w:r>
+      <w:r>
+        <w:t xml:space="preserve">.</w:t>
       </w:r>
     </w:p>
     <w:p>
@@ -4196,31 +4671,22 @@
         <w:pStyle w:val="Textodecuerpo"/>
       </w:pPr>
       <w:r>
-        <w:t xml:space="preserve">As with many other forest species under Mediterranean climates, moisture availability is generally the most limiting factor driving radial growth of</w:t>
-      </w:r>
-      <w:r>
-        <w:t xml:space="preserve"> </w:t>
-      </w:r>
-      <w:r>
-        <w:rPr>
-          <w:i/>
-        </w:rPr>
-        <w:t xml:space="preserve">Q. pyrenaica</w:t>
-      </w:r>
-      <w:r>
-        <w:t xml:space="preserve"> </w:t>
-      </w:r>
-      <w:r>
-        <w:t xml:space="preserve">along its distribution range in the Iberian Peninsula</w:t>
-      </w:r>
-      <w:r>
-        <w:t xml:space="preserve"> </w:t>
-      </w:r>
-      <w:r>
-        <w:t xml:space="preserve">(Gea-Izquierdo and Cañellas 2014)</w:t>
-      </w:r>
-      <w:r>
-        <w:t xml:space="preserve">. Thus, our results are consistent with those of previous studies highlighting the influence of precipitation on tree-ring growth in different oak species</w:t>
+        <w:t xml:space="preserve">In summary, two main results stand out from this research. First, the high values of resilience observed in our study suggest that</w:t>
+      </w:r>
+      <w:r>
+        <w:t xml:space="preserve"> </w:t>
+      </w:r>
+      <w:r>
+        <w:rPr>
+          <w:i/>
+        </w:rPr>
+        <w:t xml:space="preserve">Quercus pyrenaica</w:t>
+      </w:r>
+      <w:r>
+        <w:t xml:space="preserve"> </w:t>
+      </w:r>
+      <w:r>
+        <w:t xml:space="preserve">populations in Sierra Nevada are located in a geographical but not a climatic, ecological rear edge</w:t>
       </w:r>
       <w:r>
         <w:t xml:space="preserve"> </w:t>
@@ -4232,121 +4698,67 @@
         <w:rPr>
           <w:i/>
         </w:rPr>
+        <w:t xml:space="preserve">sensu</w:t>
+      </w:r>
+      <w:r>
+        <w:t xml:space="preserve"> </w:t>
+      </w:r>
+      <w:r>
+        <w:t xml:space="preserve">Martínez-Vilalta 2018; Vilà-Cabrera and others 2019)</w:t>
+      </w:r>
+      <w:r>
+        <w:t xml:space="preserve">. The high resilience values observed could also be related to stabilizing mechanisms promoting community resilience that can buffer the impact of extreme events, as has been described for other species</w:t>
+      </w:r>
+      <w:r>
+        <w:t xml:space="preserve"> </w:t>
+      </w:r>
+      <w:r>
+        <w:t xml:space="preserve">(</w:t>
+      </w:r>
+      <w:r>
+        <w:rPr>
+          <w:i/>
+        </w:rPr>
         <w:t xml:space="preserve">e.g.</w:t>
       </w:r>
       <w:r>
         <w:t xml:space="preserve"> </w:t>
       </w:r>
       <w:r>
-        <w:t xml:space="preserve">Tessier and others 1994; Di Filippo and others 2010; Gea-Izquierdo and others 2011; García-González and Souto-Herrero 2017)</w:t>
-      </w:r>
-      <w:r>
-        <w:t xml:space="preserve">. In fact, growth of some tree species in their rear edge (</w:t>
-      </w:r>
-      <w:r>
-        <w:rPr>
-          <w:i/>
-        </w:rPr>
-        <w:t xml:space="preserve">e.g.</w:t>
-      </w:r>
-      <w:r>
-        <w:t xml:space="preserve"> </w:t>
-      </w:r>
-      <w:r>
-        <w:t xml:space="preserve">Abies alba) have also shown to be more sensitive to moisture-related variables</w:t>
-      </w:r>
-      <w:r>
-        <w:t xml:space="preserve"> </w:t>
-      </w:r>
-      <w:r>
-        <w:t xml:space="preserve">(Martínez-Sancho and Guti</w:t>
-      </w:r>
-      <w:r>
-        <w:t xml:space="preserve">’errez 2019)</w:t>
-      </w:r>
-      <w:r>
-        <w:t xml:space="preserve">; others species respond simultaneously to both temperature and moisture related variables</w:t>
-      </w:r>
-      <w:r>
-        <w:t xml:space="preserve"> </w:t>
-      </w:r>
-      <w:r>
-        <w:t xml:space="preserve">(</w:t>
-      </w:r>
-      <w:r>
-        <w:rPr>
-          <w:i/>
-        </w:rPr>
-        <w:t xml:space="preserve">e.g.</w:t>
-      </w:r>
-      <w:r>
-        <w:t xml:space="preserve"> </w:t>
-      </w:r>
-      <w:r>
-        <w:rPr>
-          <w:i/>
-        </w:rPr>
-        <w:t xml:space="preserve">Fagus sylvatica</w:t>
-      </w:r>
-      <w:r>
-        <w:t xml:space="preserve">, Dorado-Liñán and others 2017a; Dorado-Liñán and others 2017;</w:t>
-      </w:r>
-      <w:r>
-        <w:t xml:space="preserve"> </w:t>
-      </w:r>
-      <w:r>
-        <w:rPr>
-          <w:i/>
-        </w:rPr>
-        <w:t xml:space="preserve">Pinus nigra</w:t>
-      </w:r>
-      <w:r>
-        <w:t xml:space="preserve"> </w:t>
-      </w:r>
-      <w:r>
-        <w:t xml:space="preserve">subsp.</w:t>
-      </w:r>
-      <w:r>
-        <w:t xml:space="preserve"> </w:t>
-      </w:r>
-      <w:r>
-        <w:rPr>
-          <w:i/>
-        </w:rPr>
-        <w:t xml:space="preserve">salzmanii</w:t>
-      </w:r>
-      <w:r>
-        <w:t xml:space="preserve">, Sánchez-Salguero and others 2012)</w:t>
-      </w:r>
-      <w:r>
-        <w:t xml:space="preserve">. Even more, other species be more dependent to temperatures</w:t>
-      </w:r>
-      <w:r>
-        <w:t xml:space="preserve"> </w:t>
-      </w:r>
-      <w:r>
-        <w:t xml:space="preserve">(</w:t>
-      </w:r>
-      <w:r>
-        <w:rPr>
-          <w:i/>
-        </w:rPr>
-        <w:t xml:space="preserve">e.g.</w:t>
-      </w:r>
-      <w:r>
-        <w:t xml:space="preserve"> </w:t>
-      </w:r>
-      <w:r>
         <w:rPr>
           <w:i/>
         </w:rPr>
         <w:t xml:space="preserve">Pinus sylvestris</w:t>
       </w:r>
       <w:r>
-        <w:t xml:space="preserve">, Herrero and others 2013)</w:t>
-      </w:r>
-      <w:r>
-        <w:t xml:space="preserve">. This diversity of responses by tree species to the two main components of climate change (</w:t>
+        <w:t xml:space="preserve">, Herrero and Zamora 2014)</w:t>
+      </w:r>
+      <w:r>
+        <w:t xml:space="preserve">. Second, these resilience responses of oak forest to drought events are not spatially homogeneous throughout the mountain range, due to differences in ecological conditions and/or past-management legacies. In fact, there was much small-scale variability in the response to climate within the rear edge that we had</w:t>
+      </w:r>
+      <w:r>
+        <w:t xml:space="preserve"> </w:t>
+      </w:r>
+      <w:r>
+        <w:rPr>
+          <w:i/>
+        </w:rPr>
+        <w:t xml:space="preserve">a priori</w:t>
+      </w:r>
+      <w:r>
+        <w:t xml:space="preserve"> </w:t>
+      </w:r>
+      <w:r>
+        <w:t xml:space="preserve">considered in our study. Furthermore, we even found positive effects of climate change in certain stands, as discussed, in disagreement with our hypothesis of expecting oak vulnerability in the whole geographical rear edge studied. This suggests that the rear edge therefore needs to be redefined in space but also in time</w:t>
+      </w:r>
+      <w:r>
+        <w:t xml:space="preserve"> </w:t>
+      </w:r>
+      <w:r>
+        <w:t xml:space="preserve">(Vilà-Cabrera and others 2019)</w:t>
+      </w:r>
+      <w:r>
+        <w:t xml:space="preserve">, partly because of land-use legacies and their effect on the possible mismatch between the current distribution of species (</w:t>
       </w:r>
       <w:r>
         <w:rPr>
@@ -4358,81 +4770,85 @@
         <w:t xml:space="preserve"> </w:t>
       </w:r>
       <w:r>
-        <w:t xml:space="preserve">increase of temperature and rainfall reduction) highlihts that the vulnerability to climate is not consistently expressed within the rear edge, evidencing that geographically marginal forests are not necessarily climatically marginal</w:t>
-      </w:r>
-      <w:r>
-        <w:t xml:space="preserve"> </w:t>
-      </w:r>
-      <w:r>
-        <w:t xml:space="preserve">(see Dorado-Liñ</w:t>
-      </w:r>
-      <w:r>
-        <w:t xml:space="preserve">’an and others 2019 and references therein)</w:t>
-      </w:r>
-      <w:r>
-        <w:t xml:space="preserve">.</w:t>
-      </w:r>
-      <w:r>
-        <w:t xml:space="preserve"> </w:t>
-      </w:r>
-      <w:r>
-        <w:rPr>
-          <w:strike/>
-        </w:rPr>
-        <w:t xml:space="preserve">A negative effect of temperature expressing a limiting effect of high vapor pressure deficit and high potential evapotranspiration is to be expected at drought-limited rear-edges. In any case, this proves that the vulnerability to climate is not consistently expressed within the rear edge, evidencing that geographically marginal forests are not necessarily climatically marginal</w:t>
-      </w:r>
-    </w:p>
-    <w:p>
-      <w:pPr>
-        <w:pStyle w:val="Textodecuerpo"/>
-      </w:pPr>
-      <w:r>
-        <w:rPr>
-          <w:strike/>
-        </w:rPr>
-        <w:t xml:space="preserve">Esta diversidad de respuestas de las diferentes especies forestales a los dos componentes principales del cambio climático (incremento de temperatura vs reducción de precipitación) dificultan aún mas la posibilidad de encontrar un patrón general de ajustes finos entre limite ecológico y límite geográfico (see Dorado-Liñan and others 2019 and references therein).</w:t>
-      </w:r>
-    </w:p>
-    <w:p>
-      <w:pPr>
-        <w:pStyle w:val="Ttulo3"/>
-      </w:pPr>
-      <w:bookmarkStart w:id="45" w:name="Xe9da5cd7b1061963128f3ef9c669b48d1406236"/>
-      <w:r>
-        <w:t xml:space="preserve">Land-use legacies shape forest sensitivity to climate change of forests at the present rear edge</w:t>
-      </w:r>
-      <w:bookmarkEnd w:id="45"/>
+        <w:t xml:space="preserve">determining the</w:t>
+      </w:r>
+      <w:r>
+        <w:t xml:space="preserve"> </w:t>
+      </w:r>
+      <w:r>
+        <w:t xml:space="preserve">“</w:t>
+      </w:r>
+      <w:r>
+        <w:t xml:space="preserve">available</w:t>
+      </w:r>
+      <w:r>
+        <w:t xml:space="preserve">”</w:t>
+      </w:r>
+      <w:r>
+        <w:t xml:space="preserve"> </w:t>
+      </w:r>
+      <w:r>
+        <w:t xml:space="preserve">geographical rear edge) and the potential ecological (limiting) rear-edge of species. The rear-edge concept should also consider historical aspects in addition to the geographic, climatic and genetic dimensions</w:t>
+      </w:r>
+      <w:r>
+        <w:t xml:space="preserve"> </w:t>
+      </w:r>
+      <w:r>
+        <w:t xml:space="preserve">(Vilà-Cabrera and others 2019)</w:t>
+      </w:r>
+      <w:r>
+        <w:t xml:space="preserve">, particularly in areas with a long-history of anthropic management, such as Mediterranean mountains. Therefore, anthropogenic habitat modification and its legacies represent a critical dimension of marginality as they may intensify, confound or delay climate driven population decline at rear edges</w:t>
+      </w:r>
+      <w:r>
+        <w:t xml:space="preserve"> </w:t>
+      </w:r>
+      <w:r>
+        <w:t xml:space="preserve">(Vilà-Cabrera and others 2019)</w:t>
+      </w:r>
+      <w:r>
+        <w:t xml:space="preserve">. Furthermore, even the geographical dimension of the rear edge is not a continuous, uniform space of ecological conditions in mountain landscapes. In other words: in mountains, heterogeneity of ecological conditions at fine scales is the rule, enabling the existence of microrefugia and enhancing species persistence</w:t>
+      </w:r>
+      <w:r>
+        <w:t xml:space="preserve"> </w:t>
+      </w:r>
+      <w:r>
+        <w:t xml:space="preserve">(Olalde and others 2002; Serra-Diaz and others 2015)</w:t>
+      </w:r>
+      <w:r>
+        <w:t xml:space="preserve">. In this respect, our results showed that resilience of oak stands to drought events was not spatially homogeneous across the mountain range, due to differences in ecological conditions and/or past-management legacies. This is particularly relevant for rear-edge populations where topographic and biophysical variability can facilitate the existence of refugia.</w:t>
+      </w:r>
+    </w:p>
+    <w:p>
+      <w:pPr>
+        <w:pStyle w:val="Ttulo2"/>
+      </w:pPr>
+      <w:bookmarkStart w:id="47" w:name="concluding-comments"/>
+      <w:r>
+        <w:t xml:space="preserve">Concluding comments</w:t>
+      </w:r>
+      <w:bookmarkEnd w:id="47"/>
     </w:p>
     <w:p>
       <w:pPr>
         <w:pStyle w:val="FirstParagraph"/>
       </w:pPr>
       <w:r>
-        <w:t xml:space="preserve">The review of historical documents revealed that forest clearings, firewood removal, charcoal making, and mining have strongly affected the forests on Sierra Nevada (Table S4), where an estimated historical loss of broadleaf</w:t>
-      </w:r>
-      <w:r>
-        <w:t xml:space="preserve"> </w:t>
-      </w:r>
-      <w:r>
-        <w:rPr>
-          <w:i/>
-        </w:rPr>
-        <w:t xml:space="preserve">Quercus</w:t>
-      </w:r>
-      <w:r>
-        <w:t xml:space="preserve"> </w:t>
-      </w:r>
-      <w:r>
-        <w:t xml:space="preserve">species would approach 90% in tree cover at medium and low elevations</w:t>
-      </w:r>
-      <w:r>
-        <w:t xml:space="preserve"> </w:t>
-      </w:r>
-      <w:r>
-        <w:t xml:space="preserve">(Jiménez-Olivencia and others 2015)</w:t>
-      </w:r>
-      <w:r>
-        <w:t xml:space="preserve">. Together with the analysis of the disturbance chronologies, the observed notable differences in stand structure, tree size, and age suggest different forest histories and a different management origin (</w:t>
+        <w:t xml:space="preserve">The ecological and geographical rear edges did not appear to fully match in the studied forest ecosystem. Severe drought events provoked major reductions in primary and secondary growth of</w:t>
+      </w:r>
+      <w:r>
+        <w:t xml:space="preserve"> </w:t>
+      </w:r>
+      <w:r>
+        <w:rPr>
+          <w:i/>
+        </w:rPr>
+        <w:t xml:space="preserve">Quercus pyrenaica</w:t>
+      </w:r>
+      <w:r>
+        <w:t xml:space="preserve"> </w:t>
+      </w:r>
+      <w:r>
+        <w:t xml:space="preserve">forests in the a priori relict, rear-edge forest studied. Nevertheless, contrary to our expectations, the trees exhibited high resilience in the response to drought, particularly in the long-term. The differences found in tree growth, climatic sensitivity and tree resilience between close neighboring sites show that responses to drought are site dependent and can drastically vary in very narrow spatial gradients. This is particularly relevant to refine the real extension and nature (</w:t>
       </w:r>
       <w:r>
         <w:rPr>
@@ -4444,428 +4860,61 @@
         <w:t xml:space="preserve"> </w:t>
       </w:r>
       <w:r>
-        <w:t xml:space="preserve">land-use legacy) between northern (coppice) and southern populations (high forest, open woodland). On the northern slopes of Sierra Nevada (</w:t>
-      </w:r>
-      <w:r>
-        <w:rPr>
-          <w:i/>
-        </w:rPr>
-        <w:t xml:space="preserve">e.g.</w:t>
-      </w:r>
-      <w:r>
-        <w:t xml:space="preserve"> </w:t>
-      </w:r>
-      <w:r>
-        <w:t xml:space="preserve">SJ site), land uses have been historically distributed along an elevational gradient: grasslands and shrublands for cattle farming at the highest elevations; then forest stands with some croplands; and irrigated terraces with tree crops at the lowest elevations</w:t>
-      </w:r>
-      <w:r>
-        <w:t xml:space="preserve"> </w:t>
-      </w:r>
-      <w:r>
-        <w:t xml:space="preserve">(Jiménez-Olivencia and others 2015)</w:t>
-      </w:r>
-      <w:r>
-        <w:t xml:space="preserve">. In addition, other activities such as mining must have altered the forest structure,</w:t>
-      </w:r>
-      <w:r>
-        <w:t xml:space="preserve"> </w:t>
-      </w:r>
-      <w:r>
-        <w:rPr>
-          <w:i/>
-        </w:rPr>
-        <w:t xml:space="preserve">e.g.</w:t>
-      </w:r>
-      <w:r>
-        <w:t xml:space="preserve"> </w:t>
-      </w:r>
-      <w:r>
-        <w:t xml:space="preserve">the SJ site has many small mines and quarries that were exploited intermittently throughout history. The release growth event discerned for the 1940s concurs with a period of maximum mining activity in this area (1925 to 1957), during which timber use increased for mine tunnels and furnaces, these also requiring large amounts of firewood to melt the mineral (Table S4). This heavy exploitation of the neighboring forest resources must have affected a significant part of this oak woodland, as shown by growth of the remnant trees at the northern site (Figure S2b).</w:t>
-      </w:r>
-    </w:p>
-    <w:p>
-      <w:pPr>
-        <w:pStyle w:val="Textodecuerpo"/>
-      </w:pPr>
-      <w:r>
-        <w:t xml:space="preserve">On the other hand, woodlands on the southern slopes (</w:t>
-      </w:r>
-      <w:r>
-        <w:rPr>
-          <w:i/>
-        </w:rPr>
-        <w:t xml:space="preserve">e.g.</w:t>
-      </w:r>
-      <w:r>
-        <w:t xml:space="preserve"> </w:t>
-      </w:r>
-      <w:r>
-        <w:t xml:space="preserve">CA site) were mixed with a greater percentage of croplands along the elevational gradient where oaks grow</w:t>
-      </w:r>
-      <w:r>
-        <w:t xml:space="preserve"> </w:t>
-      </w:r>
-      <w:r>
-        <w:t xml:space="preserve">(Jiménez-Olivencia and others 2015)</w:t>
-      </w:r>
-      <w:r>
-        <w:t xml:space="preserve">. Firewood, charcoal, and acorns have been intensively exploited at the southern sites, until at least the mid-20th century, when these activities sharply declined due mainly to rural abandonment and the use of gas and fossil fuels</w:t>
-      </w:r>
-      <w:r>
-        <w:t xml:space="preserve"> </w:t>
-      </w:r>
-      <w:r>
-        <w:t xml:space="preserve">(Valbuena-Carabaña and Gil 2013)</w:t>
-      </w:r>
-      <w:r>
-        <w:t xml:space="preserve">. At the CA-High site, the only positive release event found for the earliest years could be related with conversion from closed forest to an open silvopastoral system, a common management practice often applied in the past in many Iberian oak woodlands</w:t>
-      </w:r>
-      <w:r>
-        <w:t xml:space="preserve"> </w:t>
-      </w:r>
-      <w:r>
-        <w:t xml:space="preserve">(Cañellas and others 2004; Gea-Izquierdo and others 2011)</w:t>
-      </w:r>
-      <w:r>
-        <w:t xml:space="preserve"> </w:t>
-      </w:r>
-      <w:r>
-        <w:t xml:space="preserve">and which has been documented for this site</w:t>
-      </w:r>
-      <w:r>
-        <w:t xml:space="preserve"> </w:t>
-      </w:r>
-      <w:r>
-        <w:t xml:space="preserve">(Valbuena-Carabaña and Gil 2013)</w:t>
-      </w:r>
-      <w:r>
-        <w:t xml:space="preserve">.</w:t>
-      </w:r>
-    </w:p>
-    <w:p>
-      <w:pPr>
-        <w:pStyle w:val="Textodecuerpo"/>
-      </w:pPr>
-      <w:r>
-        <w:t xml:space="preserve">The other release event observed for the SJ site during the period 1995-2000 was lower than during 1940, but also affected most trees (Figures 4b, S2b). No records of forest practices in this area over the last 30 years have been found</w:t>
-      </w:r>
-      <w:r>
-        <w:t xml:space="preserve"> </w:t>
-      </w:r>
-      <w:r>
-        <w:t xml:space="preserve">(Bonet and others 2016)</w:t>
-      </w:r>
-      <w:r>
-        <w:t xml:space="preserve">, and no logging has been recorded during the period 1995 - 2000 (F.J. Cano-Manuel</w:t>
-      </w:r>
-      <w:r>
-        <w:t xml:space="preserve"> </w:t>
-      </w:r>
-      <w:r>
-        <w:rPr>
-          <w:i/>
-        </w:rPr>
-        <w:t xml:space="preserve">personal communication</w:t>
-      </w:r>
-      <w:r>
-        <w:t xml:space="preserve">). Therefore this release might be related to natural drought-induced mortality after 1995, as has been reported for other Mediterranean tree species after severe drought</w:t>
-      </w:r>
-      <w:r>
-        <w:t xml:space="preserve"> </w:t>
-      </w:r>
-      <w:r>
-        <w:t xml:space="preserve">(</w:t>
-      </w:r>
-      <w:r>
-        <w:rPr>
-          <w:i/>
-        </w:rPr>
-        <w:t xml:space="preserve">e.g.</w:t>
-      </w:r>
-      <w:r>
-        <w:t xml:space="preserve"> </w:t>
-      </w:r>
-      <w:r>
-        <w:t xml:space="preserve">Peñuelas and others 2001; Lloret and others 2004)</w:t>
-      </w:r>
-      <w:r>
-        <w:t xml:space="preserve">.</w:t>
-      </w:r>
-    </w:p>
-    <w:p>
-      <w:pPr>
-        <w:pStyle w:val="Ttulo3"/>
-      </w:pPr>
-      <w:bookmarkStart w:id="46" w:name="X22c315028d949cc3db9f78c0898d38ebc66ba75"/>
-      <w:r>
-        <w:t xml:space="preserve">Relict oaks show high resilience to recent drought events and long-term climatic variability</w:t>
-      </w:r>
-      <w:bookmarkEnd w:id="46"/>
+        <w:t xml:space="preserve">geographical and/or ecological) of rear-edge populations where topographic and biophysical variability facilitates the existence of microrefugia. The analysis of tree-growth dynamics revealed suppression and release events that were consistent with legacies left by land use in local forest dynamics, as inferred from an exhaustive review of historical documents. In consequence, the geographical and ecological rear-edges for specific species do not necessarily meet after centuries or millennia of human impacts on the real world landscapes. This is relevant for tree species with a high sensitivity to climate change, such as</w:t>
+      </w:r>
+      <w:r>
+        <w:t xml:space="preserve"> </w:t>
+      </w:r>
+      <w:r>
+        <w:rPr>
+          <w:i/>
+        </w:rPr>
+        <w:t xml:space="preserve">Quercus pyrenaica</w:t>
+      </w:r>
+      <w:r>
+        <w:t xml:space="preserve">, not only for conservation</w:t>
+      </w:r>
+      <w:r>
+        <w:t xml:space="preserve"> </w:t>
+      </w:r>
+      <w:r>
+        <w:rPr>
+          <w:i/>
+        </w:rPr>
+        <w:t xml:space="preserve">per se</w:t>
+      </w:r>
+      <w:r>
+        <w:t xml:space="preserve"> </w:t>
+      </w:r>
+      <w:r>
+        <w:t xml:space="preserve">of the species, but for all ecosystem services that these forests offer.</w:t>
+      </w:r>
+    </w:p>
+    <w:p>
+      <w:pPr>
+        <w:pStyle w:val="Ttulo2"/>
+      </w:pPr>
+      <w:bookmarkStart w:id="48" w:name="acknowledgements"/>
+      <w:r>
+        <w:t xml:space="preserve">Acknowledgements</w:t>
+      </w:r>
+      <w:bookmarkEnd w:id="48"/>
     </w:p>
     <w:p>
       <w:pPr>
         <w:pStyle w:val="FirstParagraph"/>
       </w:pPr>
       <w:r>
-        <w:t xml:space="preserve">Despite the severe drought events in recent decades (Table S3), we found a positive trend for vegetation greenness of</w:t>
-      </w:r>
-      <w:r>
-        <w:t xml:space="preserve"> </w:t>
-      </w:r>
-      <w:r>
-        <w:rPr>
-          <w:i/>
-        </w:rPr>
-        <w:t xml:space="preserve">Q. pyrenaica</w:t>
-      </w:r>
-      <w:r>
-        <w:t xml:space="preserve"> </w:t>
-      </w:r>
-      <w:r>
-        <w:t xml:space="preserve">for the last 16 years. This is consistent with previous findings stressing a recent short-term increase in primary productivity for these forests coinciding with a rather wet decade in the 2000s after a dry decade in the 1990s</w:t>
-      </w:r>
-      <w:r>
-        <w:t xml:space="preserve"> </w:t>
-      </w:r>
-      <w:r>
-        <w:t xml:space="preserve">(Pérez-Luque and others 2015a)</w:t>
-      </w:r>
-      <w:r>
-        <w:t xml:space="preserve">. For tree growth, positive trends also appeared in the last decade, particularly for the southern high-elevation site (CA-High, Figure 4a). Similar long-term trends have been described for this species along its distribution range only at high-elevation wet and cold sites</w:t>
-      </w:r>
-      <w:r>
-        <w:t xml:space="preserve"> </w:t>
-      </w:r>
-      <w:r>
-        <w:t xml:space="preserve">(Gea-Izquierdo and Cañellas 2014)</w:t>
-      </w:r>
-      <w:r>
-        <w:t xml:space="preserve">. This could be related to a non-linear positive effect of warming for species at cold-limited high-elevation sites</w:t>
-      </w:r>
-      <w:r>
-        <w:t xml:space="preserve"> </w:t>
-      </w:r>
-      <w:r>
-        <w:t xml:space="preserve">(Salzer and others 2009; Gea-Izquierdo and Cañellas 2014)</w:t>
-      </w:r>
-      <w:r>
-        <w:t xml:space="preserve">. Importantly, for rear edges threatened by climate change, negative growth trends were expected, as shown for some temperate and Mediterranean species</w:t>
-      </w:r>
-      <w:r>
-        <w:t xml:space="preserve"> </w:t>
-      </w:r>
-      <w:r>
-        <w:t xml:space="preserve">(Sánchez-Salguero and others 2012; Camarero and others 2015b; Dorado-Liñán and others 2017a)</w:t>
-      </w:r>
-      <w:r>
-        <w:t xml:space="preserve">.</w:t>
-      </w:r>
-    </w:p>
-    <w:p>
-      <w:pPr>
-        <w:pStyle w:val="Textodecuerpo"/>
-      </w:pPr>
-      <w:r>
-        <w:t xml:space="preserve">Although the 2012 drought event was more severe and intense than that of 2005 (Table S3), resilience values for greenness and tree growth were greater for 2012. This could be due to the different timing of the two droughts. The 2012 event was a winter drought</w:t>
-      </w:r>
-      <w:r>
-        <w:t xml:space="preserve"> </w:t>
-      </w:r>
-      <w:r>
-        <w:t xml:space="preserve">(Trigo and others 2013)</w:t>
-      </w:r>
-      <w:r>
-        <w:t xml:space="preserve"> </w:t>
-      </w:r>
-      <w:r>
-        <w:t xml:space="preserve">occurring earlier than the shorter 2005 drought. The latter matched the period of maximum growth for oak forests in late spring (Figure S4). This would highlight the importance of the timing of the drought as a key factor determining tree recovery after drought</w:t>
-      </w:r>
-      <w:r>
-        <w:t xml:space="preserve"> </w:t>
-      </w:r>
-      <w:r>
-        <w:t xml:space="preserve">(Camarero and others 2015a; Huang and others 2018)</w:t>
-      </w:r>
-      <w:r>
-        <w:t xml:space="preserve">. For tree growth, the highest values of resilience were found for the two most severe events (1995 and 1999; Table S3) and tree-growth resilience was positively related to drought severity (Figure 5a).</w:t>
-      </w:r>
-    </w:p>
-    <w:p>
-      <w:pPr>
-        <w:pStyle w:val="Textodecuerpo"/>
-      </w:pPr>
-      <w:r>
-        <w:t xml:space="preserve">The high drought-resilience values reported here, coinciding with high values of genetic resilience for those forests on Sierra Nevada reported elsewhere</w:t>
-      </w:r>
-      <w:r>
-        <w:t xml:space="preserve"> </w:t>
-      </w:r>
-      <w:r>
-        <w:t xml:space="preserve">(Valbuena-Carabaña and Gil 2013, 2017)</w:t>
-      </w:r>
-      <w:r>
-        <w:t xml:space="preserve"> </w:t>
-      </w:r>
-      <w:r>
-        <w:t xml:space="preserve">appear to indicate the strong local adaptation of this oak species. Our findings agree with those of studies showing that the assumed higher vulnerability of dry edges does not necessarily hold</w:t>
-      </w:r>
-      <w:r>
-        <w:t xml:space="preserve"> </w:t>
-      </w:r>
-      <w:r>
-        <w:t xml:space="preserve">(</w:t>
-      </w:r>
-      <w:r>
-        <w:rPr>
-          <w:i/>
-        </w:rPr>
-        <w:t xml:space="preserve">e.g.</w:t>
-      </w:r>
-      <w:r>
-        <w:t xml:space="preserve"> </w:t>
-      </w:r>
-      <w:r>
-        <w:t xml:space="preserve">Cavin and Jump 2017)</w:t>
-      </w:r>
-      <w:r>
-        <w:t xml:space="preserve">. In our case, this can be explained by the fact that the current geographical rear-edge does not match with the potential ecologically rear-edge for the species because this has been determined mostly by human use.</w:t>
-      </w:r>
-      <w:r>
-        <w:t xml:space="preserve"> </w:t>
-      </w:r>
-      <w:r>
-        <w:t xml:space="preserve">Martínez-Vilalta (2018)</w:t>
-      </w:r>
-      <w:r>
-        <w:t xml:space="preserve"> </w:t>
-      </w:r>
-      <w:r>
-        <w:t xml:space="preserve">pointed out the importance of local adaptation and plasticity, and also of local environmental factors on the vulnerability shown by rear-edge populations. Our results highlight the ample small-scale variability at the ecological boundary and need to better define and delimit the rear-edges. All this, together with the characteristic high resprouting ability of the species, show the long-term persistence of these populations</w:t>
-      </w:r>
-      <w:r>
-        <w:t xml:space="preserve"> </w:t>
-      </w:r>
-      <w:r>
-        <w:t xml:space="preserve">(Bellingham and Sparrow 2000)</w:t>
-      </w:r>
-      <w:r>
-        <w:t xml:space="preserve">. It should be mentioned that we studied only adult individuals established decades or centuries ago, meaning that it needs to be assessed whether the high resilience observed is expressed at the species level or only in adult trees. The rear-edge might be different for different ontogenic stages. It is important to assess whether there is vulnerability if we analyzed seedling regeneration and recruitment, as in other Mediterranean species at their xeric limit</w:t>
-      </w:r>
-      <w:r>
-        <w:t xml:space="preserve"> </w:t>
-      </w:r>
-      <w:r>
-        <w:t xml:space="preserve">(Castro and others 2004; Vilà-Cabrera and others 2011; Gea-Izquierdo and others 2015)</w:t>
-      </w:r>
-      <w:r>
-        <w:t xml:space="preserve">.</w:t>
-      </w:r>
-    </w:p>
-    <w:p>
-      <w:pPr>
-        <w:pStyle w:val="Textodecuerpo"/>
-      </w:pPr>
-      <w:r>
-        <w:t xml:space="preserve">In summary, two main results stand out from this research. First, the high values of resilience observed in our study suggest that</w:t>
-      </w:r>
-      <w:r>
-        <w:t xml:space="preserve"> </w:t>
-      </w:r>
-      <w:r>
-        <w:rPr>
-          <w:i/>
-        </w:rPr>
-        <w:t xml:space="preserve">Quercus pyrenaica</w:t>
-      </w:r>
-      <w:r>
-        <w:t xml:space="preserve"> </w:t>
-      </w:r>
-      <w:r>
-        <w:t xml:space="preserve">populations in Sierra Nevada are located in a geographical but not a climatic, ecological rear edge</w:t>
-      </w:r>
-      <w:r>
-        <w:t xml:space="preserve"> </w:t>
-      </w:r>
-      <w:r>
-        <w:t xml:space="preserve">(</w:t>
-      </w:r>
-      <w:r>
-        <w:rPr>
-          <w:i/>
-        </w:rPr>
-        <w:t xml:space="preserve">sensu</w:t>
-      </w:r>
-      <w:r>
-        <w:t xml:space="preserve"> </w:t>
-      </w:r>
-      <w:r>
-        <w:t xml:space="preserve">Martínez-Vilalta 2018; Vilà-Cabrera and others 2019)</w:t>
-      </w:r>
-      <w:r>
-        <w:t xml:space="preserve">. The high resilience values observed could also be related to stabilizing mechanisms promoting community resilience that can buffer the impact of extreme events, as has been described for other species</w:t>
-      </w:r>
-      <w:r>
-        <w:t xml:space="preserve"> </w:t>
-      </w:r>
-      <w:r>
-        <w:t xml:space="preserve">(</w:t>
-      </w:r>
-      <w:r>
-        <w:rPr>
-          <w:i/>
-        </w:rPr>
-        <w:t xml:space="preserve">e.g.</w:t>
-      </w:r>
-      <w:r>
-        <w:t xml:space="preserve"> </w:t>
-      </w:r>
-      <w:r>
-        <w:rPr>
-          <w:i/>
-        </w:rPr>
-        <w:t xml:space="preserve">Pinus sylvestris</w:t>
-      </w:r>
-      <w:r>
-        <w:t xml:space="preserve">, Herrero and Zamora 2014)</w:t>
-      </w:r>
-      <w:r>
-        <w:t xml:space="preserve">. Second, these resilience responses of oak forest to drought events are not spatially homogeneous throughout the mountain range, due to differences in ecological conditions and/or past-management legacies. In fact, there was much small-scale variability in the response to climate within the rear edge that we had</w:t>
-      </w:r>
-      <w:r>
-        <w:t xml:space="preserve"> </w:t>
-      </w:r>
-      <w:r>
-        <w:rPr>
-          <w:i/>
-        </w:rPr>
-        <w:t xml:space="preserve">a priori</w:t>
-      </w:r>
-      <w:r>
-        <w:t xml:space="preserve"> </w:t>
-      </w:r>
-      <w:r>
-        <w:t xml:space="preserve">considered in our study. Furthermore, we even found positive effects of climate change in certain stands, as discussed, in disagreement with our hypothesis of expecting oak vulnerability in the whole geographical rear edge studied. This suggests that the rear edge therefore needs to be redefined in space but also in time</w:t>
-      </w:r>
-      <w:r>
-        <w:t xml:space="preserve"> </w:t>
-      </w:r>
-      <w:r>
-        <w:t xml:space="preserve">(Vilà-Cabrera and others 2019)</w:t>
-      </w:r>
-      <w:r>
-        <w:t xml:space="preserve">, partly because of land-use legacies and their effect on the possible mismatch between the current distribution of species (</w:t>
-      </w:r>
-      <w:r>
-        <w:rPr>
-          <w:i/>
-        </w:rPr>
-        <w:t xml:space="preserve">i.e.</w:t>
-      </w:r>
-      <w:r>
-        <w:t xml:space="preserve"> </w:t>
-      </w:r>
-      <w:r>
-        <w:t xml:space="preserve">determining the</w:t>
+        <w:t xml:space="preserve">We would like to thank to Sammy L. Behle, F.J. Bonet, and M. Suárez-Muñoz for field assistance. A. Reyes (</w:t>
+      </w:r>
+      <w:r>
+        <w:rPr>
+          <w:i/>
+        </w:rPr>
+        <w:t xml:space="preserve">in memoriam</w:t>
+      </w:r>
+      <w:r>
+        <w:t xml:space="preserve">) and J. Blanco helped in the filtering of satellite data. F.J. Cano-Manuel and F.J. Navarro provided worthwhile information about oak-management projects in Sierra Nevada. We are grateful for the comments made by F.J. Bonet on an earlier version of the manuscript. AJPL wishes to thank the invaluable support received from his family over the years. This research work was conducted in the collaborative framework of the</w:t>
       </w:r>
       <w:r>
         <w:t xml:space="preserve"> </w:t>
@@ -4874,7 +4923,7 @@
         <w:t xml:space="preserve">“</w:t>
       </w:r>
       <w:r>
-        <w:t xml:space="preserve">available</w:t>
+        <w:t xml:space="preserve">Sierra Nevada Global Change Observatory</w:t>
       </w:r>
       <w:r>
         <w:t xml:space="preserve">”</w:t>
@@ -4883,369 +4932,231 @@
         <w:t xml:space="preserve"> </w:t>
       </w:r>
       <w:r>
-        <w:t xml:space="preserve">geographical rear edge) and the potential ecological (limiting) rear-edge of species. The rear-edge concept should also consider historical aspects in addition to the geographic, climatic and genetic dimensions</w:t>
-      </w:r>
-      <w:r>
-        <w:t xml:space="preserve"> </w:t>
-      </w:r>
-      <w:r>
-        <w:t xml:space="preserve">(Vilà-Cabrera and others 2019)</w:t>
-      </w:r>
-      <w:r>
-        <w:t xml:space="preserve">, particularly in areas with a long-history of anthropic management, such as Mediterranean mountains. Therefore, anthropogenic habitat modification and its legacies represent a critical dimension of marginality as they may intensify, confound or delay climate‐driven population decline at rear edges</w:t>
-      </w:r>
-      <w:r>
-        <w:t xml:space="preserve"> </w:t>
-      </w:r>
-      <w:r>
-        <w:t xml:space="preserve">(Vilà-Cabrera and others 2019)</w:t>
-      </w:r>
-      <w:r>
-        <w:t xml:space="preserve">. Furthermore, even the geographical dimension of the rear edge is not a continuous, uniform space of ecological conditions in mountain landscapes. In other words: in mountains, heterogeneity of ecological conditions at fine scales is the rule, enabling the existence of microrefugia and enhancing species persistence</w:t>
-      </w:r>
-      <w:r>
-        <w:t xml:space="preserve"> </w:t>
-      </w:r>
-      <w:r>
-        <w:t xml:space="preserve">(Olalde and others 2002a; Serra-Diaz and others 2015)</w:t>
-      </w:r>
-      <w:r>
-        <w:t xml:space="preserve">. In this respect, our results showed that resilience of oak stands to drought events was not spatially homogeneous across the mountain range, due to differences in ecological conditions and/or past-management legacies. This is particularly relevant for rear-edge populations where topographic and biophysical variability can facilitate the existence of refugia.</w:t>
+        <w:t xml:space="preserve">project. We also thank to LIFE-ADAPTAMED (LIFE14 CCA/ES/000612):</w:t>
+      </w:r>
+      <w:r>
+        <w:t xml:space="preserve"> </w:t>
+      </w:r>
+      <w:r>
+        <w:rPr>
+          <w:i/>
+        </w:rPr>
+        <w:t xml:space="preserve">Protection of key ecosystem services by adaptive management of Climate Change endangered Mediterranean socioecosystems</w:t>
+      </w:r>
+      <w:r>
+        <w:t xml:space="preserve"> </w:t>
+      </w:r>
+      <w:r>
+        <w:t xml:space="preserve">and H2020 project</w:t>
+      </w:r>
+      <w:r>
+        <w:t xml:space="preserve"> </w:t>
+      </w:r>
+      <w:r>
+        <w:rPr>
+          <w:i/>
+        </w:rPr>
+        <w:t xml:space="preserve">ECOPOTENTIAL: Improving future ecosystem benefits through earth observations</w:t>
+      </w:r>
+      <w:r>
+        <w:t xml:space="preserve"> </w:t>
+      </w:r>
+      <w:r>
+        <w:t xml:space="preserve">(No 641762), for their funding support.</w:t>
       </w:r>
     </w:p>
     <w:p>
       <w:pPr>
         <w:pStyle w:val="Ttulo2"/>
       </w:pPr>
-      <w:bookmarkStart w:id="47" w:name="concluding-comments"/>
-      <w:r>
-        <w:t xml:space="preserve">Concluding comments</w:t>
-      </w:r>
-      <w:bookmarkEnd w:id="47"/>
-    </w:p>
-    <w:p>
-      <w:pPr>
-        <w:pStyle w:val="FirstParagraph"/>
-      </w:pPr>
-      <w:r>
-        <w:t xml:space="preserve">The ecological and geographical rear edges did not appear to fully match in our study sistem. Severe drought events provoked major reductions in primary and secondary growth of</w:t>
-      </w:r>
-      <w:r>
-        <w:t xml:space="preserve"> </w:t>
-      </w:r>
-      <w:r>
-        <w:rPr>
-          <w:i/>
-        </w:rPr>
-        <w:t xml:space="preserve">Quercus pyrenaica</w:t>
-      </w:r>
-      <w:r>
-        <w:t xml:space="preserve"> </w:t>
-      </w:r>
-      <w:r>
-        <w:t xml:space="preserve">forests in the a priori relict, rear-edge forest studied. Nevertheless, contrary to our expectations, the trees exhibited high resilience in response to drought, particularly in the long-term. The differences found in tree growth and resilience to drought between close neighboring sites show that responses to drought are site dependent and can drastically vary in very narrow spatial gradients. This is particularly relevant to refine the real extension of rear-edge populations where topographic and biophysical variability facilitates the existence of microrefugia. The analysis of tree-growth dynamics revealed suppression and release events that were consistent with legacies left by land use in local forest dynamics, as inferred from an exhaustive review of historical documents. In consequence, the geographical and ecological rear-edges for specific species do not necessarily meet after centuries or millennia of human impacts on the real world landscapes. This is relevant for tree species with a high sensitivity to climate change, such as</w:t>
-      </w:r>
-      <w:r>
-        <w:t xml:space="preserve"> </w:t>
-      </w:r>
-      <w:r>
-        <w:rPr>
-          <w:i/>
-        </w:rPr>
-        <w:t xml:space="preserve">Quercus pyrenaica</w:t>
-      </w:r>
-      <w:r>
-        <w:t xml:space="preserve">, not only for conservation</w:t>
-      </w:r>
-      <w:r>
-        <w:t xml:space="preserve"> </w:t>
-      </w:r>
-      <w:r>
-        <w:rPr>
-          <w:i/>
-        </w:rPr>
-        <w:t xml:space="preserve">per se</w:t>
-      </w:r>
-      <w:r>
-        <w:t xml:space="preserve"> </w:t>
-      </w:r>
-      <w:r>
-        <w:t xml:space="preserve">of the species, but for all ecosystem services that these forests offer.</w:t>
-      </w:r>
-    </w:p>
-    <w:p>
-      <w:pPr>
-        <w:pStyle w:val="Textodecuerpo"/>
-      </w:pPr>
-      <w:r>
-        <w:t xml:space="preserve">9999999999999999</w:t>
-      </w:r>
-      <w:r>
-        <w:t xml:space="preserve"> </w:t>
-      </w:r>
-      <w:r>
-        <w:t xml:space="preserve">OLD</w:t>
-      </w:r>
-    </w:p>
-    <w:p>
-      <w:pPr>
-        <w:pStyle w:val="Ttulo2"/>
-      </w:pPr>
-      <w:bookmarkStart w:id="48" w:name="acknowledgements"/>
-      <w:r>
-        <w:t xml:space="preserve">Acknowledgements</w:t>
-      </w:r>
-      <w:bookmarkEnd w:id="48"/>
-    </w:p>
-    <w:p>
-      <w:pPr>
-        <w:pStyle w:val="FirstParagraph"/>
-      </w:pPr>
-      <w:r>
-        <w:t xml:space="preserve">We would like to thank to Sammy L. Behle, F.J. Bonet, and M. Suárez-Muñoz for field assistance. A. Reyes and J. Blanco helped in the filtering of satellite data. F.J. Cano-Manuel and F.J. Navarro provided worthwhile information about oak-management projects in Sierra Nevada. We are grateful for the comments made by F.J. Bonet on an earlier version of the manuscript. AJPL wishes to thank the invaluable support received from his family over the years. This research work was conducted in the collaborative framework of the</w:t>
-      </w:r>
-      <w:r>
-        <w:t xml:space="preserve"> </w:t>
-      </w:r>
-      <w:r>
-        <w:t xml:space="preserve">“</w:t>
-      </w:r>
-      <w:r>
-        <w:t xml:space="preserve">Sierra Nevada Global Change Observatory</w:t>
-      </w:r>
-      <w:r>
-        <w:t xml:space="preserve">”</w:t>
-      </w:r>
-      <w:r>
-        <w:t xml:space="preserve"> </w:t>
-      </w:r>
-      <w:r>
-        <w:t xml:space="preserve">project. We also thank to LIFE-ADAPTAMED (LIFE14 CCA/ES/000612):</w:t>
-      </w:r>
-      <w:r>
-        <w:t xml:space="preserve"> </w:t>
-      </w:r>
-      <w:r>
-        <w:rPr>
-          <w:i/>
-        </w:rPr>
-        <w:t xml:space="preserve">Protection of key ecosystem services by adaptive management of Climate Change endangered Mediterranean socioecosystems</w:t>
-      </w:r>
-      <w:r>
-        <w:t xml:space="preserve"> </w:t>
-      </w:r>
-      <w:r>
-        <w:t xml:space="preserve">and H2020 project</w:t>
-      </w:r>
-      <w:r>
-        <w:t xml:space="preserve"> </w:t>
-      </w:r>
-      <w:r>
-        <w:rPr>
-          <w:i/>
-        </w:rPr>
-        <w:t xml:space="preserve">ECOPOTENTIAL: Improving future ecosystem benefits through earth observations</w:t>
-      </w:r>
-      <w:r>
-        <w:t xml:space="preserve"> </w:t>
-      </w:r>
-      <w:r>
-        <w:t xml:space="preserve">(No 641762), for their funding support.</w:t>
-      </w:r>
-    </w:p>
-    <w:p>
-      <w:pPr>
-        <w:pStyle w:val="Ttulo2"/>
-      </w:pPr>
       <w:bookmarkStart w:id="49" w:name="references"/>
       <w:r>
         <w:t xml:space="preserve">References</w:t>
       </w:r>
       <w:bookmarkEnd w:id="49"/>
     </w:p>
-    <w:bookmarkStart w:id="155" w:name="refs"/>
-    <w:bookmarkStart w:id="51" w:name="ref-Abeli2014"/>
-    <w:p>
-      <w:pPr>
-        <w:pStyle w:val="Bibliografa"/>
-      </w:pPr>
-      <w:r>
-        <w:t xml:space="preserve">Abeli T, Gentili R, Mondoni A, Orsenigo S, Rossi G. 2014. Effects of marginality on plant population performance. Burns KC, editor. Journal of Biogeography 41:239–49.</w:t>
-      </w:r>
-      <w:r>
-        <w:t xml:space="preserve"> </w:t>
-      </w:r>
-      <w:hyperlink r:id="rId50">
-        <w:r>
-          <w:rPr>
-            <w:rStyle w:val="Hipervnculo"/>
-          </w:rPr>
-          <w:t xml:space="preserve">https://doi.org/10.1111/jbi.12215</w:t>
-        </w:r>
-      </w:hyperlink>
+    <w:bookmarkStart w:id="147" w:name="refs"/>
+    <w:bookmarkStart w:id="50" w:name="ref-Abelietal2014EffectsMarginality"/>
+    <w:p>
+      <w:pPr>
+        <w:pStyle w:val="Bibliografa"/>
+      </w:pPr>
+      <w:r>
+        <w:t xml:space="preserve">Abeli T, Gentili R, Mondoni A, Orsenigo S, Rossi G. 2014. Effects of marginality on plant population performance. Journal of Biogeography 41:239–49.</w:t>
+      </w:r>
+    </w:p>
+    <w:bookmarkEnd w:id="50"/>
+    <w:bookmarkStart w:id="51" w:name="ref-Allenetal2010GlobalOverview"/>
+    <w:p>
+      <w:pPr>
+        <w:pStyle w:val="Bibliografa"/>
+      </w:pPr>
+      <w:r>
+        <w:t xml:space="preserve">Allen CD, Macalady AK, Chenchouni H, Bachelet D, McDowell N, Vennetier M, Kitzberger T, Rigling A, Breshears DD, Hogg EHT, Gonzalez P, Fensham R, Zhang Z, Castro J, Demidova N, Lim J-H, Allard G, Running SW, Semerci A, Cobb N. 2010. A global overview of drought and heat-induced tree mortality reveals emerging climate change risks for forests. Forest Ecology and Management 259:660–84.</w:t>
+      </w:r>
     </w:p>
     <w:bookmarkEnd w:id="51"/>
-    <w:bookmarkStart w:id="52" w:name="ref-Allen2010"/>
-    <w:p>
-      <w:pPr>
-        <w:pStyle w:val="Bibliografa"/>
-      </w:pPr>
-      <w:r>
-        <w:t xml:space="preserve">Allen CD, Macalady AK, Chenchouni H, Bachelet D, McDowell N, Vennetier M, Kitzberger T, Rigling A, Breshears DD, Hogg EH (Ted), Gonzalez P, Fensham R, Zhang Z, Castro J, Demidova N, Lim J-H, Allard G, Running SW, Semerci A, Cobb N. 2010. A global overview of drought and heat-induced tree mortality reveals emerging climate change risks for forests. Forest Ecology and Management 259:660–84.</w:t>
+    <w:bookmarkStart w:id="52" w:name="ref-Babstetal2017ImprovedTreering"/>
+    <w:p>
+      <w:pPr>
+        <w:pStyle w:val="Bibliografa"/>
+      </w:pPr>
+      <w:r>
+        <w:t xml:space="preserve">Babst F, Poulter B, Bodesheim P, Mahecha MD, Frank DC. 2017. Improved tree-ring archives will support earth-system science. Nature Ecology &amp; Evolution 1:0008.</w:t>
       </w:r>
     </w:p>
     <w:bookmarkEnd w:id="52"/>
-    <w:bookmarkStart w:id="53" w:name="ref-Babst2017"/>
-    <w:p>
-      <w:pPr>
-        <w:pStyle w:val="Bibliografa"/>
-      </w:pPr>
-      <w:r>
-        <w:t xml:space="preserve">Babst F, Poulter B, Bodesheim P, Mahecha M, C Frank D. 2017. Improved tree-ring archives will support earth-system science. Nature Ecology and Evolution 1:1–2.</w:t>
+    <w:bookmarkStart w:id="53" w:name="ref-Babstetal2013SiteSpecies"/>
+    <w:p>
+      <w:pPr>
+        <w:pStyle w:val="Bibliografa"/>
+      </w:pPr>
+      <w:r>
+        <w:t xml:space="preserve">Babst F, Poulter B, Trouet V, Tan K, Neuwirth B, Wilson R, Carrer M, Grabner M, Tegel W, Levanic T, Panayotov M, Urbinati C, Bouriaud O, Ciais P, Frank D. 2013. Site- and species-specific responses of forest growth to climate across the European continent. Global Ecology and Biogeography 22:706–17.</w:t>
       </w:r>
     </w:p>
     <w:bookmarkEnd w:id="53"/>
-    <w:bookmarkStart w:id="54" w:name="ref-Babst2013"/>
-    <w:p>
-      <w:pPr>
-        <w:pStyle w:val="Bibliografa"/>
-      </w:pPr>
-      <w:r>
-        <w:t xml:space="preserve">Babst F, Poulter B, Trouet V, Tan K, Neuwirth B, Wilson R, Carrer M, Grabner M, Tegel W, Levanic T, Panayotov M, Urbinati C, Bouriaud O, Ciais P, Frank D. 2013. Site‐ and species‐specific responses of forest growth to climate across the European continent. Global Ecology and Biogeography 22:706–17.</w:t>
+    <w:bookmarkStart w:id="54" w:name="ref-BellinghamSparrow2000ResproutingLife"/>
+    <w:p>
+      <w:pPr>
+        <w:pStyle w:val="Bibliografa"/>
+      </w:pPr>
+      <w:r>
+        <w:t xml:space="preserve">Bellingham PJ, Sparrow AD. 2000. Resprouting as a life history strategy in woody plant communities. Oikos 89:409–16.</w:t>
       </w:r>
     </w:p>
     <w:bookmarkEnd w:id="54"/>
-    <w:bookmarkStart w:id="55" w:name="ref-Bellingham2000"/>
-    <w:p>
-      <w:pPr>
-        <w:pStyle w:val="Bibliografa"/>
-      </w:pPr>
-      <w:r>
-        <w:t xml:space="preserve">Bellingham PJ, Sparrow AD. 2000. Resprouting as a life history strategy in woody plant communities. Oikos 89:409–16.</w:t>
+    <w:bookmarkStart w:id="55" w:name="ref-Bhuyanetal2017DifferentResponses"/>
+    <w:p>
+      <w:pPr>
+        <w:pStyle w:val="Bibliografa"/>
+      </w:pPr>
+      <w:r>
+        <w:t xml:space="preserve">Bhuyan U, Zang C, Menzel A. 2017. Different responses of multispecies tree ring growth to various drought indices across Europe. Dendrochronologia 44:1–8.</w:t>
       </w:r>
     </w:p>
     <w:bookmarkEnd w:id="55"/>
-    <w:bookmarkStart w:id="56" w:name="ref-Bhuyan2017"/>
-    <w:p>
-      <w:pPr>
-        <w:pStyle w:val="Bibliografa"/>
-      </w:pPr>
-      <w:r>
-        <w:t xml:space="preserve">Bhuyan U, Zang C, Menzel A. 2017. Different responses of multispecies tree ring growth to various drought indices across Europe. Dendrochronologia 44:1–8.</w:t>
+    <w:bookmarkStart w:id="56" w:name="ref-BiondiQeadan2008TheorydrivenApproach"/>
+    <w:p>
+      <w:pPr>
+        <w:pStyle w:val="Bibliografa"/>
+      </w:pPr>
+      <w:r>
+        <w:t xml:space="preserve">Biondi F, Qeadan F. 2008. A theory-driven approach to tree-ring standardization: Defining the biological trend from expected basal area increment. Tree-Ring Research 64:81–96.</w:t>
       </w:r>
     </w:p>
     <w:bookmarkEnd w:id="56"/>
-    <w:bookmarkStart w:id="57" w:name="ref-Biondi2008"/>
-    <w:p>
-      <w:pPr>
-        <w:pStyle w:val="Bibliografa"/>
-      </w:pPr>
-      <w:r>
-        <w:t xml:space="preserve">Biondi F, Qeadan F. 2008. A theory-driven approach to tree-ring standardization: Defining the biological trend from expected basal area increment. Tree-Ring Research 64:81–96.</w:t>
+    <w:bookmarkStart w:id="57" w:name="ref-Bonetetal2016HistorySierra"/>
+    <w:p>
+      <w:pPr>
+        <w:pStyle w:val="Bibliografa"/>
+      </w:pPr>
+      <w:r>
+        <w:t xml:space="preserve">Bonet FJ, Aspizua R, Navarro J. 2016. History of Sierra Nevada forest management: Implications for adaptation to global change. In: Zamora R, Pérez-Luque AJ, Bonet FJ, Barea-Azcón JM, Aspizua R, editors. Global change impacts in Sierra Nevada: Challenges for conservation. Consejería de Medio Ambiente y Ordenación del Territorio. Junta de Andalucía. pp 153–6.</w:t>
       </w:r>
     </w:p>
     <w:bookmarkEnd w:id="57"/>
-    <w:bookmarkStart w:id="58" w:name="ref-Bonet2016obsnev_forest"/>
-    <w:p>
-      <w:pPr>
-        <w:pStyle w:val="Bibliografa"/>
-      </w:pPr>
-      <w:r>
-        <w:t xml:space="preserve">Bonet FJ, Aspizua R, Navarro J. 2016. History of Sierra Nevada forest management: Implications for adaptation to global change. In: Zamora R, Pérez-Luque AJ, Bonet FJ, Barea-Azcón JM, Aspizua R, editors. Global change impacts in Sierra Nevada: Challenges for conservation. Consejería de Medio Ambiente y Ordenación del Territorio. Junta de Andalucía. pp 153–6.</w:t>
+    <w:bookmarkStart w:id="58" w:name="ref-Bunn2010StatisticalVisual"/>
+    <w:p>
+      <w:pPr>
+        <w:pStyle w:val="Bibliografa"/>
+      </w:pPr>
+      <w:r>
+        <w:t xml:space="preserve">Bunn AG. 2010. Statistical and visual crossdating in R using the dplR library. Dendrochronologia 28:251–8.</w:t>
       </w:r>
     </w:p>
     <w:bookmarkEnd w:id="58"/>
-    <w:bookmarkStart w:id="59" w:name="ref-Bunn2010"/>
-    <w:p>
-      <w:pPr>
-        <w:pStyle w:val="Bibliografa"/>
-      </w:pPr>
-      <w:r>
-        <w:t xml:space="preserve">Bunn AG. 2010. Statistical and visual crossdating in r using the dplR library. Dendrochronologia 28:251–8.</w:t>
+    <w:bookmarkStart w:id="59" w:name="X85e2054601a1e5bc5e46120546aba792b863015"/>
+    <w:p>
+      <w:pPr>
+        <w:pStyle w:val="Bibliografa"/>
+      </w:pPr>
+      <w:r>
+        <w:t xml:space="preserve">Camacho-Olmedo M, García-Martínez P, Jiménez-Olivencia Y, Menor-Toribio J, Paniza-Cabrera A. 2002. Dinámica evolutiva del paisaje vegetal de la Alta Alpujarra granadina en la segunda mitad del s. XX. Cuadernos Geográficos 32:25–42.</w:t>
       </w:r>
     </w:p>
     <w:bookmarkEnd w:id="59"/>
-    <w:bookmarkStart w:id="60" w:name="ref-CamachoOlmedo2002"/>
-    <w:p>
-      <w:pPr>
-        <w:pStyle w:val="Bibliografa"/>
-      </w:pPr>
-      <w:r>
-        <w:t xml:space="preserve">Camacho-Olmedo M, García-Martínez P, Jiménez-Olivencia Y, Menor-Toribio J, Paniza-Cabrera A. 2002. Dinámica evolutiva del paisaje vegetal de la Alta Alpujarra granadina en la segunda mitad del s. XX. Cuadernos Geográficos 32:25–42.</w:t>
+    <w:bookmarkStart w:id="60" w:name="ref-Camareroetal2015TimingDrought"/>
+    <w:p>
+      <w:pPr>
+        <w:pStyle w:val="Bibliografa"/>
+      </w:pPr>
+      <w:r>
+        <w:t xml:space="preserve">Camarero J, Franquesa M, Sangüesa-Barreda G. 2015a. Timing of drought triggers distinct growth responses in Holm oak: Implications to predict warming-induced forest defoliation and growth decline. Forests 6:1576–97.</w:t>
       </w:r>
     </w:p>
     <w:bookmarkEnd w:id="60"/>
-    <w:bookmarkStart w:id="61" w:name="ref-Camarero2015b"/>
-    <w:p>
-      <w:pPr>
-        <w:pStyle w:val="Bibliografa"/>
-      </w:pPr>
-      <w:r>
-        <w:t xml:space="preserve">Camarero J, Franquesa M, Sangüesa-Barreda G. 2015a. Timing of drought triggers distinct growth responses in holm oak: Implications to predict warming-induced forest defoliation and growth decline. Forests 6:1576–97.</w:t>
+    <w:bookmarkStart w:id="61" w:name="ref-Camareroetal2015NotEarly"/>
+    <w:p>
+      <w:pPr>
+        <w:pStyle w:val="Bibliografa"/>
+      </w:pPr>
+      <w:r>
+        <w:t xml:space="preserve">Camarero J, Gazol A, Sangüesa-Barreda G, Oliva J, Vicente-Serrano SM. 2015b. To die or not to die: Early warnings of tree dieback in response to a severe drought. Journal of Ecology 103:44–57.</w:t>
       </w:r>
     </w:p>
     <w:bookmarkEnd w:id="61"/>
-    <w:bookmarkStart w:id="62" w:name="ref-Camarero2015"/>
-    <w:p>
-      <w:pPr>
-        <w:pStyle w:val="Bibliografa"/>
-      </w:pPr>
-      <w:r>
-        <w:t xml:space="preserve">Camarero JJ, Gazol A, Sangüesa-Barreda G, Oliva J, Vicente-Serrano SM. 2015b. To die or not to die: Early warnings of tree dieback in response to a severe drought. Journal of Ecology 103:44–57.</w:t>
+    <w:bookmarkStart w:id="62" w:name="ref-Canellasetal2004GrowthResponse"/>
+    <w:p>
+      <w:pPr>
+        <w:pStyle w:val="Bibliografa"/>
+      </w:pPr>
+      <w:r>
+        <w:t xml:space="preserve">Cañellas I, Del-Río M, Roig S, Montero G. 2004. Growth response to thinning in Quercus pyrenaica Willd. Coppice stands in Spanish central mountain. Annals of Forest Science 61:243–50.</w:t>
       </w:r>
     </w:p>
     <w:bookmarkEnd w:id="62"/>
-    <w:bookmarkStart w:id="63" w:name="ref-Canellas2004"/>
-    <w:p>
-      <w:pPr>
-        <w:pStyle w:val="Bibliografa"/>
-      </w:pPr>
-      <w:r>
-        <w:t xml:space="preserve">Cañellas I, Del Río M, Roig S, Montero G. 2004. Growth response to thinning in quercus pyrenaica willd. Coppice stands in spanish central mountain. Annals of Forest Sciences 61:243–50.</w:t>
+    <w:bookmarkStart w:id="63" w:name="ref-Castroetal2004SeedlingEstablishment"/>
+    <w:p>
+      <w:pPr>
+        <w:pStyle w:val="Bibliografa"/>
+      </w:pPr>
+      <w:r>
+        <w:t xml:space="preserve">Castro J, Zamora R, Hódar JA, Gómez JM. 2004. Seedling establishment of a boreal tree species (Pinus sylvestris) at its southernmost distribution limit: Consequences of being in a marginal Mediterranean habitat. Journal of Ecology:12.</w:t>
       </w:r>
     </w:p>
     <w:bookmarkEnd w:id="63"/>
-    <w:bookmarkStart w:id="64" w:name="ref-Castro2004"/>
-    <w:p>
-      <w:pPr>
-        <w:pStyle w:val="Bibliografa"/>
-      </w:pPr>
-      <w:r>
-        <w:t xml:space="preserve">Castro J, Zamora R, Hódar JA, Gómez JM. 2004. Seedling establishment of a boreal tree species (pinus sylvestris) at its southernmost distribution limit: Consequences of being in a marginal mediterranean habitat. Journal of Ecology 92:266–77.</w:t>
+    <w:bookmarkStart w:id="64" w:name="ref-CavinJump2017HighestDrought"/>
+    <w:p>
+      <w:pPr>
+        <w:pStyle w:val="Bibliografa"/>
+      </w:pPr>
+      <w:r>
+        <w:t xml:space="preserve">Cavin L, Jump AS. 2017. Highest drought sensitivity and lowest resistance to growth suppression are found in the range core of the tree Fagus sylvatica L. Not the equatorial range edge. Global Change Biology 23:362–79.</w:t>
       </w:r>
     </w:p>
     <w:bookmarkEnd w:id="64"/>
-    <w:bookmarkStart w:id="65" w:name="ref-Cavin2017"/>
-    <w:p>
-      <w:pPr>
-        <w:pStyle w:val="Bibliografa"/>
-      </w:pPr>
-      <w:r>
-        <w:t xml:space="preserve">Cavin L, Jump AS. 2017. Highest drought sensitivity and lowest resistance to growth suppression are found in the range core of the tree Fagus sylvatica l. Not the equatorial range edge. Global Change Biology 23:362–79.</w:t>
+    <w:bookmarkStart w:id="65" w:name="X3e441fffaff7fa3ffb19cfdaf4909aa4f691312"/>
+    <w:p>
+      <w:pPr>
+        <w:pStyle w:val="Bibliografa"/>
+      </w:pPr>
+      <w:r>
+        <w:t xml:space="preserve">Corcuera L, Camarero JJ, Sisó S, Gil-Pelegrín E. 2006. Radial-growth and wood-anatomical changes in overaged Quercus pyrenaica coppice stands: Functional responses in a new Mediterranean landscape. Trees 20:91–8.</w:t>
       </w:r>
     </w:p>
     <w:bookmarkEnd w:id="65"/>
-    <w:bookmarkStart w:id="66" w:name="ref-Corcuera2006"/>
-    <w:p>
-      <w:pPr>
-        <w:pStyle w:val="Bibliografa"/>
-      </w:pPr>
-      <w:r>
-        <w:t xml:space="preserve">Corcuera L, Camarero JJ, Sisó S, Gil-Pelegrín E. 2006. Radial-growth and wood-anatomical changes in overaged quercus pyrenaica coppice stands: Functional responses in a new mediterranean landscape. Trees 20:91–8.</w:t>
+    <w:bookmarkStart w:id="66" w:name="ref-Coulthardetal2017TreeGrowth"/>
+    <w:p>
+      <w:pPr>
+        <w:pStyle w:val="Bibliografa"/>
+      </w:pPr>
+      <w:r>
+        <w:t xml:space="preserve">Coulthard BL, Touchan R, Anchukaitis KJ, Meko DM, Sivrikaya F. 2017. Tree growth and vegetation activity at the ecosystem-scale in the eastern Mediterranean. Environmental Research Letters 12:084008.</w:t>
       </w:r>
     </w:p>
     <w:bookmarkEnd w:id="66"/>
-    <w:bookmarkStart w:id="67" w:name="ref-Coulthard2017"/>
-    <w:p>
-      <w:pPr>
-        <w:pStyle w:val="Bibliografa"/>
-      </w:pPr>
-      <w:r>
-        <w:t xml:space="preserve">Coulthard BL, Touchan R, Anchukaitis KJ, Meko DM, Sivrikaya F. 2017. Tree growth and vegetation activity at the ecosystem-scale in the eastern Mediterranean. Environmental Research Letters 12:084008.</w:t>
+    <w:bookmarkStart w:id="67" w:name="ref-delRioetal2007BioclimaticAnalysis"/>
+    <w:p>
+      <w:pPr>
+        <w:pStyle w:val="Bibliografa"/>
+      </w:pPr>
+      <w:r>
+        <w:t xml:space="preserve">del Río S, Herrero L, Penas Á. 2007. Bioclimatic analysis of the Quercus pyrenaica forests in Spain. Phytocoenologia 37:541–60.</w:t>
       </w:r>
     </w:p>
     <w:bookmarkEnd w:id="67"/>
-    <w:bookmarkStart w:id="69" w:name="ref-DiFilippo2010"/>
+    <w:bookmarkStart w:id="68" w:name="ref-DiFilippoetal2010ClimateChange"/>
     <w:p>
       <w:pPr>
         <w:pStyle w:val="Bibliografa"/>
@@ -5253,1022 +5164,813 @@
       <w:r>
         <w:t xml:space="preserve">Di Filippo A, Alessandrini A, Biondi F, Blasi S, Portoghesi L, Piovesan G. 2010. Climate change and oak growth decline: Dendroecology and stand productivity of a Turkey oak (Quercus cerris L.) Old stored coppice in Central Italy. Annals of Forest Science 67:706–6.</w:t>
       </w:r>
-      <w:r>
-        <w:t xml:space="preserve"> </w:t>
-      </w:r>
-      <w:hyperlink r:id="rId68">
-        <w:r>
-          <w:rPr>
-            <w:rStyle w:val="Hipervnculo"/>
-          </w:rPr>
-          <w:t xml:space="preserve">https://doi.org/10.1051/forest/2010031</w:t>
-        </w:r>
-      </w:hyperlink>
+    </w:p>
+    <w:bookmarkEnd w:id="68"/>
+    <w:bookmarkStart w:id="69" w:name="ref-Dobbertin2005TreeGrowth"/>
+    <w:p>
+      <w:pPr>
+        <w:pStyle w:val="Bibliografa"/>
+      </w:pPr>
+      <w:r>
+        <w:t xml:space="preserve">Dobbertin M. 2005. Tree growth as indicator of tree vitality and of tree reaction to environmental stress: A review. European Journal of Forest Research 124:319–33.</w:t>
+      </w:r>
     </w:p>
     <w:bookmarkEnd w:id="69"/>
-    <w:bookmarkStart w:id="70" w:name="ref-Dobbertin2005TreeGrowth"/>
-    <w:p>
-      <w:pPr>
-        <w:pStyle w:val="Bibliografa"/>
-      </w:pPr>
-      <w:r>
-        <w:t xml:space="preserve">Dobbertin M. 2005. Tree growth as indicator of tree vitality and of tree reaction to environmental stress: A review. European Journal of Forest Research 124:319–33.</w:t>
+    <w:bookmarkStart w:id="70" w:name="X9dc2b8f9558518af2c6eeedf5c5230e9a649661"/>
+    <w:p>
+      <w:pPr>
+        <w:pStyle w:val="Bibliografa"/>
+      </w:pPr>
+      <w:r>
+        <w:t xml:space="preserve">Doblas-Miranda E, Alonso R, Arnan X, Bermejo V, Brotons L, Heras J</w:t>
+      </w:r>
+      <w:r>
+        <w:t xml:space="preserve"> </w:t>
+      </w:r>
+      <w:r>
+        <w:t xml:space="preserve">de las, Estiarte M, Hódar JA, Llorens P, Lloret F, López-Serrano FR, Martínez-Vilalta J, Moya D, Penuelas J, Pino J, Rodrigo A, Roura-Pascual N, Valladares F, Vilà M, Zamora R, Retana J. 2017. A review of the combination among global change factors in forests, shrublands and pastures of the Mediterranean Region: Beyond drought effects. Global and Planetary Change 148:42–54.</w:t>
       </w:r>
     </w:p>
     <w:bookmarkEnd w:id="70"/>
-    <w:bookmarkStart w:id="71" w:name="ref-DoblasMiranda2017"/>
-    <w:p>
-      <w:pPr>
-        <w:pStyle w:val="Bibliografa"/>
-      </w:pPr>
-      <w:r>
-        <w:t xml:space="preserve">Doblas-Miranda E, Alonso R, Arnan X, Bermejo V, Brotons L, Heras J de las, Estiarte M, Hódar JA, Llorens P, Lloret F, López-Serrano FR, Martínez-Vilalta J, Moya D, Penuelas J, Pino J, Rodrigo A, Roura-Pascual N, Valladares F, Vilà M, Zamora R, Retana J. 2017. A review of the combination among global change factors in forests, shrublands and pastures of the Mediterranean region: Beyond drought effects. Global and Planetary Change 148:42–54.</w:t>
+    <w:bookmarkStart w:id="71" w:name="ref-DoradoLinanetal2017ClimateThreats"/>
+    <w:p>
+      <w:pPr>
+        <w:pStyle w:val="Bibliografa"/>
+      </w:pPr>
+      <w:r>
+        <w:t xml:space="preserve">Dorado-Liñán I, Akhmetzyanov L, Menzel A. 2017a. Climate threats on growth of rear-edge European beech peripheral populations in Spain. International Journal of Biometeorology 61:2097–110.</w:t>
       </w:r>
     </w:p>
     <w:bookmarkEnd w:id="71"/>
-    <w:bookmarkStart w:id="72" w:name="X8b6defdd3f570727704727e19f77c70aeffeea2"/>
-    <w:p>
-      <w:pPr>
-        <w:pStyle w:val="Bibliografa"/>
-      </w:pPr>
-      <w:r>
-        <w:t xml:space="preserve">Dorado-Liñ</w:t>
-      </w:r>
-      <w:r>
-        <w:t xml:space="preserve">’an I, Piovesan G, Mart</w:t>
-      </w:r>
-      <w:r>
-        <w:t xml:space="preserve">’ınez-Sancho E, Gea-Izquierdo G, Zang C, Cañellas I, Castagneri D, Di Filippo A, Guti</w:t>
-      </w:r>
-      <w:r>
-        <w:t xml:space="preserve">’errez E, Ewald J, Fern</w:t>
-      </w:r>
-      <w:r>
-        <w:t xml:space="preserve">’andez-de-Uña L, Hornstein D, Jantsch MC, Levanič T, Mellert KH, Vacchiano G, Zlatanov T, Menzel A. 2019. Geographical adaptation prevails over species-specific determinism in trees’ vulnerability to climate change at Mediterranean rear-edge forests. Global Change Biology 25:1296–314.</w:t>
+    <w:bookmarkStart w:id="72" w:name="Xac84030124d5e6dc4c1f8a5d2ddeebf73e5b4d9"/>
+    <w:p>
+      <w:pPr>
+        <w:pStyle w:val="Bibliografa"/>
+      </w:pPr>
+      <w:r>
+        <w:t xml:space="preserve">Dorado-Liñán I, Cañellas I, Valbuena-Carabaña M, Gil L, Gea-Izquierdo G. 2017b. Coexistence in the Mediterranean-Temperate transitional border: Multi-century dynamics of a mixed old-growth forest under global change. Dendrochronologia 44:48–57.</w:t>
       </w:r>
     </w:p>
     <w:bookmarkEnd w:id="72"/>
-    <w:bookmarkStart w:id="73" w:name="ref-Dorado2017c"/>
-    <w:p>
-      <w:pPr>
-        <w:pStyle w:val="Bibliografa"/>
-      </w:pPr>
-      <w:r>
-        <w:t xml:space="preserve">Dorado-Liñán I, Akhmetzyanov L, Menzel A. 2017. Climate threats on growth of rear-edge european beech peripheral populations in Spain. International Journal of Biometeorology 61:2097–110.</w:t>
+    <w:bookmarkStart w:id="73" w:name="X8b6defdd3f570727704727e19f77c70aeffeea2"/>
+    <w:p>
+      <w:pPr>
+        <w:pStyle w:val="Bibliografa"/>
+      </w:pPr>
+      <w:r>
+        <w:t xml:space="preserve">Dorado-Liñán I, Piovesan G, Martínez-Sancho E, Gea-Izquierdo G, Zang C, Cañellas I, Castagneri D, Di Filippo A, Gutiérrez E, Ewald J, Fernández-de-Uña L, Hornstein D, Jantsch MC, Levanič T, Mellert KH, Vacchiano G, Zlatanov T, Menzel A. 2019. Geographical adaptation prevails over species-specific determinism in trees’ vulnerability to climate change at Mediterranean rear-edge forests. Global Change Biology 25:1296–314.</w:t>
       </w:r>
     </w:p>
     <w:bookmarkEnd w:id="73"/>
-    <w:bookmarkStart w:id="74" w:name="ref-Dorado2017"/>
-    <w:p>
-      <w:pPr>
-        <w:pStyle w:val="Bibliografa"/>
-      </w:pPr>
-      <w:r>
-        <w:t xml:space="preserve">Dorado-Liñán I, Cañellas I, Valbuena-Carabaña M, Gil L, Gea-Izquierdo G. 2017a. Coexistence in the Mediterranean-temperate transitional border: Multi-century dynamics of a mixed old-growth forest under global change. Dendrochronologia 44:48–57.</w:t>
+    <w:bookmarkStart w:id="74" w:name="X75bc8e42e569b8c3cee58f0490e934d96d20fc3"/>
+    <w:p>
+      <w:pPr>
+        <w:pStyle w:val="Bibliografa"/>
+      </w:pPr>
+      <w:r>
+        <w:t xml:space="preserve">Dorado-Liñán I, Zorita E, Martínez-Sancho E, Gea-Izquierdo G, Filippo AD, Gutiérrez E, Levanic T, Piovesan G, Vacchiano G, Zang C, Zlatanov T, Menzel A. 2017c. Large-scale atmospheric circulation enhances the Mediterranean East-West tree growth contrast at rear-edge deciduous forests. Agricultural and Forest Meteorology 239:86–95.</w:t>
       </w:r>
     </w:p>
     <w:bookmarkEnd w:id="74"/>
-    <w:bookmarkStart w:id="75" w:name="ref-Dorado2017AFM"/>
-    <w:p>
-      <w:pPr>
-        <w:pStyle w:val="Bibliografa"/>
-      </w:pPr>
-      <w:r>
-        <w:t xml:space="preserve">Dorado-Liñán I, Zorita E, Martínez-Sancho E, Gea-Izquierdo G, Filippo AD, Gutiérrez E, Levanic T, Piovesan G, Vacchiano G, Zang C, Zlatanov T, Menzel A. 2017b. Large-scale atmospheric circulation enhances the Mediterranean east-west tree growth contrast at rear-edge deciduous forests. Agricultural and Forest Meteorology 239:86–95.</w:t>
+    <w:bookmarkStart w:id="75" w:name="ref-Fatichietal2014MovingPhotosynthesis"/>
+    <w:p>
+      <w:pPr>
+        <w:pStyle w:val="Bibliografa"/>
+      </w:pPr>
+      <w:r>
+        <w:t xml:space="preserve">Fatichi S, Leuzinger S, Körner C. 2014. Moving beyond photosynthesis: From carbon source to sink-driven vegetation modeling. New Phytologist 201:1086–95.</w:t>
       </w:r>
     </w:p>
     <w:bookmarkEnd w:id="75"/>
-    <w:bookmarkStart w:id="76" w:name="ref-Fatichi2014"/>
-    <w:p>
-      <w:pPr>
-        <w:pStyle w:val="Bibliografa"/>
-      </w:pPr>
-      <w:r>
-        <w:t xml:space="preserve">Fatichi S, Leuzinger S, Körner C. 2014. Moving beyond photosynthesis: From carbon source to sink-driven vegetation modeling. New Phytologist 201:1086–95.</w:t>
+    <w:bookmarkStart w:id="76" w:name="ref-Fosteretal2003ImportanceLanduse"/>
+    <w:p>
+      <w:pPr>
+        <w:pStyle w:val="Bibliografa"/>
+      </w:pPr>
+      <w:r>
+        <w:t xml:space="preserve">Foster D, Swanson F, Aber J, Burke I, Brokaw N, Tilman D, Knapp A. 2003. The importance of land-use legacies to ecology and conservation. BioScience 53:77–88.</w:t>
       </w:r>
     </w:p>
     <w:bookmarkEnd w:id="76"/>
-    <w:bookmarkStart w:id="77" w:name="ref-Fosteretal2003ImportanceLandUse"/>
-    <w:p>
-      <w:pPr>
-        <w:pStyle w:val="Bibliografa"/>
-      </w:pPr>
-      <w:r>
-        <w:t xml:space="preserve">Foster D, Swanson F, Aber J, Burke I, Brokaw N, Tilman D, Knapp A. 2003. The Importance of Land-Use Legacies to Ecology and Conservation. BioScience 53:77.</w:t>
+    <w:bookmarkStart w:id="77" w:name="ref-Franco1990Quercus"/>
+    <w:p>
+      <w:pPr>
+        <w:pStyle w:val="Bibliografa"/>
+      </w:pPr>
+      <w:r>
+        <w:t xml:space="preserve">Franco A. 1990. Quercus L. In: Castroviejo A, Laínz M, López-González G, Montserrat P, Muñoz-Garmendia F, Paiva J, Villar L, editors. Flora Ibérica. Vol. 2. Madrid: Real Jardín Botánico, CSIC. pp 15–36.</w:t>
       </w:r>
     </w:p>
     <w:bookmarkEnd w:id="77"/>
-    <w:bookmarkStart w:id="78" w:name="ref-Franco1990"/>
-    <w:p>
-      <w:pPr>
-        <w:pStyle w:val="Bibliografa"/>
-      </w:pPr>
-      <w:r>
-        <w:t xml:space="preserve">Franco A. 1990.</w:t>
-      </w:r>
-      <w:r>
-        <w:t xml:space="preserve"> </w:t>
-      </w:r>
-      <w:r>
-        <w:rPr>
-          <w:i/>
-        </w:rPr>
-        <w:t xml:space="preserve">Quercus</w:t>
-      </w:r>
-      <w:r>
-        <w:t xml:space="preserve"> </w:t>
-      </w:r>
-      <w:r>
-        <w:t xml:space="preserve">L. In: Castroviejo A, Laínz M, López-González G, Montserrat P, Muñoz-Garmendia F, Paiva J, Villar L, editors. Flora Ibérica. Vol. 2. Madrid: Real Jardín Botánico, CSIC. pp 15–36.</w:t>
+    <w:bookmarkStart w:id="78" w:name="ref-Fritts1976TreeRings"/>
+    <w:p>
+      <w:pPr>
+        <w:pStyle w:val="Bibliografa"/>
+      </w:pPr>
+      <w:r>
+        <w:t xml:space="preserve">Fritts HC. 1976. Tree rings and climate. London: Academic Press</w:t>
       </w:r>
     </w:p>
     <w:bookmarkEnd w:id="78"/>
-    <w:bookmarkStart w:id="79" w:name="ref-Fritts1976"/>
-    <w:p>
-      <w:pPr>
-        <w:pStyle w:val="Bibliografa"/>
-      </w:pPr>
-      <w:r>
-        <w:t xml:space="preserve">Fritts HC. 1976. Tree rings and climate. London: Academic Press</w:t>
+    <w:bookmarkStart w:id="79" w:name="X9fac1be1c777f0fbafb57101986ad7b01c55dca"/>
+    <w:p>
+      <w:pPr>
+        <w:pStyle w:val="Bibliografa"/>
+      </w:pPr>
+      <w:r>
+        <w:t xml:space="preserve">García-González I, Souto-Herrero M. 2017. Earlywood vessel area of Quercus pyrenaica Willd. Is a powerful indicator of soil water excess at growth resumption. European Journal of Forest Research 136:329–44.</w:t>
       </w:r>
     </w:p>
     <w:bookmarkEnd w:id="79"/>
-    <w:bookmarkStart w:id="80" w:name="ref-GarciaGonzalez2017"/>
-    <w:p>
-      <w:pPr>
-        <w:pStyle w:val="Bibliografa"/>
-      </w:pPr>
-      <w:r>
-        <w:t xml:space="preserve">García-González I, Souto-Herrero M. 2017. Earlywood vessel area of</w:t>
-      </w:r>
-      <w:r>
-        <w:t xml:space="preserve"> </w:t>
-      </w:r>
-      <w:r>
-        <w:rPr>
-          <w:i/>
-        </w:rPr>
-        <w:t xml:space="preserve">Quercus pyrenaica</w:t>
-      </w:r>
-      <w:r>
-        <w:t xml:space="preserve"> </w:t>
-      </w:r>
-      <w:r>
-        <w:t xml:space="preserve">Willd. is a powerful indicator of soil water excess at growth resumption. European Journal of Forest Research 136:329–44.</w:t>
+    <w:bookmarkStart w:id="80" w:name="ref-Gaston2009GeographicRange"/>
+    <w:p>
+      <w:pPr>
+        <w:pStyle w:val="Bibliografa"/>
+      </w:pPr>
+      <w:r>
+        <w:t xml:space="preserve">Gaston KJ. 2009. Geographic range limits: Achieving synthesis. Proceedings of the Royal Society B: Biological Sciences 276:1395–406.</w:t>
       </w:r>
     </w:p>
     <w:bookmarkEnd w:id="80"/>
-    <w:bookmarkStart w:id="81" w:name="ref-Gaston2009GeographicRange"/>
-    <w:p>
-      <w:pPr>
-        <w:pStyle w:val="Bibliografa"/>
-      </w:pPr>
-      <w:r>
-        <w:t xml:space="preserve">Gaston KJ. 2009. Geographic range limits: Achieving synthesis. Proceedings of the Royal Society B: Biological Sciences 276:1395–406.</w:t>
+    <w:bookmarkStart w:id="81" w:name="ref-Gazoletal2018ForestResilience"/>
+    <w:p>
+      <w:pPr>
+        <w:pStyle w:val="Bibliografa"/>
+      </w:pPr>
+      <w:r>
+        <w:t xml:space="preserve">Gazol A, Camarero JJ, Vicente-Serrano SM, Sánchez-Salguero R, Gutiérrez E,</w:t>
+      </w:r>
+      <w:r>
+        <w:t xml:space="preserve"> </w:t>
+      </w:r>
+      <w:r>
+        <w:t xml:space="preserve">de Luis M, Sangüesa-Barreda G, Novak K, Rozas V, Tíscar PA, Linares JC, Martín-Hernández N, Martínez del Castillo E, Ribas M, García-González I, Silla F, Camisón A, Génova M, Olano JM, Longares LA, Hevia A, Tomás-Burguera M, Galván JD. 2018. Forest resilience to drought varies across biomes. Global Change Biology 24:2143–58.</w:t>
       </w:r>
     </w:p>
     <w:bookmarkEnd w:id="81"/>
-    <w:bookmarkStart w:id="82" w:name="ref-Gazol2018"/>
-    <w:p>
-      <w:pPr>
-        <w:pStyle w:val="Bibliografa"/>
-      </w:pPr>
-      <w:r>
-        <w:t xml:space="preserve">Gazol A, Camarero JJ, Vicente-Serrano SM, Sánchez-Salguero R, Gutiérrez E, Luis M de, Sangüesa-Barreda G, Novak K, Rozas V, Tíscar PA, Linares JC, Martín-Hernández N, Martínez del Castillo E, Ribas M, García-González I, Silla F, Camisón A, Génova M, Olano JM, Longares LA, Hevia A, Tomás-Burguera M, Galván JD. 2018. Forest resilience to drought varies across biomes. Global Change Biology:1–16.</w:t>
+    <w:bookmarkStart w:id="82" w:name="ref-GeaIzquierdoCanellas2009AnalysisHolm"/>
+    <w:p>
+      <w:pPr>
+        <w:pStyle w:val="Bibliografa"/>
+      </w:pPr>
+      <w:r>
+        <w:t xml:space="preserve">Gea-Izquierdo G, Cañellas I. 2009. Analysis of holm oak intraspecific competition using gamma regression. Forest science 55:310–22.</w:t>
       </w:r>
     </w:p>
     <w:bookmarkEnd w:id="82"/>
-    <w:bookmarkStart w:id="83" w:name="ref-GeaIzquierdo2009"/>
-    <w:p>
-      <w:pPr>
-        <w:pStyle w:val="Bibliografa"/>
-      </w:pPr>
-      <w:r>
-        <w:t xml:space="preserve">Gea-Izquierdo G, Cañellas I. 2009. Analysis of Holm Oak Intraspecific Competition Using Gamma Regression. Forest science 55:310–22.</w:t>
+    <w:bookmarkStart w:id="83" w:name="ref-GeaIzquierdoCanellas2014LocalClimate"/>
+    <w:p>
+      <w:pPr>
+        <w:pStyle w:val="Bibliografa"/>
+      </w:pPr>
+      <w:r>
+        <w:t xml:space="preserve">Gea-Izquierdo G, Cañellas I. 2014. Local climate forces instability in long-term productivity of a Mediterranean oak along climatic gradients. Ecosystems 17:228–41.</w:t>
       </w:r>
     </w:p>
     <w:bookmarkEnd w:id="83"/>
-    <w:bookmarkStart w:id="84" w:name="ref-GeaIzquierdo2014"/>
-    <w:p>
-      <w:pPr>
-        <w:pStyle w:val="Bibliografa"/>
-      </w:pPr>
-      <w:r>
-        <w:t xml:space="preserve">Gea-Izquierdo G, Cañellas I. 2014. Local climate forces instability in long-term productivity of a Mediterranean oak along climatic gradients. Ecosystems 17:228–41.</w:t>
+    <w:bookmarkStart w:id="84" w:name="ref-GeaIzquierdoetal2011TreeringsReflect"/>
+    <w:p>
+      <w:pPr>
+        <w:pStyle w:val="Bibliografa"/>
+      </w:pPr>
+      <w:r>
+        <w:t xml:space="preserve">Gea-Izquierdo G, Cherubini P, Cañellas I. 2011. Tree-rings reflect the impact of climate change on Quercus ilex L. Along a temperature gradient in Spain over the last 100years. Forest Ecology and Management 262:1807–16.</w:t>
       </w:r>
     </w:p>
     <w:bookmarkEnd w:id="84"/>
-    <w:bookmarkStart w:id="86" w:name="ref-GeaIzquierdo2011"/>
-    <w:p>
-      <w:pPr>
-        <w:pStyle w:val="Bibliografa"/>
-      </w:pPr>
-      <w:r>
-        <w:t xml:space="preserve">Gea-Izquierdo G, Cherubini P, Cañellas I. 2011. Tree-rings reflect the impact of climate change on quercus ilex l. Along a temperature gradient in spain over the last 100 years. Forest Ecology and Management 262:1807–16.</w:t>
-      </w:r>
-      <w:r>
-        <w:t xml:space="preserve"> </w:t>
-      </w:r>
-      <w:hyperlink r:id="rId85">
-        <w:r>
-          <w:rPr>
-            <w:rStyle w:val="Hipervnculo"/>
-          </w:rPr>
-          <w:t xml:space="preserve">https://doi.org/10.1016/j.foreco.2011.07.025</w:t>
-        </w:r>
-      </w:hyperlink>
+    <w:bookmarkStart w:id="85" w:name="Xff051d6455933634013f34f7c3a85acb3e7b23b"/>
+    <w:p>
+      <w:pPr>
+        <w:pStyle w:val="Bibliografa"/>
+      </w:pPr>
+      <w:r>
+        <w:t xml:space="preserve">Gea-Izquierdo G, Fernández-de-Uña L, Cañellas I. 2013. Growth projections reveal local vulnerability of Mediterranean oaks with rising temperatures. Forest Ecology and Management 305:282–93.</w:t>
+      </w:r>
+    </w:p>
+    <w:bookmarkEnd w:id="85"/>
+    <w:bookmarkStart w:id="86" w:name="ref-GeaIzquierdoetal2015ThisEnd"/>
+    <w:p>
+      <w:pPr>
+        <w:pStyle w:val="Bibliografa"/>
+      </w:pPr>
+      <w:r>
+        <w:t xml:space="preserve">Gea-Izquierdo G, Montes F, Gavilán RG, Cañellas I, Rubio A. 2015. Is this the end? Dynamics of a relict stand from pervasively deforested ancient Iberian pine forests. European Journal of Forest Research 134:525–36.</w:t>
+      </w:r>
     </w:p>
     <w:bookmarkEnd w:id="86"/>
-    <w:bookmarkStart w:id="87" w:name="ref-GeaIzquierdo2013"/>
-    <w:p>
-      <w:pPr>
-        <w:pStyle w:val="Bibliografa"/>
-      </w:pPr>
-      <w:r>
-        <w:t xml:space="preserve">Gea-Izquierdo G, Fernández-de-Uña L, Cañellas I. 2013. Growth projections reveal local vulnerability of Mediterranean oaks with rising temperatures. Forest Ecology and Management 305:282–93.</w:t>
+    <w:bookmarkStart w:id="87" w:name="ref-GeaIzquierdoetal2017RiskyFuture"/>
+    <w:p>
+      <w:pPr>
+        <w:pStyle w:val="Bibliografa"/>
+      </w:pPr>
+      <w:r>
+        <w:t xml:space="preserve">Gea-Izquierdo G, Nicault A, Battipaglia G, Dorado-Liñán I, Gutiérrez E, Ribas M, Guiot J. 2017. Risky future for Mediterranean forests unless they undergo extreme carbon fertilization. Global Change Biology 23:2915–27.</w:t>
       </w:r>
     </w:p>
     <w:bookmarkEnd w:id="87"/>
-    <w:bookmarkStart w:id="88" w:name="ref-GeaIzquierdo2015EJFR"/>
-    <w:p>
-      <w:pPr>
-        <w:pStyle w:val="Bibliografa"/>
-      </w:pPr>
-      <w:r>
-        <w:t xml:space="preserve">Gea-Izquierdo G, Montes F, Gavilán RG, Cañellas I, Rubio A. 2015. Is this the end? Dynamics of a relict stand from pervasively deforested ancient Iberian pine forests. European Journal of Forest Research 134:525–36.</w:t>
+    <w:bookmarkStart w:id="88" w:name="ref-HampePetit2005ConservingBiodiversity"/>
+    <w:p>
+      <w:pPr>
+        <w:pStyle w:val="Bibliografa"/>
+      </w:pPr>
+      <w:r>
+        <w:t xml:space="preserve">Hampe A, Petit RJ. 2005. Conserving biodiversity under climate change: The rear edge matters. Ecology Letters 8:461–7.</w:t>
       </w:r>
     </w:p>
     <w:bookmarkEnd w:id="88"/>
-    <w:bookmarkStart w:id="89" w:name="ref-GeaIzquierdoetal2017RiskyFuture"/>
-    <w:p>
-      <w:pPr>
-        <w:pStyle w:val="Bibliografa"/>
-      </w:pPr>
-      <w:r>
-        <w:t xml:space="preserve">Gea-Izquierdo G, Nicault A, Battipaglia G, Dorado-Liñ</w:t>
-      </w:r>
-      <w:r>
-        <w:t xml:space="preserve">’an I, Guti</w:t>
-      </w:r>
-      <w:r>
-        <w:t xml:space="preserve">’errez E, Ribas M, Guiot J. 2017. Risky future for Mediterranean forests unless they undergo extreme carbon fertilization. Global Change Biology 23:2915–27.</w:t>
+    <w:bookmarkStart w:id="89" w:name="ref-Haylocketal2008EuropeanDaily"/>
+    <w:p>
+      <w:pPr>
+        <w:pStyle w:val="Bibliografa"/>
+      </w:pPr>
+      <w:r>
+        <w:t xml:space="preserve">Haylock MR, Hofstra N, Klein Tank AMG, Klok EJ, Jones PD, New M. 2008. A European daily high-resolution gridded data set of surface temperature and precipitation for 19502006. Journal of Geophysical Research 113:D20119.</w:t>
       </w:r>
     </w:p>
     <w:bookmarkEnd w:id="89"/>
-    <w:bookmarkStart w:id="90" w:name="ref-Hampe2005"/>
-    <w:p>
-      <w:pPr>
-        <w:pStyle w:val="Bibliografa"/>
-      </w:pPr>
-      <w:r>
-        <w:t xml:space="preserve">Hampe A, Petit RJ. 2005. Conserving biodiversity under climate change: The rear edge matters. Ecology Letters 8:461–7.</w:t>
+    <w:bookmarkStart w:id="90" w:name="ref-Herreroetal2013VaryingClimate"/>
+    <w:p>
+      <w:pPr>
+        <w:pStyle w:val="Bibliografa"/>
+      </w:pPr>
+      <w:r>
+        <w:t xml:space="preserve">Herrero A, Rigling A, Zamora R. 2013. Varying climate sensitivity at the dry distribution edge of Pinus sylvestris and P. Nigra. Forest Ecology and Management 308:50–61.</w:t>
       </w:r>
     </w:p>
     <w:bookmarkEnd w:id="90"/>
-    <w:bookmarkStart w:id="91" w:name="ref-Haylock2008"/>
-    <w:p>
-      <w:pPr>
-        <w:pStyle w:val="Bibliografa"/>
-      </w:pPr>
-      <w:r>
-        <w:t xml:space="preserve">Haylock MR, Hofstra N, Klein Tank AMG, Klok EJ, Jones PD, New M. 2008. A European daily high-resolution gridded data set of surface temperature and precipitation for 1950–2006. Journal of Geophysical Research 113:D20119.</w:t>
+    <w:bookmarkStart w:id="91" w:name="ref-HerreroZamora2014PlantResponses"/>
+    <w:p>
+      <w:pPr>
+        <w:pStyle w:val="Bibliografa"/>
+      </w:pPr>
+      <w:r>
+        <w:t xml:space="preserve">Herrero A, Zamora R. 2014. Plant responses to extreme climatic events: A field test of resilience capacity at the southern range edge. PLOS ONE 9:e87842.</w:t>
       </w:r>
     </w:p>
     <w:bookmarkEnd w:id="91"/>
-    <w:bookmarkStart w:id="93" w:name="ref-Herrero2013"/>
-    <w:p>
-      <w:pPr>
-        <w:pStyle w:val="Bibliografa"/>
-      </w:pPr>
-      <w:r>
-        <w:t xml:space="preserve">Herrero A, Rigling A, Zamora R. 2013. Varying climate sensitivity at the dry distribution edge of</w:t>
-      </w:r>
-      <w:r>
-        <w:t xml:space="preserve"> </w:t>
-      </w:r>
-      <w:r>
-        <w:rPr>
-          <w:i/>
-        </w:rPr>
-        <w:t xml:space="preserve">Pinus sylvestris</w:t>
-      </w:r>
-      <w:r>
-        <w:t xml:space="preserve"> </w:t>
-      </w:r>
-      <w:r>
-        <w:t xml:space="preserve">and</w:t>
-      </w:r>
-      <w:r>
-        <w:t xml:space="preserve"> </w:t>
-      </w:r>
-      <w:r>
-        <w:rPr>
-          <w:i/>
-        </w:rPr>
-        <w:t xml:space="preserve">P. Nigra</w:t>
-      </w:r>
-      <w:r>
-        <w:t xml:space="preserve">. Forest Ecology and Management 308:50–61.</w:t>
-      </w:r>
-      <w:r>
-        <w:t xml:space="preserve"> </w:t>
-      </w:r>
-      <w:hyperlink r:id="rId92">
-        <w:r>
-          <w:rPr>
-            <w:rStyle w:val="Hipervnculo"/>
-          </w:rPr>
-          <w:t xml:space="preserve">http://www.sciencedirect.com/science/article/pii/S0378112713004763</w:t>
-        </w:r>
-      </w:hyperlink>
+    <w:bookmarkStart w:id="92" w:name="ref-Hodgsonetal2015WhatYou"/>
+    <w:p>
+      <w:pPr>
+        <w:pStyle w:val="Bibliografa"/>
+      </w:pPr>
+      <w:r>
+        <w:t xml:space="preserve">Hodgson D, McDonald JL, Hosken DJ. 2015. What do you mean, ‘resilient’? Trends in Ecology &amp; Evolution 30:503–6.</w:t>
+      </w:r>
+    </w:p>
+    <w:bookmarkEnd w:id="92"/>
+    <w:bookmarkStart w:id="93" w:name="ref-Holling1973ResilienceStability"/>
+    <w:p>
+      <w:pPr>
+        <w:pStyle w:val="Bibliografa"/>
+      </w:pPr>
+      <w:r>
+        <w:t xml:space="preserve">Holling CS. 1973. Resilience and stability of ecological systems. Annual Review of Ecology and Systematics 4:1–23.</w:t>
+      </w:r>
     </w:p>
     <w:bookmarkEnd w:id="93"/>
-    <w:bookmarkStart w:id="94" w:name="ref-Herrero2014"/>
-    <w:p>
-      <w:pPr>
-        <w:pStyle w:val="Bibliografa"/>
-      </w:pPr>
-      <w:r>
-        <w:t xml:space="preserve">Herrero A, Zamora R. 2014. Plant responses to extreme climatic events: A field test of resilience capacity at the southern range edge. PLOS ONE 9:e87842.</w:t>
+    <w:bookmarkStart w:id="94" w:name="ref-Holmes1983ComputerassistedQuality"/>
+    <w:p>
+      <w:pPr>
+        <w:pStyle w:val="Bibliografa"/>
+      </w:pPr>
+      <w:r>
+        <w:t xml:space="preserve">Holmes RL. 1983. Computer-assisted quality control in tree-ring dating and measurement. Tree-Ring Bulletin 43:69–78.</w:t>
       </w:r>
     </w:p>
     <w:bookmarkEnd w:id="94"/>
-    <w:bookmarkStart w:id="95" w:name="ref-Hodgsonetal2015WhatYoua"/>
-    <w:p>
-      <w:pPr>
-        <w:pStyle w:val="Bibliografa"/>
-      </w:pPr>
-      <w:r>
-        <w:t xml:space="preserve">Hodgson D, McDonald JL, Hosken DJ. 2015. What do you mean, ‘resilient’? Trends in Ecology &amp; Evolution 30:503–6.</w:t>
+    <w:bookmarkStart w:id="95" w:name="ref-Huangetal2018DroughtTiming"/>
+    <w:p>
+      <w:pPr>
+        <w:pStyle w:val="Bibliografa"/>
+      </w:pPr>
+      <w:r>
+        <w:t xml:space="preserve">Huang M, Wang X, Keenan TF, Piao S. 2018. Drought timing influences the legacy of tree growth recovery. Global Change Biology 24:3546–59.</w:t>
       </w:r>
     </w:p>
     <w:bookmarkEnd w:id="95"/>
-    <w:bookmarkStart w:id="96" w:name="ref-Holling1973ResilienceStability"/>
-    <w:p>
-      <w:pPr>
-        <w:pStyle w:val="Bibliografa"/>
-      </w:pPr>
-      <w:r>
-        <w:t xml:space="preserve">Holling CS. 1973. Resilience and Stability of Ecological Systems. Annual Review of Ecology and Systematics 4:1–23.</w:t>
+    <w:bookmarkStart w:id="96" w:name="Xa748067138662dfba6d1eb0b2299b78155b2d32"/>
+    <w:p>
+      <w:pPr>
+        <w:pStyle w:val="Bibliografa"/>
+      </w:pPr>
+      <w:r>
+        <w:t xml:space="preserve">Ingrisch J, Bahn M. 2018. Towards a comparable quantification of resilience. Trends in Ecology &amp; Evolution 33:251–9.</w:t>
       </w:r>
     </w:p>
     <w:bookmarkEnd w:id="96"/>
-    <w:bookmarkStart w:id="97" w:name="ref-Holmes1983"/>
-    <w:p>
-      <w:pPr>
-        <w:pStyle w:val="Bibliografa"/>
-      </w:pPr>
-      <w:r>
-        <w:t xml:space="preserve">Holmes RL. 1983. Computer-assisted quality control in tree-ring dating and measurement. Tree-Ring Bulletin 43:69–78.</w:t>
+    <w:bookmarkStart w:id="97" w:name="ref-JimenezOlivenciaetal2015MedioSiglo"/>
+    <w:p>
+      <w:pPr>
+        <w:pStyle w:val="Bibliografa"/>
+      </w:pPr>
+      <w:r>
+        <w:t xml:space="preserve">Jiménez-Olivencia Y, Porcel L, Caballero A. 2015. Medio siglo en la evolución de los paisajes naturales y agrarios de Sierra Nevada (España). Boletín de la Asociación de Geógrafos Españoles 68:205–32.</w:t>
       </w:r>
     </w:p>
     <w:bookmarkEnd w:id="97"/>
-    <w:bookmarkStart w:id="98" w:name="ref-Huang2018"/>
-    <w:p>
-      <w:pPr>
-        <w:pStyle w:val="Bibliografa"/>
-      </w:pPr>
-      <w:r>
-        <w:t xml:space="preserve">Huang M, Wang X, Keenan TF, Piao S. 2018. Drought timing influences the legacy of tree growth recovery. Global Change Biology 24:3546–59.</w:t>
+    <w:bookmarkStart w:id="98" w:name="ref-Korner2013GrowthControls"/>
+    <w:p>
+      <w:pPr>
+        <w:pStyle w:val="Bibliografa"/>
+      </w:pPr>
+      <w:r>
+        <w:t xml:space="preserve">Körner C. 2013. Growth controls photosynthesis Mostly. Nova Acta Leopoldina 114:273–83.</w:t>
       </w:r>
     </w:p>
     <w:bookmarkEnd w:id="98"/>
-    <w:bookmarkStart w:id="99" w:name="Xa748067138662dfba6d1eb0b2299b78155b2d32"/>
-    <w:p>
-      <w:pPr>
-        <w:pStyle w:val="Bibliografa"/>
-      </w:pPr>
-      <w:r>
-        <w:t xml:space="preserve">Ingrisch J, Bahn M. 2018. Towards a Comparable Quantification of Resilience. Trends in Ecology &amp; Evolution 33:251–9.</w:t>
+    <w:bookmarkStart w:id="99" w:name="ref-Lloretetal2011ComponentsTree"/>
+    <w:p>
+      <w:pPr>
+        <w:pStyle w:val="Bibliografa"/>
+      </w:pPr>
+      <w:r>
+        <w:t xml:space="preserve">Lloret F, Keeling EG, Sala A. 2011. Components of tree resilience: Effects of successive low-growth episodes in old ponderosa pine forests. Oikos 120:1909–20.</w:t>
       </w:r>
     </w:p>
     <w:bookmarkEnd w:id="99"/>
-    <w:bookmarkStart w:id="100" w:name="ref-JimenezOlivencia2015"/>
-    <w:p>
-      <w:pPr>
-        <w:pStyle w:val="Bibliografa"/>
-      </w:pPr>
-      <w:r>
-        <w:t xml:space="preserve">Jiménez-Olivencia Y, Porcel L, Caballero A. 2015. Medio siglo en la evolución de los paisajes naturales y agrarios de Sierra Nevada (España). Boletín de la Asociación de Geógrafos Españoles 68:205–32.</w:t>
+    <w:bookmarkStart w:id="100" w:name="ref-Lloretetal2004CanopyRecovery"/>
+    <w:p>
+      <w:pPr>
+        <w:pStyle w:val="Bibliografa"/>
+      </w:pPr>
+      <w:r>
+        <w:t xml:space="preserve">Lloret F, Siscart D, Dalmases C. 2004. Canopy recovery after drought dieback in holm-oak Mediterranean forests of Catalonia (NE Spain). Global Change Biology 10:2092–9.</w:t>
       </w:r>
     </w:p>
     <w:bookmarkEnd w:id="100"/>
-    <w:bookmarkStart w:id="101" w:name="ref-Korner2013"/>
-    <w:p>
-      <w:pPr>
-        <w:pStyle w:val="Bibliografa"/>
-      </w:pPr>
-      <w:r>
-        <w:t xml:space="preserve">Körner C. 2013. Growth controls photosynthesis Mostly. Nova Acta Leopoldina 114:273–83.</w:t>
+    <w:bookmarkStart w:id="101" w:name="X9666f4c6c72ad9239cfe9b1e206fc802cae9fd8"/>
+    <w:p>
+      <w:pPr>
+        <w:pStyle w:val="Bibliografa"/>
+      </w:pPr>
+      <w:r>
+        <w:t xml:space="preserve">Lorite J, Salazar C, Peñast J, Valle F. 2008. Phytosociological review on the forests of {}Quercus pyrenaica Willd{}. Acta Botanica Gallica 155:219–33.</w:t>
       </w:r>
     </w:p>
     <w:bookmarkEnd w:id="101"/>
-    <w:bookmarkStart w:id="102" w:name="ref-Lloret2011"/>
-    <w:p>
-      <w:pPr>
-        <w:pStyle w:val="Bibliografa"/>
-      </w:pPr>
-      <w:r>
-        <w:t xml:space="preserve">Lloret F, Keeling EG, Sala A. 2011. Components of tree resilience: Effects of successive low-growth episodes in old ponderosa pine forests. Oikos 120:1909–20.</w:t>
+    <w:bookmarkStart w:id="102" w:name="ref-Mairetal2017WRS2Wilcox"/>
+    <w:p>
+      <w:pPr>
+        <w:pStyle w:val="Bibliografa"/>
+      </w:pPr>
+      <w:r>
+        <w:t xml:space="preserve">Mair P, Schoenbrodt F, Wilcox R. 2017. WRS2: Wilcox robust estimation and testing.</w:t>
       </w:r>
     </w:p>
     <w:bookmarkEnd w:id="102"/>
-    <w:bookmarkStart w:id="103" w:name="ref-Lloret2004"/>
-    <w:p>
-      <w:pPr>
-        <w:pStyle w:val="Bibliografa"/>
-      </w:pPr>
-      <w:r>
-        <w:t xml:space="preserve">Lloret F, Siscart D, Dalmases C. 2004. Canopy recovery after drought dieback in holm-oak mediterranean forests of catalonia (NE spain). Global Change Biology 10:2092–9.</w:t>
+    <w:bookmarkStart w:id="103" w:name="X51cbe65384e410ac24dd1e417dbc007fb348902"/>
+    <w:p>
+      <w:pPr>
+        <w:pStyle w:val="Bibliografa"/>
+      </w:pPr>
+      <w:r>
+        <w:t xml:space="preserve">Martínez-Sancho E, Gutiérrez Merino E. 2019. Evidence that the Montseny Mountains are still a good climatic refugium for the southernmost silver fir forest on the Iberian Peninsula. Dendrochronologia 56:125593.</w:t>
       </w:r>
     </w:p>
     <w:bookmarkEnd w:id="103"/>
-    <w:bookmarkStart w:id="104" w:name="ref-Loriteetal2008ABG"/>
-    <w:p>
-      <w:pPr>
-        <w:pStyle w:val="Bibliografa"/>
-      </w:pPr>
-      <w:r>
-        <w:t xml:space="preserve">Lorite J, Salazar C, Peñas J, Valle F. 2008. Phytosociological review on the forests of quercus pyrenaica willd. Acta Botanica Gallica 155:219–33.</w:t>
+    <w:bookmarkStart w:id="104" w:name="ref-MartinezVilalta2018RearWindow"/>
+    <w:p>
+      <w:pPr>
+        <w:pStyle w:val="Bibliografa"/>
+      </w:pPr>
+      <w:r>
+        <w:t xml:space="preserve">Martínez-Vilalta J. 2018. The rear window: Structural and functional plasticity in tree responses to climate change inferred from growth rings. Tree Physiology.</w:t>
       </w:r>
     </w:p>
     <w:bookmarkEnd w:id="104"/>
-    <w:bookmarkStart w:id="106" w:name="ref-Mair2017"/>
-    <w:p>
-      <w:pPr>
-        <w:pStyle w:val="Bibliografa"/>
-      </w:pPr>
-      <w:r>
-        <w:t xml:space="preserve">Mair P, Schoenbrodt F, Wilcox R. 2017. WRS2: Wilcox robust estimation and testing.</w:t>
-      </w:r>
-      <w:r>
-        <w:t xml:space="preserve"> </w:t>
-      </w:r>
-      <w:hyperlink r:id="rId105">
-        <w:r>
-          <w:rPr>
-            <w:rStyle w:val="Hipervnculo"/>
-          </w:rPr>
-          <w:t xml:space="preserve">https://cran.r-project.org/web/packages/WRS2/index.html</w:t>
-        </w:r>
-      </w:hyperlink>
+    <w:bookmarkStart w:id="105" w:name="ref-Mausolfetal2018LegacyEffects"/>
+    <w:p>
+      <w:pPr>
+        <w:pStyle w:val="Bibliografa"/>
+      </w:pPr>
+      <w:r>
+        <w:t xml:space="preserve">Mausolf K, Härdtle W, Jansen K, Delory BM, Hertel D, Leuschner C, Temperton VM,</w:t>
+      </w:r>
+      <w:r>
+        <w:t xml:space="preserve"> </w:t>
+      </w:r>
+      <w:r>
+        <w:t xml:space="preserve">von Oheimb G, Fichtner A. 2018. Legacy effects of land-use modulate tree growth responses to climate extremes. Oecologia 187:825–37.</w:t>
+      </w:r>
+    </w:p>
+    <w:bookmarkEnd w:id="105"/>
+    <w:bookmarkStart w:id="106" w:name="ref-Munteanuetal2015Legacies19th"/>
+    <w:p>
+      <w:pPr>
+        <w:pStyle w:val="Bibliografa"/>
+      </w:pPr>
+      <w:r>
+        <w:t xml:space="preserve">Munteanu C, Kuemmerle T, Keuler NS, Müller D, Balázs P, Dobosz M, Griffiths P, Halada L, Kaim D, Király G, Konkoly-Gyuró É, Kozak J, Lieskovsky J, Ostafin K, Ostapowicz K, Shandra O, Radeloff VC. 2015. Legacies of 19th century land use shape contemporary forest cover. Global Environmental Change 34:83–94.</w:t>
+      </w:r>
     </w:p>
     <w:bookmarkEnd w:id="106"/>
-    <w:bookmarkStart w:id="107" w:name="Xd04c1ab390fc18bbf0e5f1b581d37a780d10f0d"/>
-    <w:p>
-      <w:pPr>
-        <w:pStyle w:val="Bibliografa"/>
-      </w:pPr>
-      <w:r>
-        <w:t xml:space="preserve">Martínez-Sancho E, Guti</w:t>
-      </w:r>
-      <w:r>
-        <w:t xml:space="preserve">’errez E. 2019. Evidence that the Montseny Mountains are still a good climatic refugium for the southernmost silver fir forest on the Iberian Peninsula. Dendrochronologia 56:125593.</w:t>
+    <w:bookmarkStart w:id="107" w:name="ref-NavarroGonzalezetal2013WeightLanduse"/>
+    <w:p>
+      <w:pPr>
+        <w:pStyle w:val="Bibliografa"/>
+      </w:pPr>
+      <w:r>
+        <w:t xml:space="preserve">Navarro-González I, Pérez-Luque AJ, Bonet FJ, Zamora R. 2013. The weight of the past: Land-use legacies and recolonization of pine plantations by oak trees. Ecological Applications 23:1267–76.</w:t>
       </w:r>
     </w:p>
     <w:bookmarkEnd w:id="107"/>
-    <w:bookmarkStart w:id="108" w:name="ref-MartinezVilalta2018"/>
-    <w:p>
-      <w:pPr>
-        <w:pStyle w:val="Bibliografa"/>
-      </w:pPr>
-      <w:r>
-        <w:t xml:space="preserve">Martínez-Vilalta J. 2018. The rear window: Structural and functional plasticity in tree responses to climate change inferred from growth rings. Tree Physiology 38:155–8.</w:t>
+    <w:bookmarkStart w:id="108" w:name="Xc58510961ac379282b83662e58854006bae74e0"/>
+    <w:p>
+      <w:pPr>
+        <w:pStyle w:val="Bibliografa"/>
+      </w:pPr>
+      <w:r>
+        <w:t xml:space="preserve">Nowacki GJ, Abrams MD. 1997. Radial-growth averaging criteria for reconstructing disturbance histories from presettlement-origing oaks. Ecological Monographs 67:225–49.</w:t>
       </w:r>
     </w:p>
     <w:bookmarkEnd w:id="108"/>
-    <w:bookmarkStart w:id="109" w:name="ref-Mausolfetal2018LegacyEffects"/>
-    <w:p>
-      <w:pPr>
-        <w:pStyle w:val="Bibliografa"/>
-      </w:pPr>
-      <w:r>
-        <w:t xml:space="preserve">Mausolf K, Härdtle W, Jansen K, Delory BM, Hertel D, Leuschner C, Temperton VM, von Oheimb G, Fichtner A. 2018. Legacy effects of land-use modulate tree growth responses to climate extremes. Oecologia 187:825–37.</w:t>
+    <w:bookmarkStart w:id="109" w:name="ref-Olaldeetal2002WhiteOaks"/>
+    <w:p>
+      <w:pPr>
+        <w:pStyle w:val="Bibliografa"/>
+      </w:pPr>
+      <w:r>
+        <w:t xml:space="preserve">Olalde M, Herrán A, Espinel S, Goicoechea PG. 2002. White oaks phylogeography in the Iberian Peninsula. Forest Ecology and Management 156:89–102.</w:t>
       </w:r>
     </w:p>
     <w:bookmarkEnd w:id="109"/>
-    <w:bookmarkStart w:id="110" w:name="ref-Munteanuetal2015Legacies19th"/>
-    <w:p>
-      <w:pPr>
-        <w:pStyle w:val="Bibliografa"/>
-      </w:pPr>
-      <w:r>
-        <w:t xml:space="preserve">Munteanu C, Kuemmerle T, Keuler NS, Müller D, Bal</w:t>
-      </w:r>
-      <w:r>
-        <w:t xml:space="preserve">’azs P, Dobosz M, Griffiths P, Halada L, Kaim D, Kir</w:t>
-      </w:r>
-      <w:r>
-        <w:t xml:space="preserve">’aly G, Konkoly-Gyur</w:t>
-      </w:r>
-      <w:r>
-        <w:t xml:space="preserve">’o, Kozak J, Lieskovsky J, Ostafin K, Ostapowicz K, Shandra O, Radeloff VC. 2015. Legacies of 19th century land use shape contemporary forest cover. Global Environmental Change 34:83–94.</w:t>
+    <w:bookmarkStart w:id="110" w:name="ref-Oldfatheretal2020RangeEdges"/>
+    <w:p>
+      <w:pPr>
+        <w:pStyle w:val="Bibliografa"/>
+      </w:pPr>
+      <w:r>
+        <w:t xml:space="preserve">Oldfather MF, Kling MM, Sheth SN, Emery NC, Ackerly DD. 2020. Range edges in heterogeneous landscapes: Integrating geographic scale and climate complexity into range dynamics. Global Change Biology 26:1055–67.</w:t>
       </w:r>
     </w:p>
     <w:bookmarkEnd w:id="110"/>
-    <w:bookmarkStart w:id="111" w:name="ref-Navarro2013"/>
-    <w:p>
-      <w:pPr>
-        <w:pStyle w:val="Bibliografa"/>
-      </w:pPr>
-      <w:r>
-        <w:t xml:space="preserve">Navarro-González I, Pérez-Luque AJ, Bonet FJ, Zamora R. 2013. The weight of the past: Land-use legacies and recolonization of pine plantations by oak trees. Ecological Applications 23:1267–76.</w:t>
+    <w:bookmarkStart w:id="111" w:name="ref-Pascoaetal2017DroughtTrends"/>
+    <w:p>
+      <w:pPr>
+        <w:pStyle w:val="Bibliografa"/>
+      </w:pPr>
+      <w:r>
+        <w:t xml:space="preserve">Páscoa P, Gouveia C, Russo A, Trigo R. 2017. Drought trends in the Iberian Peninsula over the last 112 years. Advances in Meteorology:ID4653126.</w:t>
       </w:r>
     </w:p>
     <w:bookmarkEnd w:id="111"/>
-    <w:bookmarkStart w:id="112" w:name="ref-Nowacki1997"/>
-    <w:p>
-      <w:pPr>
-        <w:pStyle w:val="Bibliografa"/>
-      </w:pPr>
-      <w:r>
-        <w:t xml:space="preserve">Nowacki GJ, Abrams MD. 1997. Radial-growth averaging criteria for reconstructing disturbance histories from presettlement-origing oaks. Ecological Monographs 67:225–49.</w:t>
+    <w:bookmarkStart w:id="112" w:name="X050a0f5b35ebbb57c28f50bf4cc0e4ad1a5102c"/>
+    <w:p>
+      <w:pPr>
+        <w:pStyle w:val="Bibliografa"/>
+      </w:pPr>
+      <w:r>
+        <w:t xml:space="preserve">Peña-Gallardo M, Vicente-Serrano S, Camarero J, Gazol A, Sánchez-Salguero R, Domínguez-Castro F, El Kenawy A, Beguería-Portugés S, Gutiérrez E,</w:t>
+      </w:r>
+      <w:r>
+        <w:t xml:space="preserve"> </w:t>
+      </w:r>
+      <w:r>
+        <w:t xml:space="preserve">de Luis M, Sangüesa-Barreda G, Novak K, Rozas V, Tíscar P, Linares J, Martínez del Castillo E, Ribas Matamoros M, García-González I, Silla F, Camisón Á, Génova M, Olano J, Longares L, Hevia A, Galván J. 2018. Drought sensitiveness on forest growth in peninsular Spain and the Balearic Islands. Forests 9:524.</w:t>
       </w:r>
     </w:p>
     <w:bookmarkEnd w:id="112"/>
-    <w:bookmarkStart w:id="113" w:name="ref-Olaldeetal2002WhiteOaksa"/>
-    <w:p>
-      <w:pPr>
-        <w:pStyle w:val="Bibliografa"/>
-      </w:pPr>
-      <w:r>
-        <w:t xml:space="preserve">Olalde M, Herr</w:t>
-      </w:r>
-      <w:r>
-        <w:t xml:space="preserve">’an A, Espinel S, Goicoechea PG. 2002a. White oaks phylogeography in the Iberian Peninsula. Forest Ecology and Management 156:89–102.</w:t>
+    <w:bookmarkStart w:id="113" w:name="ref-Penuelasetal2001SevereDrought"/>
+    <w:p>
+      <w:pPr>
+        <w:pStyle w:val="Bibliografa"/>
+      </w:pPr>
+      <w:r>
+        <w:t xml:space="preserve">Peñuelas J, Lloret F, Montoya R. 2001. Severe drought effects on Mediterranean woody Flora in Spain. Forest Science 47:214–8.</w:t>
       </w:r>
     </w:p>
     <w:bookmarkEnd w:id="113"/>
-    <w:bookmarkStart w:id="114" w:name="ref-Olalde2002"/>
-    <w:p>
-      <w:pPr>
-        <w:pStyle w:val="Bibliografa"/>
-      </w:pPr>
-      <w:r>
-        <w:t xml:space="preserve">Olalde M, Herrán A, Espinel S, Goicoechea PG. 2002b. White oaks phylogeography in the Iberian Peninsula. Forest Ecology and Management 156:89–102.</w:t>
+    <w:bookmarkStart w:id="114" w:name="ref-PerezLuqueetal2015OntologicalSystem"/>
+    <w:p>
+      <w:pPr>
+        <w:pStyle w:val="Bibliografa"/>
+      </w:pPr>
+      <w:r>
+        <w:t xml:space="preserve">Pérez-Luque AJ, Pérez-Pérez R, Bonet-García FJ, Magaña PJ. 2015a. An ontological system based on MODIS images to assess ecosystem functioning of Natura 2000 habitats: A case study for Quercus pyrenaica forests. International Journal of Applied Earth Observation and Geoinformation 37:142–51.</w:t>
       </w:r>
     </w:p>
     <w:bookmarkEnd w:id="114"/>
-    <w:bookmarkStart w:id="115" w:name="ref-Oldfatheretal2020RangeEdges"/>
-    <w:p>
-      <w:pPr>
-        <w:pStyle w:val="Bibliografa"/>
-      </w:pPr>
-      <w:r>
-        <w:t xml:space="preserve">Oldfather MF, Kling MM, Sheth SN, Emery NC, Ackerly DD. 2020. Range edges in heterogeneous landscapes: Integrating geographic scale and climate complexity into range dynamics. Global Change Biology 26:1055–67.</w:t>
+    <w:bookmarkStart w:id="115" w:name="ref-PerezLuqueetal2015DatasetMIGRAME"/>
+    <w:p>
+      <w:pPr>
+        <w:pStyle w:val="Bibliografa"/>
+      </w:pPr>
+      <w:r>
+        <w:t xml:space="preserve">Pérez-Luque AJ, Zamora R, Bonet FJ, Pérez-Pérez R. 2015b. Dataset of MIGRAME project (global change, altitudinal range shift and colonization of degraded habitats in Mediterranean mountains). PhytoKeys 56:61–81.</w:t>
       </w:r>
     </w:p>
     <w:bookmarkEnd w:id="115"/>
-    <w:bookmarkStart w:id="116" w:name="ref-Pascoa2017"/>
-    <w:p>
-      <w:pPr>
-        <w:pStyle w:val="Bibliografa"/>
-      </w:pPr>
-      <w:r>
-        <w:t xml:space="preserve">Páscoa P, Gouveia C, Russo A, Trigo R. 2017. Drought trends in the Iberian Peninsula over the last 112 years. Advances in Meteorology:ID4653126.</w:t>
+    <w:bookmarkStart w:id="116" w:name="ref-Piovesanetal2008DroughtdrivenGrowth"/>
+    <w:p>
+      <w:pPr>
+        <w:pStyle w:val="Bibliografa"/>
+      </w:pPr>
+      <w:r>
+        <w:t xml:space="preserve">Piovesan G, Biondi F, Filippo AD, Alessandrini A, Maugeri M. 2008. Drought-driven growth reduction in old beech (Fagus sylvatica L.) Forests of the central Apennines, Italy. Global Change Biology 14:1265–81.</w:t>
       </w:r>
     </w:p>
     <w:bookmarkEnd w:id="116"/>
-    <w:bookmarkStart w:id="117" w:name="ref-PenaGallardo2018"/>
-    <w:p>
-      <w:pPr>
-        <w:pStyle w:val="Bibliografa"/>
-      </w:pPr>
-      <w:r>
-        <w:t xml:space="preserve">Peña-Gallardo M, Vicente-Serrano SM, Camarero JJ, Gazol A, Sánchez-Salguero R, Domínguez-Castro F, El Kenawy A, Beguería-Portugés S, Gutiérrez E, De Luis M, Sangüesa-Barreda G, Novak K, Rozas V, Tíscar PA, Linares JC, Martínez del Castillo E, Ribas Matamoros M, García-González I, Silla F, Camisón Á, Génova M, Olano JM, Longares LA, Hevia A, Galván JD. 2018. Drought sensitiveness on forest growth in peninsular spain and the balearic islands. Forests.</w:t>
+    <w:bookmarkStart w:id="117" w:name="ref-Pirononetal2017GeographicVariation"/>
+    <w:p>
+      <w:pPr>
+        <w:pStyle w:val="Bibliografa"/>
+      </w:pPr>
+      <w:r>
+        <w:t xml:space="preserve">Pironon S, Papuga G, Villellas J, Angert AL, García MB, Thompson JD. 2017. Geographic variation in genetic and demographic performance: New insights from an old biogeographical paradigm: The centre-periphery hypothesis. Biological Reviews 92:1877–909.</w:t>
       </w:r>
     </w:p>
     <w:bookmarkEnd w:id="117"/>
-    <w:bookmarkStart w:id="118" w:name="ref-Penuelas2001"/>
-    <w:p>
-      <w:pPr>
-        <w:pStyle w:val="Bibliografa"/>
-      </w:pPr>
-      <w:r>
-        <w:t xml:space="preserve">Peñuelas J, Lloret F, Montoya R. 2001. Severe drought effects on mediterranean woody flora in spain. Forest Science 47:214–8.</w:t>
+    <w:bookmarkStart w:id="118" w:name="ref-Rehmetal2015LosingYour"/>
+    <w:p>
+      <w:pPr>
+        <w:pStyle w:val="Bibliografa"/>
+      </w:pPr>
+      <w:r>
+        <w:t xml:space="preserve">Rehm EM, Olivas P, Stroud J, Feeley KJ. 2015. Losing your edge: Climate change and the conservation value of range-edge populations. Ecology and Evolution 5:4315–26.</w:t>
       </w:r>
     </w:p>
     <w:bookmarkEnd w:id="118"/>
-    <w:bookmarkStart w:id="119" w:name="ref-PerezLuque2015onto"/>
-    <w:p>
-      <w:pPr>
-        <w:pStyle w:val="Bibliografa"/>
-      </w:pPr>
-      <w:r>
-        <w:t xml:space="preserve">Pérez-Luque AJ, Pérez-Pérez R, Bonet-García FJ, Magaña PJ. 2015a. An ontological system based on modis images to assess ecosystem functioning of natura 2000 habitats: A case study for</w:t>
-      </w:r>
-      <w:r>
-        <w:t xml:space="preserve"> </w:t>
-      </w:r>
-      <w:r>
-        <w:rPr>
-          <w:i/>
-        </w:rPr>
-        <w:t xml:space="preserve">Quercus pyrenaica</w:t>
-      </w:r>
-      <w:r>
-        <w:t xml:space="preserve"> </w:t>
-      </w:r>
-      <w:r>
-        <w:t xml:space="preserve">forests. International Journal of Applied Earth Observation and Geoinformation 37:142–51.</w:t>
+    <w:bookmarkStart w:id="119" w:name="X78ef8d637218fab8d564762f89c9e0be1affb6b"/>
+    <w:p>
+      <w:pPr>
+        <w:pStyle w:val="Bibliografa"/>
+      </w:pPr>
+      <w:r>
+        <w:t xml:space="preserve">Reyes-Díez A, Alcaraz-Segura D, Cabello-Piñar J. 2015. Implicaciones del filtrado de calidad del índice de vegetación EVI para el seguimiento funcional de ecosistemas. Revista de Teledeteccion 2015:11–29.</w:t>
       </w:r>
     </w:p>
     <w:bookmarkEnd w:id="119"/>
-    <w:bookmarkStart w:id="120" w:name="ref-PerezLuque2015"/>
-    <w:p>
-      <w:pPr>
-        <w:pStyle w:val="Bibliografa"/>
-      </w:pPr>
-      <w:r>
-        <w:t xml:space="preserve">Pérez-Luque AJ, Zamora R, Bonet FJ, Pérez-Pérez R. 2015b. Dataset of migrame project (global change, altitudinal range shift and colonization of degraded habitats in Mediterranean mountains). PhytoKeys 56:61–81.</w:t>
+    <w:bookmarkStart w:id="120" w:name="Xd74f58b3f254b8072fa4a1dc3ab6f5c3f82da9b"/>
+    <w:p>
+      <w:pPr>
+        <w:pStyle w:val="Bibliografa"/>
+      </w:pPr>
+      <w:r>
+        <w:t xml:space="preserve">Rubino DL, McCarthy BC. 2004. Comparative analysis of dendroecological methods used to assess disturbance events. Dendrochronologia 21:97–115.</w:t>
       </w:r>
     </w:p>
     <w:bookmarkEnd w:id="120"/>
-    <w:bookmarkStart w:id="121" w:name="ref-Piovesan2008"/>
-    <w:p>
-      <w:pPr>
-        <w:pStyle w:val="Bibliografa"/>
-      </w:pPr>
-      <w:r>
-        <w:t xml:space="preserve">Piovesan G, Biondi F, Filippo AD, Alessandrini A, Maugeri M. 2008. Drought-driven growth reduction in old beech (Fagus sylvatica l.) forests of the central apennines, italy. Global Change Biology 14:1265–81.</w:t>
+    <w:bookmarkStart w:id="121" w:name="ref-SagarinGaines2002AbundantCentre"/>
+    <w:p>
+      <w:pPr>
+        <w:pStyle w:val="Bibliografa"/>
+      </w:pPr>
+      <w:r>
+        <w:t xml:space="preserve">Sagarin RD, Gaines SD. 2002. The ‘abundant centre’ distribution: To what extent is it a biogeographical rule? Ecology Letters 5:137–47.</w:t>
       </w:r>
     </w:p>
     <w:bookmarkEnd w:id="121"/>
-    <w:bookmarkStart w:id="123" w:name="ref-Pironon2016"/>
-    <w:p>
-      <w:pPr>
-        <w:pStyle w:val="Bibliografa"/>
-      </w:pPr>
-      <w:r>
-        <w:t xml:space="preserve">Pironon S, Papuga G, Villellas J, Angert AL, Garcı́a MB, Thompson JD. 2016. Geographic variation in genetic and demographic performance: New insights from an old biogeographical paradigm. Biological Reviews 92:1877–909.</w:t>
-      </w:r>
-      <w:r>
-        <w:t xml:space="preserve"> </w:t>
-      </w:r>
-      <w:hyperlink r:id="rId122">
-        <w:r>
-          <w:rPr>
-            <w:rStyle w:val="Hipervnculo"/>
-          </w:rPr>
-          <w:t xml:space="preserve">https://doi.org/10.1111/brv.12313</w:t>
-        </w:r>
-      </w:hyperlink>
+    <w:bookmarkStart w:id="122" w:name="ref-Salaetal2000GlobalBiodiversity"/>
+    <w:p>
+      <w:pPr>
+        <w:pStyle w:val="Bibliografa"/>
+      </w:pPr>
+      <w:r>
+        <w:t xml:space="preserve">Sala OE, Stuart Chapin F, Armesto JJ, Berlow E, Berlow E, Dirzo R, Huber-Sanwald E, Huenneke LF, Jackson RB, Kinzig A, Leemans R, Lodge DM, Mooney HA, Oesterheld M, Poff NL, Sykes MT, Walker BH, Walker M, Wall DH. 2000. Global biodiversity scenarios for the year 2100. Science 287:1770.</w:t>
+      </w:r>
+    </w:p>
+    <w:bookmarkEnd w:id="122"/>
+    <w:bookmarkStart w:id="123" w:name="ref-Salzeretal2009RecentUnprecedented"/>
+    <w:p>
+      <w:pPr>
+        <w:pStyle w:val="Bibliografa"/>
+      </w:pPr>
+      <w:r>
+        <w:t xml:space="preserve">Salzer MW, Hughes MK, Bunn AG, Kipfmueller KF. 2009. Recent unprecedented tree-ring growth in bristlecone pine at the highest elevations and possible causes. Proceedings of the National Academy of Sciences 106:20348–53.</w:t>
+      </w:r>
     </w:p>
     <w:bookmarkEnd w:id="123"/>
-    <w:bookmarkStart w:id="124" w:name="ref-Rehmetal2015LosingYour"/>
-    <w:p>
-      <w:pPr>
-        <w:pStyle w:val="Bibliografa"/>
-      </w:pPr>
-      <w:r>
-        <w:t xml:space="preserve">Rehm EM, Olivas P, Stroud J, Feeley KJ. 2015. Losing your edge: Climate change and the conservation value of range-edge populations. Ecology and Evolution 5:4315–26.</w:t>
+    <w:bookmarkStart w:id="124" w:name="Xd7f1673afb669a0dd8b6ce0492179b4381d1507"/>
+    <w:p>
+      <w:pPr>
+        <w:pStyle w:val="Bibliografa"/>
+      </w:pPr>
+      <w:r>
+        <w:t xml:space="preserve">Samanta A, Ganguly S, Vermote E, Nemani RR, Myneni RB. 2012. Interpretation of variations in MODIS-measured greenness levels of Amazon forests during 2000 to 2009. Environmental Research Letters 7:024018.</w:t>
       </w:r>
     </w:p>
     <w:bookmarkEnd w:id="124"/>
-    <w:bookmarkStart w:id="125" w:name="ref-Reyes2015"/>
-    <w:p>
-      <w:pPr>
-        <w:pStyle w:val="Bibliografa"/>
-      </w:pPr>
-      <w:r>
-        <w:t xml:space="preserve">Reyes-Díez A, Alcaraz-Segura D, Cabello-Piñar J. 2015. Implicaciones del filtrado de calidad del índice de vegetación evi para el seguimiento funcional de ecosistemas. Revista de Teledeteccion 2015:11–29.</w:t>
+    <w:bookmarkStart w:id="125" w:name="ref-SanchezdeDiosetal2020FagusSylvatica"/>
+    <w:p>
+      <w:pPr>
+        <w:pStyle w:val="Bibliografa"/>
+      </w:pPr>
+      <w:r>
+        <w:t xml:space="preserve">Sánchez de Dios R, Gómez C, Aulló I, Cañellas I, Gea-Izquierdo G, Montes F, Sainz-Ollero H, Velázquez JC, Hernández L. 2020. Fagus sylvatica L. Peripheral populations in the mediterranean iberian peninsula: Climatic or anthropic relicts? Ecosystems.</w:t>
       </w:r>
     </w:p>
     <w:bookmarkEnd w:id="125"/>
-    <w:bookmarkStart w:id="126" w:name="ref-delRio2007"/>
-    <w:p>
-      <w:pPr>
-        <w:pStyle w:val="Bibliografa"/>
-      </w:pPr>
-      <w:r>
-        <w:t xml:space="preserve">Río S del, Herrero L, Penas Á. 2007. Bioclimatic analysis of the</w:t>
-      </w:r>
-      <w:r>
-        <w:t xml:space="preserve"> </w:t>
-      </w:r>
-      <w:r>
-        <w:rPr>
-          <w:i/>
-        </w:rPr>
-        <w:t xml:space="preserve">Quercus pyrenaica</w:t>
-      </w:r>
-      <w:r>
-        <w:t xml:space="preserve"> </w:t>
-      </w:r>
-      <w:r>
-        <w:t xml:space="preserve">forests in Spain. Phytocoenologia 37:541–60.</w:t>
+    <w:bookmarkStart w:id="126" w:name="ref-SanchezSalgueroetal2012DroughtMain"/>
+    <w:p>
+      <w:pPr>
+        <w:pStyle w:val="Bibliografa"/>
+      </w:pPr>
+      <w:r>
+        <w:t xml:space="preserve">Sánchez-Salguero R, Navarro-Cerrillo RM, Swetnam TW, Zavala MA. 2012. Is drought the main decline factor at the rear edge of Europe? The case of southern Iberian pine plantations. Forest Ecology and Management 271:158–69.</w:t>
       </w:r>
     </w:p>
     <w:bookmarkEnd w:id="126"/>
-    <w:bookmarkStart w:id="127" w:name="ref-Rubino2004"/>
-    <w:p>
-      <w:pPr>
-        <w:pStyle w:val="Bibliografa"/>
-      </w:pPr>
-      <w:r>
-        <w:t xml:space="preserve">Rubino DL, McCarthy BC. 2004. Comparative analysis of dendroecological methods used to assess disturbance events. Dendrochronologia 21:97–115.</w:t>
+    <w:bookmarkStart w:id="127" w:name="ref-Schwarzetal2020QuantifyingGrowth"/>
+    <w:p>
+      <w:pPr>
+        <w:pStyle w:val="Bibliografa"/>
+      </w:pPr>
+      <w:r>
+        <w:t xml:space="preserve">Schwarz J, Skiadaresis G, Kohler M, Kunz J, Schnabel F, Vitali V, Bauhus J. 2020. Quantifying growth responses of trees to droughta critique of commonly used resilience indices and recommendations for future studies. Current Forestry Reports.</w:t>
       </w:r>
     </w:p>
     <w:bookmarkEnd w:id="127"/>
-    <w:bookmarkStart w:id="129" w:name="ref-Sagarin2002"/>
-    <w:p>
-      <w:pPr>
-        <w:pStyle w:val="Bibliografa"/>
-      </w:pPr>
-      <w:r>
-        <w:t xml:space="preserve">Sagarin RD, Gaines SD. 2002. The abundant centre distribution: To what extent is it a biogeographical rule? Ecology Letters 5:137–47.</w:t>
-      </w:r>
-      <w:r>
-        <w:t xml:space="preserve"> </w:t>
-      </w:r>
-      <w:hyperlink r:id="rId128">
-        <w:r>
-          <w:rPr>
-            <w:rStyle w:val="Hipervnculo"/>
-          </w:rPr>
-          <w:t xml:space="preserve">https://doi.org/10.1046/j.1461-0248.2002.00297.x</w:t>
-        </w:r>
-      </w:hyperlink>
+    <w:bookmarkStart w:id="128" w:name="ref-SerraDiazetal2015DisturbanceClimate"/>
+    <w:p>
+      <w:pPr>
+        <w:pStyle w:val="Bibliografa"/>
+      </w:pPr>
+      <w:r>
+        <w:t xml:space="preserve">Serra-Diaz JM, Scheller RM, Syphard AD, Franklin J. 2015. Disturbance and climate microrefugia mediate tree range shifts during climate change. Landscape Ecology 30:1039–53.</w:t>
+      </w:r>
+    </w:p>
+    <w:bookmarkEnd w:id="128"/>
+    <w:bookmarkStart w:id="129" w:name="ref-Sextonetal2009EvolutionEcology"/>
+    <w:p>
+      <w:pPr>
+        <w:pStyle w:val="Bibliografa"/>
+      </w:pPr>
+      <w:r>
+        <w:t xml:space="preserve">Sexton JP, McIntyre PJ, Angert AL, Rice KJ. 2009. Evolution and ecology of species range limits. Annual Review of Ecology, Evolution, and Systematics 40:415–36.</w:t>
+      </w:r>
     </w:p>
     <w:bookmarkEnd w:id="129"/>
-    <w:bookmarkStart w:id="130" w:name="ref-Sala2000GlobalBiodiversity"/>
-    <w:p>
-      <w:pPr>
-        <w:pStyle w:val="Bibliografa"/>
-      </w:pPr>
-      <w:r>
-        <w:t xml:space="preserve">Sala OE. 2000. Global Biodiversity Scenarios for the Year 2100&amp;nbsp; Science 287:1770–4.</w:t>
+    <w:bookmarkStart w:id="130" w:name="ref-Spinonietal2015EuropeanDrought"/>
+    <w:p>
+      <w:pPr>
+        <w:pStyle w:val="Bibliografa"/>
+      </w:pPr>
+      <w:r>
+        <w:t xml:space="preserve">Spinoni J, Naumann G, Vogt J, Barbosa P. 2015. European drought climatologies and trends based on a multi-indicator approach. Global and Planetary Change 127:50–7.</w:t>
       </w:r>
     </w:p>
     <w:bookmarkEnd w:id="130"/>
-    <w:bookmarkStart w:id="131" w:name="ref-Salzer2009"/>
-    <w:p>
-      <w:pPr>
-        <w:pStyle w:val="Bibliografa"/>
-      </w:pPr>
-      <w:r>
-        <w:t xml:space="preserve">Salzer MW, Hughes MK, Bunn AG, Kipfmueller KF. 2009. Recent unprecedented tree-ring growth in bristlecone pine at the highest elevations and possible causes. Proceedings of the National Academy of Sciences 106:20348–53.</w:t>
+    <w:bookmarkStart w:id="131" w:name="ref-Spinonietal2018WillDrought"/>
+    <w:p>
+      <w:pPr>
+        <w:pStyle w:val="Bibliografa"/>
+      </w:pPr>
+      <w:r>
+        <w:t xml:space="preserve">Spinoni J, Vogt JV, Naumann G, Barbosa P, Dosio A. 2018. Will drought events become more frequent and severe in Europe? International Journal of Climatology 38:1718–36.</w:t>
       </w:r>
     </w:p>
     <w:bookmarkEnd w:id="131"/>
-    <w:bookmarkStart w:id="132" w:name="ref-Samanta2012"/>
-    <w:p>
-      <w:pPr>
-        <w:pStyle w:val="Bibliografa"/>
-      </w:pPr>
-      <w:r>
-        <w:t xml:space="preserve">Samanta A, Ganguly S, Vermote E, Nemani RR, Myneni RB. 2012. Interpretation of variations in MODIS-measured greenness levels of amazon forests during 2000 to 2009. Environmental Research Letters 7:024018.</w:t>
+    <w:bookmarkStart w:id="132" w:name="ref-Staggeetal2017ObservedDrought"/>
+    <w:p>
+      <w:pPr>
+        <w:pStyle w:val="Bibliografa"/>
+      </w:pPr>
+      <w:r>
+        <w:t xml:space="preserve">Stagge JH, Kingston DG, Tallaksen LM, Hannah DM. 2017. Observed drought indices show increasing divergence across Europe. Scientific Reports 7:14045.</w:t>
       </w:r>
     </w:p>
     <w:bookmarkEnd w:id="132"/>
-    <w:bookmarkStart w:id="133" w:name="ref-SanchezdeDiosetal2020FagusSylvatica"/>
-    <w:p>
-      <w:pPr>
-        <w:pStyle w:val="Bibliografa"/>
-      </w:pPr>
-      <w:r>
-        <w:t xml:space="preserve">Sánchez de Dios R, Gómez C, Aulló I, Cañellas I, Gea-Izquierdo G, Montes F, Sainz-Ollero H, Velázquez JC, Hernández L. 2020. Fagus sylvatica L. Peripheral populations in the Mediterranean Iberian Peninsula: Climatic or anthropic relicts? Ecosystems.</w:t>
+    <w:bookmarkStart w:id="133" w:name="ref-Tessieretal1994DeciduousQuercus"/>
+    <w:p>
+      <w:pPr>
+        <w:pStyle w:val="Bibliografa"/>
+      </w:pPr>
+      <w:r>
+        <w:t xml:space="preserve">Tessier L, Nola P, Serre-Bachet F. 1994. Deciduous Quercus in the Mediterranean region: Tree-ring/climate relationships. New Phytologist 126:355–67.</w:t>
       </w:r>
     </w:p>
     <w:bookmarkEnd w:id="133"/>
-    <w:bookmarkStart w:id="134" w:name="ref-SanchezSalguero2012"/>
-    <w:p>
-      <w:pPr>
-        <w:pStyle w:val="Bibliografa"/>
-      </w:pPr>
-      <w:r>
-        <w:t xml:space="preserve">Sánchez-Salguero R, Navarro-Cerrillo RM, Swetnam TW, Zavala MA. 2012. Is drought the main decline factor at the rear edge of Europe? The case of southern Iberian pine plantations. Forest Ecology and Management 271:158–69.</w:t>
+    <w:bookmarkStart w:id="134" w:name="ref-Trigoetal2013RecordWinter"/>
+    <w:p>
+      <w:pPr>
+        <w:pStyle w:val="Bibliografa"/>
+      </w:pPr>
+      <w:r>
+        <w:t xml:space="preserve">Trigo RM, Añel JA, Barriopedro D, García-Herrera R, Gimeno L, Castillo R, Allen MR, Massey A. 2013. The record winter drought of 2011-12 in the Iberian Peninsula. In: Peterson TC, Hoerling MP, Stott PA, Herring S, editors. Explaining Extreme Events of 2012 from a Climate Perspective. Vol. 94. pp S41–5.</w:t>
       </w:r>
     </w:p>
     <w:bookmarkEnd w:id="134"/>
-    <w:bookmarkStart w:id="135" w:name="ref-Schwarzetal2020QuantifyingGrowth"/>
-    <w:p>
-      <w:pPr>
-        <w:pStyle w:val="Bibliografa"/>
-      </w:pPr>
-      <w:r>
-        <w:t xml:space="preserve">Schwarz J, Skiadaresis G, Kohler M, Kunz J, Schnabel F, Vitali V, Bauhus J. 2020. Quantifying Growth Responses of Trees to Droughta Critique of Commonly Used Resilience Indices and Recommendations for Future Studies. Current Forestry Reports.</w:t>
+    <w:bookmarkStart w:id="135" w:name="X8e29916d9bd56150ace31709cd6235209118306"/>
+    <w:p>
+      <w:pPr>
+        <w:pStyle w:val="Bibliografa"/>
+      </w:pPr>
+      <w:r>
+        <w:t xml:space="preserve">Valbuena-Carabaña M, Gil L. 2013. Genetic resilience in a historically profited root sprouting oak (Quercus pyrenaica Willd.) At its southern boundary. Tree Genetics &amp; Genomes 9:1129–42.</w:t>
       </w:r>
     </w:p>
     <w:bookmarkEnd w:id="135"/>
-    <w:bookmarkStart w:id="136" w:name="ref-SerraDiazetal2015DisturbanceClimate"/>
-    <w:p>
-      <w:pPr>
-        <w:pStyle w:val="Bibliografa"/>
-      </w:pPr>
-      <w:r>
-        <w:t xml:space="preserve">Serra-Diaz JM, Scheller RM, Syphard AD, Franklin J. 2015. Disturbance and climate microrefugia mediate tree range shifts during climate change. Landscape Ecology 30:1039–53.</w:t>
+    <w:bookmarkStart w:id="136" w:name="Xa776a22ab151bc0c4e98fc503177da15d79c47e"/>
+    <w:p>
+      <w:pPr>
+        <w:pStyle w:val="Bibliografa"/>
+      </w:pPr>
+      <w:r>
+        <w:t xml:space="preserve">Valbuena-Carabaña M, Gil L. 2017. Centenary coppicing maintains high levels of genetic diversity in a root resprouting oak (Quercus pyrenaica Willd.). Tree Genetics &amp; Genomes 13:28.</w:t>
       </w:r>
     </w:p>
     <w:bookmarkEnd w:id="136"/>
-    <w:bookmarkStart w:id="137" w:name="ref-Sexton2009"/>
-    <w:p>
-      <w:pPr>
-        <w:pStyle w:val="Bibliografa"/>
-      </w:pPr>
-      <w:r>
-        <w:t xml:space="preserve">Sexton JP, McIntyre PJ, Angert AL, Rice KJ. 2009. Evolution and ecology of species range limits. Annual Review of Ecology, Evolution, and Systematics 40:415–36.</w:t>
+    <w:bookmarkStart w:id="137" w:name="X45ba01daadbf7a5837bacda16b8b45f43f76012"/>
+    <w:p>
+      <w:pPr>
+        <w:pStyle w:val="Bibliografa"/>
+      </w:pPr>
+      <w:r>
+        <w:t xml:space="preserve">Vicente-Serrano SM, Beguería S, López-Moreno JI. 2010. A multiscalar drought index sensitive to global warming: The Standardized Precipitation Evapotranspiration Index. Journal of Climate 23:1696–718.</w:t>
       </w:r>
     </w:p>
     <w:bookmarkEnd w:id="137"/>
-    <w:bookmarkStart w:id="138" w:name="ref-Spinoni2015"/>
-    <w:p>
-      <w:pPr>
-        <w:pStyle w:val="Bibliografa"/>
-      </w:pPr>
-      <w:r>
-        <w:t xml:space="preserve">Spinoni J, Naumann G, Vogt J, Barbosa P. 2015. European drought climatologies and trends based on a multi-indicator approach. Global and Planetary Change 127:50–7.</w:t>
+    <w:bookmarkStart w:id="138" w:name="X3fbe0527f6155ce93dc17dcaff9efb054a73775"/>
+    <w:p>
+      <w:pPr>
+        <w:pStyle w:val="Bibliografa"/>
+      </w:pPr>
+      <w:r>
+        <w:t xml:space="preserve">Vicente-Serrano SM, Gouveia C, Camarero JJ, Beguería S, Trigo R, López-Moreno JI, Azorín-Molina C, Pasho E, Lorenzo-Lacruz J, Revuelto J, Morán-Tejeda E, Sanchez-Lorenzo A. 2013. Response of vegetation to drought time-scales across global land biomes. Proceedings of the National Academy of Sciences 110:52–7.</w:t>
       </w:r>
     </w:p>
     <w:bookmarkEnd w:id="138"/>
-    <w:bookmarkStart w:id="139" w:name="ref-Spinoni2017a"/>
-    <w:p>
-      <w:pPr>
-        <w:pStyle w:val="Bibliografa"/>
-      </w:pPr>
-      <w:r>
-        <w:t xml:space="preserve">Spinoni J, Vogt JV, Naumann G, Barbosa P, Dosio A. 2017. Will drought events become more frequent and severe in Europe? International Journal of Climatology.</w:t>
+    <w:bookmarkStart w:id="139" w:name="X7a43fe291e0c4ea663e0f52579edd8904c0555b"/>
+    <w:p>
+      <w:pPr>
+        <w:pStyle w:val="Bibliografa"/>
+      </w:pPr>
+      <w:r>
+        <w:t xml:space="preserve">Vicente-Serrano SM, López-Moreno JI, Beguería S, Lorenzo-Lacruz J, Sanchez-Lorenzo A, García-Ruiz JM, Azorín-Molina C, Morán-Tejeda E, Revuelto J, Trigo R, Coelho F, Espejo F. 2014. Evidence of increasing drought severity caused by temperature rise in southern Europe. Environmental Research Letters 9:044001.</w:t>
       </w:r>
     </w:p>
     <w:bookmarkEnd w:id="139"/>
-    <w:bookmarkStart w:id="140" w:name="ref-Stagge2017"/>
-    <w:p>
-      <w:pPr>
-        <w:pStyle w:val="Bibliografa"/>
-      </w:pPr>
-      <w:r>
-        <w:t xml:space="preserve">Stagge JH, Kingston DG, Tallaksen LM, Hannah DM. 2017. Observed drought indices show increasing divergence across Europe. Scientific Reports 7:14045.</w:t>
+    <w:bookmarkStart w:id="140" w:name="ref-VilaCabreraetal2017NewForests"/>
+    <w:p>
+      <w:pPr>
+        <w:pStyle w:val="Bibliografa"/>
+      </w:pPr>
+      <w:r>
+        <w:t xml:space="preserve">Vilà-Cabrera A, Espelta JM, Vayreda J, Pino J. 2017. ‘New forests’ from the twentieth century are a relevant contribution for C storage in the Iberian Peninsula. Ecosystems 20:130–43.</w:t>
       </w:r>
     </w:p>
     <w:bookmarkEnd w:id="140"/>
-    <w:bookmarkStart w:id="141" w:name="ref-Tessieretal1994DeciduousQuercus"/>
-    <w:p>
-      <w:pPr>
-        <w:pStyle w:val="Bibliografa"/>
-      </w:pPr>
-      <w:r>
-        <w:t xml:space="preserve">Tessier L, Nola P, Serre-Bachet F. 1994. Deciduous quercus in the mediterranean region: Tree-ring/climate relationships. The New Phytologist 126:355–67.</w:t>
+    <w:bookmarkStart w:id="141" w:name="ref-VilaCabreraJump2019GreaterGrowth"/>
+    <w:p>
+      <w:pPr>
+        <w:pStyle w:val="Bibliografa"/>
+      </w:pPr>
+      <w:r>
+        <w:t xml:space="preserve">Vilà-Cabrera A, Jump AS. 2019. Greater growth stability of trees in marginal habitats suggests a patchy pattern of population loss and retention in response to increased drought at the rear edge: Tree growth responses at the rear edge. Coulson T, editor. Ecology Letters 22:1439–48.</w:t>
       </w:r>
     </w:p>
     <w:bookmarkEnd w:id="141"/>
-    <w:bookmarkStart w:id="142" w:name="ref-Trigo2013"/>
-    <w:p>
-      <w:pPr>
-        <w:pStyle w:val="Bibliografa"/>
-      </w:pPr>
-      <w:r>
-        <w:t xml:space="preserve">Trigo RM, Añel JA, Barriopedro D, García-Herrera R, Gimeno L, Castillo R, Allen MR, Massey A. 2013. The record Winter drought of 2011-12 in the Iberian Peninsula. In: Peterson MPH T. C., Herring S, editors. Explaining extreme events of 2012 from a climate perspective. Vol. 94. pp S41–5.</w:t>
+    <w:bookmarkStart w:id="142" w:name="X1391f5e67d311975156db4ebf72d6e970201c83"/>
+    <w:p>
+      <w:pPr>
+        <w:pStyle w:val="Bibliografa"/>
+      </w:pPr>
+      <w:r>
+        <w:t xml:space="preserve">Vilà-Cabrera A, Martínez-Vilalta J, Vayreda J, Retana J. 2011. Structural and climatic determinants of demographic rates of Scots pine forests across the Iberian Peninsula. Ecological Applications 21:1162–72.</w:t>
       </w:r>
     </w:p>
     <w:bookmarkEnd w:id="142"/>
-    <w:bookmarkStart w:id="143" w:name="ref-Valbuena2013"/>
-    <w:p>
-      <w:pPr>
-        <w:pStyle w:val="Bibliografa"/>
-      </w:pPr>
-      <w:r>
-        <w:t xml:space="preserve">Valbuena-Carabaña M, Gil L. 2013. Genetic resilience in a historically profited root sprouting oak (</w:t>
-      </w:r>
-      <w:r>
-        <w:rPr>
-          <w:i/>
-        </w:rPr>
-        <w:t xml:space="preserve">Quercus pyrenaica</w:t>
-      </w:r>
-      <w:r>
-        <w:t xml:space="preserve"> </w:t>
-      </w:r>
-      <w:r>
-        <w:t xml:space="preserve">Willd.) at its southern boundary. Tree Genetics &amp; Genomes 9:1129–42.</w:t>
+    <w:bookmarkStart w:id="143" w:name="Xc17ff68a5c3edc5c51df513cf215d6c361fd29b"/>
+    <w:p>
+      <w:pPr>
+        <w:pStyle w:val="Bibliografa"/>
+      </w:pPr>
+      <w:r>
+        <w:t xml:space="preserve">Vilà-Cabrera A, Premoli AC, Jump AS. 2019. Refining predictions of population decline at species’ rear edges. Global Change Biology 25:1549–60.</w:t>
       </w:r>
     </w:p>
     <w:bookmarkEnd w:id="143"/>
-    <w:bookmarkStart w:id="144" w:name="ref-Valbuena2017"/>
-    <w:p>
-      <w:pPr>
-        <w:pStyle w:val="Bibliografa"/>
-      </w:pPr>
-      <w:r>
-        <w:t xml:space="preserve">Valbuena-Carabaña M, Gil L. 2017. Centenary coppicing maintains high levels of genetic diversity in a root resprouting oak (</w:t>
-      </w:r>
-      <w:r>
-        <w:rPr>
-          <w:i/>
-        </w:rPr>
-        <w:t xml:space="preserve">Quercus pyrenaica</w:t>
-      </w:r>
-      <w:r>
-        <w:t xml:space="preserve"> </w:t>
-      </w:r>
-      <w:r>
-        <w:t xml:space="preserve">Willd.). Tree Genetics &amp; Genomes 13:28.</w:t>
+    <w:bookmarkStart w:id="144" w:name="ref-Wilcox2012IntroductionRobust"/>
+    <w:p>
+      <w:pPr>
+        <w:pStyle w:val="Bibliografa"/>
+      </w:pPr>
+      <w:r>
+        <w:t xml:space="preserve">Wilcox R. 2012. Introduction to Robust Estimation and Hypothesis Testing. Third Edition. Academic Press</w:t>
       </w:r>
     </w:p>
     <w:bookmarkEnd w:id="144"/>
-    <w:bookmarkStart w:id="145" w:name="ref-VicenteSerrano2010"/>
-    <w:p>
-      <w:pPr>
-        <w:pStyle w:val="Bibliografa"/>
-      </w:pPr>
-      <w:r>
-        <w:t xml:space="preserve">Vicente-Serrano SM, Beguería S, López-Moreno JI. 2010. A multiscalar drought index sensitive to global warming: The standardized precipitation evapotranspiration index. Journal of Climate 23:1696–718.</w:t>
+    <w:bookmarkStart w:id="145" w:name="ref-ZangBiondi2015TreeclimPackage"/>
+    <w:p>
+      <w:pPr>
+        <w:pStyle w:val="Bibliografa"/>
+      </w:pPr>
+      <w:r>
+        <w:t xml:space="preserve">Zang C, Biondi F. 2015. Treeclim: An R package for the numerical calibration of proxy-climate relationships. Ecography 38:431–6.</w:t>
       </w:r>
     </w:p>
     <w:bookmarkEnd w:id="145"/>
-    <w:bookmarkStart w:id="146" w:name="ref-VicenteSerrano2013"/>
-    <w:p>
-      <w:pPr>
-        <w:pStyle w:val="Bibliografa"/>
-      </w:pPr>
-      <w:r>
-        <w:t xml:space="preserve">Vicente-Serrano SM, Gouveia C, Camarero JJ, Beguería S, Trigo R, López-Moreno JI, Azorín-Molina C, Pasho E, Lorenzo-Lacruz J, Revuelto J, Morán-Tejeda E, Sanchez-Lorenzo A. 2013. Response of vegetation to drought time-scales across global land biomes. Proc Natl Acad Sci U S A 110:52–7.</w:t>
+    <w:bookmarkStart w:id="146" w:name="ref-Zhangetal2013MonitoringEstimating"/>
+    <w:p>
+      <w:pPr>
+        <w:pStyle w:val="Bibliografa"/>
+      </w:pPr>
+      <w:r>
+        <w:t xml:space="preserve">Zhang Y, Peng C, Li W, Fang X, Zhang T, Zhu Q, Chen H, Zhao P. 2013. Monitoring and estimating drought-induced impacts on forest structure, growth, function, and ecosystem services using remote-sensing data: Recent progress and future challenges. Environmental Reviews 21:103–15.</w:t>
       </w:r>
     </w:p>
     <w:bookmarkEnd w:id="146"/>
-    <w:bookmarkStart w:id="147" w:name="ref-VicenteSerrano2014"/>
-    <w:p>
-      <w:pPr>
-        <w:pStyle w:val="Bibliografa"/>
-      </w:pPr>
-      <w:r>
-        <w:t xml:space="preserve">Vicente-Serrano SM, López-Moreno JI, Beguería S, Lorenzo-Lacruz J, Sanchez-Lorenzo A, García-Ruiz JM, Azorín-Molina C, Morán-Tejeda E, Revuelto J, Trigo R, Coelho F, Espejo F. 2014. Evidence of increasing drought severity caused by temperature rise in southern Europe. Environmental Research Letters 9:044001.</w:t>
-      </w:r>
-    </w:p>
     <w:bookmarkEnd w:id="147"/>
-    <w:bookmarkStart w:id="148" w:name="ref-VilaCabreraetal2017NewForests"/>
-    <w:p>
-      <w:pPr>
-        <w:pStyle w:val="Bibliografa"/>
-      </w:pPr>
-      <w:r>
-        <w:t xml:space="preserve">Vil</w:t>
-      </w:r>
-      <w:r>
-        <w:t xml:space="preserve">‘a-Cabrera A, Espelta JM, Vayreda J, Pino J. 2017. ‘New Forests’ from the Twentieth Century are a Relevant Contribution for C Storage in the Iberian Peninsula. Ecosystems 20:130–43.</w:t>
-      </w:r>
-    </w:p>
-    <w:bookmarkEnd w:id="148"/>
-    <w:bookmarkStart w:id="149" w:name="ref-VilaCabreraJump2019GreaterGrowth"/>
-    <w:p>
-      <w:pPr>
-        <w:pStyle w:val="Bibliografa"/>
-      </w:pPr>
-      <w:r>
-        <w:t xml:space="preserve">Vilà-Cabrera A, Jump AS. 2019. Greater growth stability of trees in marginal habitats suggests a patchy pattern of population loss and retention in response to increased drought at the rear edge: Tree growth responses at the rear edge. Ecology Letters 22:1439–48.</w:t>
-      </w:r>
-    </w:p>
-    <w:bookmarkEnd w:id="149"/>
-    <w:bookmarkStart w:id="150" w:name="ref-VilaCabrera2011"/>
-    <w:p>
-      <w:pPr>
-        <w:pStyle w:val="Bibliografa"/>
-      </w:pPr>
-      <w:r>
-        <w:t xml:space="preserve">Vilà-Cabrera A, Martínez-Vilalta J, Vayreda J, Retana J. 2011. Structural and climatic determinants of demographic rates of scots pine forests across the iberian peninsula. Ecological Applications 21:1162–72.</w:t>
-      </w:r>
-    </w:p>
-    <w:bookmarkEnd w:id="150"/>
-    <w:bookmarkStart w:id="151" w:name="ref-VilaCabrera2019"/>
-    <w:p>
-      <w:pPr>
-        <w:pStyle w:val="Bibliografa"/>
-      </w:pPr>
-      <w:r>
-        <w:t xml:space="preserve">Vilà-Cabrera A, Premoli AC, Jump AS. 2019. Refining predictions of population decline at species’ rear edges. Global Change Biology 25:1549–60.</w:t>
-      </w:r>
-    </w:p>
-    <w:bookmarkEnd w:id="151"/>
-    <w:bookmarkStart w:id="152" w:name="ref-Wilcox2012"/>
-    <w:p>
-      <w:pPr>
-        <w:pStyle w:val="Bibliografa"/>
-      </w:pPr>
-      <w:r>
-        <w:t xml:space="preserve">Wilcox R. 2012. Introduction to robust estimation and hypothesis testing (third edition). Third Edition. Academic Press</w:t>
-      </w:r>
-    </w:p>
-    <w:bookmarkEnd w:id="152"/>
-    <w:bookmarkStart w:id="153" w:name="ref-Zang2015"/>
-    <w:p>
-      <w:pPr>
-        <w:pStyle w:val="Bibliografa"/>
-      </w:pPr>
-      <w:r>
-        <w:t xml:space="preserve">Zang C, Biondi F. 2015. Treeclim: An r package for the numerical calibration of proxy-climate relationships. Ecography 38:431–6.</w:t>
-      </w:r>
-    </w:p>
-    <w:bookmarkEnd w:id="153"/>
-    <w:bookmarkStart w:id="154" w:name="ref-Zhang2013"/>
-    <w:p>
-      <w:pPr>
-        <w:pStyle w:val="Bibliografa"/>
-      </w:pPr>
-      <w:r>
-        <w:t xml:space="preserve">Zhang Y, Peng C, Li W, Fang X, Zhang T, Zhu Q, Chen H, Zhao P. 2013. Monitoring and estimating drought-induced impacts on forest structure, growth, function, and ecosystem services using remote-sensing data: Recent progress and future challenges. Environmental Reviews 21:103–15.</w:t>
-      </w:r>
-    </w:p>
-    <w:bookmarkEnd w:id="154"/>
-    <w:bookmarkEnd w:id="155"/>
     <w:sectPr>
       <w:footerReference w:type="even" r:id="rId10"/>
       <w:footerReference w:type="default" r:id="rId9"/>

</xml_diff>